<commit_message>
Refactoring - cast 3
</commit_message>
<xml_diff>
--- a/PFD/Resources/TemplateQuotation.docx
+++ b/PFD/Resources/TemplateQuotation.docx
@@ -1,6 +1,6 @@
 
 <file path=word/document.xml><?xml version="1.0" encoding="utf-8"?>
-<w:document xmlns:wpc="http://schemas.microsoft.com/office/word/2010/wordprocessingCanvas" xmlns:cx="http://schemas.microsoft.com/office/drawing/2014/chartex" xmlns:cx1="http://schemas.microsoft.com/office/drawing/2015/9/8/chartex" xmlns:mc="http://schemas.openxmlformats.org/markup-compatibility/2006" xmlns:o="urn:schemas-microsoft-com:office:office" xmlns:r="http://schemas.openxmlformats.org/officeDocument/2006/relationships" xmlns:m="http://schemas.openxmlformats.org/officeDocument/2006/math" xmlns:v="urn:schemas-microsoft-com:vml" xmlns:wp14="http://schemas.microsoft.com/office/word/2010/wordprocessingDrawing" xmlns:wp="http://schemas.openxmlformats.org/drawingml/2006/wordprocessingDrawing" xmlns:w10="urn:schemas-microsoft-com:office:word" xmlns:w="http://schemas.openxmlformats.org/wordprocessingml/2006/main" xmlns:w14="http://schemas.microsoft.com/office/word/2010/wordml" xmlns:w15="http://schemas.microsoft.com/office/word/2012/wordml" xmlns:w16se="http://schemas.microsoft.com/office/word/2015/wordml/symex" xmlns:wpg="http://schemas.microsoft.com/office/word/2010/wordprocessingGroup" xmlns:wpi="http://schemas.microsoft.com/office/word/2010/wordprocessingInk" xmlns:wne="http://schemas.microsoft.com/office/word/2006/wordml" xmlns:wps="http://schemas.microsoft.com/office/word/2010/wordprocessingShape" mc:Ignorable="w14 w15 w16se wp14">
+<w:document xmlns:wpc="http://schemas.microsoft.com/office/word/2010/wordprocessingCanvas" xmlns:cx="http://schemas.microsoft.com/office/drawing/2014/chartex" xmlns:cx1="http://schemas.microsoft.com/office/drawing/2015/9/8/chartex" xmlns:cx2="http://schemas.microsoft.com/office/drawing/2015/10/21/chartex" xmlns:cx3="http://schemas.microsoft.com/office/drawing/2016/5/9/chartex" xmlns:cx4="http://schemas.microsoft.com/office/drawing/2016/5/10/chartex" xmlns:cx5="http://schemas.microsoft.com/office/drawing/2016/5/11/chartex" xmlns:cx6="http://schemas.microsoft.com/office/drawing/2016/5/12/chartex" xmlns:cx7="http://schemas.microsoft.com/office/drawing/2016/5/13/chartex" xmlns:cx8="http://schemas.microsoft.com/office/drawing/2016/5/14/chartex" xmlns:mc="http://schemas.openxmlformats.org/markup-compatibility/2006" xmlns:aink="http://schemas.microsoft.com/office/drawing/2016/ink" xmlns:am3d="http://schemas.microsoft.com/office/drawing/2017/model3d" xmlns:o="urn:schemas-microsoft-com:office:office" xmlns:r="http://schemas.openxmlformats.org/officeDocument/2006/relationships" xmlns:m="http://schemas.openxmlformats.org/officeDocument/2006/math" xmlns:v="urn:schemas-microsoft-com:vml" xmlns:wp14="http://schemas.microsoft.com/office/word/2010/wordprocessingDrawing" xmlns:wp="http://schemas.openxmlformats.org/drawingml/2006/wordprocessingDrawing" xmlns:w10="urn:schemas-microsoft-com:office:word" xmlns:w="http://schemas.openxmlformats.org/wordprocessingml/2006/main" xmlns:w14="http://schemas.microsoft.com/office/word/2010/wordml" xmlns:w15="http://schemas.microsoft.com/office/word/2012/wordml" xmlns:w16cid="http://schemas.microsoft.com/office/word/2016/wordml/cid" xmlns:w16se="http://schemas.microsoft.com/office/word/2015/wordml/symex" xmlns:wpg="http://schemas.microsoft.com/office/word/2010/wordprocessingGroup" xmlns:wpi="http://schemas.microsoft.com/office/word/2010/wordprocessingInk" xmlns:wne="http://schemas.microsoft.com/office/word/2006/wordml" xmlns:wps="http://schemas.microsoft.com/office/word/2010/wordprocessingShape" mc:Ignorable="w14 w15 w16se w16cid wp14">
   <w:body>
     <w:sdt>
       <w:sdtPr>
@@ -315,7 +315,33 @@
                                     <w:szCs w:val="32"/>
                                     <w:lang w:val="en-US"/>
                                   </w:rPr>
-                                  <w:t>[projectName]</w:t>
+                                  <w:t>[</w:t>
+                                </w:r>
+                                <w:proofErr w:type="spellStart"/>
+                                <w:r>
+                                  <w:rPr>
+                                    <w:rFonts w:ascii="Frank New" w:hAnsi="Frank New"/>
+                                    <w:b/>
+                                    <w:bCs/>
+                                    <w:color w:val="FF0000"/>
+                                    <w:sz w:val="32"/>
+                                    <w:szCs w:val="32"/>
+                                    <w:lang w:val="en-US"/>
+                                  </w:rPr>
+                                  <w:t>projectName</w:t>
+                                </w:r>
+                                <w:proofErr w:type="spellEnd"/>
+                                <w:r>
+                                  <w:rPr>
+                                    <w:rFonts w:ascii="Frank New" w:hAnsi="Frank New"/>
+                                    <w:b/>
+                                    <w:bCs/>
+                                    <w:color w:val="FF0000"/>
+                                    <w:sz w:val="32"/>
+                                    <w:szCs w:val="32"/>
+                                    <w:lang w:val="en-US"/>
+                                  </w:rPr>
+                                  <w:t>]</w:t>
                                 </w:r>
                               </w:p>
                               <w:p>
@@ -365,7 +391,20 @@
                                     <w:szCs w:val="24"/>
                                     <w:lang w:val="en-US"/>
                                   </w:rPr>
-                                  <w:t>username - TODO</w:t>
+                                  <w:t xml:space="preserve">username - </w:t>
+                                </w:r>
+                                <w:proofErr w:type="gramStart"/>
+                                <w:r>
+                                  <w:rPr>
+                                    <w:rFonts w:ascii="Frank New" w:hAnsi="Frank New"/>
+                                    <w:b/>
+                                    <w:bCs/>
+                                    <w:color w:val="FF0000"/>
+                                    <w:sz w:val="24"/>
+                                    <w:szCs w:val="24"/>
+                                    <w:lang w:val="en-US"/>
+                                  </w:rPr>
+                                  <w:t>TODO</w:t>
                                 </w:r>
                                 <w:r>
                                   <w:rPr>
@@ -391,6 +430,7 @@
                                   </w:rPr>
                                   <w:t xml:space="preserve">   </w:t>
                                 </w:r>
+                                <w:proofErr w:type="gramEnd"/>
                                 <w:r>
                                   <w:rPr>
                                     <w:rFonts w:ascii="Frank New" w:hAnsi="Frank New"/>
@@ -488,7 +528,33 @@
                               <w:szCs w:val="32"/>
                               <w:lang w:val="en-US"/>
                             </w:rPr>
-                            <w:t>[projectName]</w:t>
+                            <w:t>[</w:t>
+                          </w:r>
+                          <w:proofErr w:type="spellStart"/>
+                          <w:r>
+                            <w:rPr>
+                              <w:rFonts w:ascii="Frank New" w:hAnsi="Frank New"/>
+                              <w:b/>
+                              <w:bCs/>
+                              <w:color w:val="FF0000"/>
+                              <w:sz w:val="32"/>
+                              <w:szCs w:val="32"/>
+                              <w:lang w:val="en-US"/>
+                            </w:rPr>
+                            <w:t>projectName</w:t>
+                          </w:r>
+                          <w:proofErr w:type="spellEnd"/>
+                          <w:r>
+                            <w:rPr>
+                              <w:rFonts w:ascii="Frank New" w:hAnsi="Frank New"/>
+                              <w:b/>
+                              <w:bCs/>
+                              <w:color w:val="FF0000"/>
+                              <w:sz w:val="32"/>
+                              <w:szCs w:val="32"/>
+                              <w:lang w:val="en-US"/>
+                            </w:rPr>
+                            <w:t>]</w:t>
                           </w:r>
                         </w:p>
                         <w:p>
@@ -538,7 +604,20 @@
                               <w:szCs w:val="24"/>
                               <w:lang w:val="en-US"/>
                             </w:rPr>
-                            <w:t>username - TODO</w:t>
+                            <w:t xml:space="preserve">username - </w:t>
+                          </w:r>
+                          <w:proofErr w:type="gramStart"/>
+                          <w:r>
+                            <w:rPr>
+                              <w:rFonts w:ascii="Frank New" w:hAnsi="Frank New"/>
+                              <w:b/>
+                              <w:bCs/>
+                              <w:color w:val="FF0000"/>
+                              <w:sz w:val="24"/>
+                              <w:szCs w:val="24"/>
+                              <w:lang w:val="en-US"/>
+                            </w:rPr>
+                            <w:t>TODO</w:t>
                           </w:r>
                           <w:r>
                             <w:rPr>
@@ -564,6 +643,7 @@
                             </w:rPr>
                             <w:t xml:space="preserve">   </w:t>
                           </w:r>
+                          <w:proofErr w:type="gramEnd"/>
                           <w:r>
                             <w:rPr>
                               <w:rFonts w:ascii="Frank New" w:hAnsi="Frank New"/>
@@ -2855,7 +2935,27 @@
           <w:sz w:val="16"/>
           <w:szCs w:val="16"/>
         </w:rPr>
-        <w:t>[projectNumber]</w:t>
+        <w:t>[</w:t>
+      </w:r>
+      <w:proofErr w:type="spellStart"/>
+      <w:r>
+        <w:rPr>
+          <w:rFonts w:ascii="Tahoma" w:hAnsi="Tahoma" w:cs="Tahoma"/>
+          <w:color w:val="FF0000"/>
+          <w:sz w:val="16"/>
+          <w:szCs w:val="16"/>
+        </w:rPr>
+        <w:t>projectNumber</w:t>
+      </w:r>
+      <w:proofErr w:type="spellEnd"/>
+      <w:r>
+        <w:rPr>
+          <w:rFonts w:ascii="Tahoma" w:hAnsi="Tahoma" w:cs="Tahoma"/>
+          <w:color w:val="FF0000"/>
+          <w:sz w:val="16"/>
+          <w:szCs w:val="16"/>
+        </w:rPr>
+        <w:t>]</w:t>
       </w:r>
     </w:p>
     <w:p>
@@ -3097,8 +3197,19 @@
           <w:sz w:val="16"/>
           <w:szCs w:val="16"/>
         </w:rPr>
-        <w:t>[customerName</w:t>
-      </w:r>
+        <w:t>[</w:t>
+      </w:r>
+      <w:proofErr w:type="spellStart"/>
+      <w:r>
+        <w:rPr>
+          <w:rFonts w:ascii="Tahoma" w:hAnsi="Tahoma" w:cs="Tahoma"/>
+          <w:color w:val="FF0000"/>
+          <w:sz w:val="16"/>
+          <w:szCs w:val="16"/>
+        </w:rPr>
+        <w:t>customerName</w:t>
+      </w:r>
+      <w:proofErr w:type="spellEnd"/>
       <w:r>
         <w:rPr>
           <w:rFonts w:ascii="Tahoma" w:hAnsi="Tahoma" w:cs="Tahoma"/>
@@ -3161,6 +3272,7 @@
         </w:sdtPr>
         <w:sdtEndPr/>
         <w:sdtContent>
+          <w:proofErr w:type="spellStart"/>
           <w:r>
             <w:rPr>
               <w:rFonts w:ascii="Tahoma" w:hAnsi="Tahoma" w:cs="Tahoma"/>
@@ -3170,6 +3282,7 @@
             </w:rPr>
             <w:t>customerName</w:t>
           </w:r>
+          <w:proofErr w:type="spellEnd"/>
         </w:sdtContent>
       </w:sdt>
     </w:p>
@@ -3248,7 +3361,27 @@
               <w:sz w:val="16"/>
               <w:szCs w:val="16"/>
             </w:rPr>
-            <w:t>Proposed building for [projectName]. Gable Building.</w:t>
+            <w:t>Proposed building for [</w:t>
+          </w:r>
+          <w:proofErr w:type="spellStart"/>
+          <w:r>
+            <w:rPr>
+              <w:rFonts w:ascii="Tahoma" w:hAnsi="Tahoma" w:cs="Tahoma"/>
+              <w:b/>
+              <w:sz w:val="16"/>
+              <w:szCs w:val="16"/>
+            </w:rPr>
+            <w:t>projectName</w:t>
+          </w:r>
+          <w:proofErr w:type="spellEnd"/>
+          <w:r>
+            <w:rPr>
+              <w:rFonts w:ascii="Tahoma" w:hAnsi="Tahoma" w:cs="Tahoma"/>
+              <w:b/>
+              <w:sz w:val="16"/>
+              <w:szCs w:val="16"/>
+            </w:rPr>
+            <w:t>]. Gable Building.</w:t>
           </w:r>
         </w:sdtContent>
       </w:sdt>
@@ -3314,7 +3447,25 @@
           <w:sz w:val="16"/>
           <w:szCs w:val="16"/>
         </w:rPr>
-        <w:t xml:space="preserve">All of Formsteel’s Cold Rolled products are completely Galvanised on both sides, which provides a 50 </w:t>
+        <w:t xml:space="preserve">All of </w:t>
+      </w:r>
+      <w:proofErr w:type="spellStart"/>
+      <w:r>
+        <w:rPr>
+          <w:rFonts w:ascii="Tahoma" w:hAnsi="Tahoma" w:cs="Tahoma"/>
+          <w:sz w:val="16"/>
+          <w:szCs w:val="16"/>
+        </w:rPr>
+        <w:t>Formsteel’s</w:t>
+      </w:r>
+      <w:proofErr w:type="spellEnd"/>
+      <w:r>
+        <w:rPr>
+          <w:rFonts w:ascii="Tahoma" w:hAnsi="Tahoma" w:cs="Tahoma"/>
+          <w:sz w:val="16"/>
+          <w:szCs w:val="16"/>
+        </w:rPr>
+        <w:t xml:space="preserve"> Cold Rolled products are completely Galvanised on both sides, which provides a 50 </w:t>
       </w:r>
       <w:r>
         <w:rPr>
@@ -3478,7 +3629,29 @@
           <w:sz w:val="16"/>
           <w:szCs w:val="16"/>
         </w:rPr>
-        <w:t>[UserName - TODO]</w:t>
+        <w:t>[</w:t>
+      </w:r>
+      <w:proofErr w:type="spellStart"/>
+      <w:r>
+        <w:rPr>
+          <w:rFonts w:ascii="Tahoma" w:hAnsi="Tahoma" w:cs="Tahoma"/>
+          <w:b/>
+          <w:color w:val="FF0000"/>
+          <w:sz w:val="16"/>
+          <w:szCs w:val="16"/>
+        </w:rPr>
+        <w:t>UserName</w:t>
+      </w:r>
+      <w:proofErr w:type="spellEnd"/>
+      <w:r>
+        <w:rPr>
+          <w:rFonts w:ascii="Tahoma" w:hAnsi="Tahoma" w:cs="Tahoma"/>
+          <w:b/>
+          <w:color w:val="FF0000"/>
+          <w:sz w:val="16"/>
+          <w:szCs w:val="16"/>
+        </w:rPr>
+        <w:t xml:space="preserve"> - TODO]</w:t>
       </w:r>
     </w:p>
     <w:p>
@@ -3532,8 +3705,20 @@
           <w:szCs w:val="16"/>
           <w:shd w:val="clear" w:color="auto" w:fill="FFFFFF"/>
         </w:rPr>
-        <w:t>[userPhoneNumber</w:t>
-      </w:r>
+        <w:t>[</w:t>
+      </w:r>
+      <w:proofErr w:type="spellStart"/>
+      <w:r>
+        <w:rPr>
+          <w:rFonts w:ascii="Tahoma" w:eastAsia="Times New Roman" w:hAnsi="Tahoma" w:cs="Tahoma"/>
+          <w:color w:val="FF0000"/>
+          <w:sz w:val="16"/>
+          <w:szCs w:val="16"/>
+          <w:shd w:val="clear" w:color="auto" w:fill="FFFFFF"/>
+        </w:rPr>
+        <w:t>userPhoneNumber</w:t>
+      </w:r>
+      <w:proofErr w:type="spellEnd"/>
       <w:r>
         <w:rPr>
           <w:rFonts w:ascii="Tahoma" w:eastAsia="Times New Roman" w:hAnsi="Tahoma" w:cs="Tahoma"/>
@@ -3675,7 +3860,27 @@
               <w:sz w:val="28"/>
               <w:szCs w:val="28"/>
             </w:rPr>
-            <w:t>Proposed building for [projectName]. Gable Building.</w:t>
+            <w:t>Proposed building for [</w:t>
+          </w:r>
+          <w:proofErr w:type="spellStart"/>
+          <w:r>
+            <w:rPr>
+              <w:rFonts w:ascii="Frank New" w:hAnsi="Frank New" w:cs="Tahoma"/>
+              <w:b/>
+              <w:sz w:val="28"/>
+              <w:szCs w:val="28"/>
+            </w:rPr>
+            <w:t>projectName</w:t>
+          </w:r>
+          <w:proofErr w:type="spellEnd"/>
+          <w:r>
+            <w:rPr>
+              <w:rFonts w:ascii="Frank New" w:hAnsi="Frank New" w:cs="Tahoma"/>
+              <w:b/>
+              <w:sz w:val="28"/>
+              <w:szCs w:val="28"/>
+            </w:rPr>
+            <w:t>]. Gable Building.</w:t>
           </w:r>
         </w:sdtContent>
       </w:sdt>
@@ -3742,6 +3947,7 @@
         </w:rPr>
         <w:t>[</w:t>
       </w:r>
+      <w:proofErr w:type="spellStart"/>
       <w:r>
         <w:rPr>
           <w:rFonts w:ascii="Tahoma" w:hAnsi="Tahoma" w:cs="Tahoma"/>
@@ -3751,6 +3957,7 @@
         </w:rPr>
         <w:t>L_tot</w:t>
       </w:r>
+      <w:proofErr w:type="spellEnd"/>
       <w:r>
         <w:rPr>
           <w:rFonts w:ascii="Tahoma" w:hAnsi="Tahoma" w:cs="Tahoma"/>
@@ -3971,6 +4178,7 @@
         </w:rPr>
         <w:t>[</w:t>
       </w:r>
+      <w:proofErr w:type="spellStart"/>
       <w:r>
         <w:rPr>
           <w:rFonts w:ascii="Tahoma" w:hAnsi="Tahoma" w:cs="Tahoma"/>
@@ -3980,6 +4188,7 @@
         </w:rPr>
         <w:t>roofPitch</w:t>
       </w:r>
+      <w:proofErr w:type="spellEnd"/>
       <w:r>
         <w:rPr>
           <w:rFonts w:ascii="Tahoma" w:hAnsi="Tahoma" w:cs="Tahoma"/>
@@ -4204,8 +4413,9 @@
           <w:sz w:val="16"/>
           <w:szCs w:val="16"/>
         </w:rPr>
-        <w:t xml:space="preserve">[roofCladding] </w:t>
-      </w:r>
+        <w:t>[</w:t>
+      </w:r>
+      <w:proofErr w:type="spellStart"/>
       <w:r>
         <w:rPr>
           <w:rFonts w:ascii="Tahoma" w:hAnsi="Tahoma" w:cs="Tahoma"/>
@@ -4213,8 +4423,29 @@
           <w:sz w:val="16"/>
           <w:szCs w:val="16"/>
         </w:rPr>
+        <w:t>roofCladding</w:t>
+      </w:r>
+      <w:proofErr w:type="spellEnd"/>
+      <w:r>
+        <w:rPr>
+          <w:rFonts w:ascii="Tahoma" w:hAnsi="Tahoma" w:cs="Tahoma"/>
+          <w:color w:val="FF0000"/>
+          <w:sz w:val="16"/>
+          <w:szCs w:val="16"/>
+        </w:rPr>
+        <w:t xml:space="preserve">] </w:t>
+      </w:r>
+      <w:proofErr w:type="spellStart"/>
+      <w:r>
+        <w:rPr>
+          <w:rFonts w:ascii="Tahoma" w:hAnsi="Tahoma" w:cs="Tahoma"/>
+          <w:color w:val="FF0000"/>
+          <w:sz w:val="16"/>
+          <w:szCs w:val="16"/>
+        </w:rPr>
         <w:t>Purlindek</w:t>
       </w:r>
+      <w:proofErr w:type="spellEnd"/>
       <w:r>
         <w:rPr>
           <w:rFonts w:ascii="Tahoma" w:hAnsi="Tahoma" w:cs="Tahoma"/>
@@ -4222,8 +4453,9 @@
           <w:sz w:val="16"/>
           <w:szCs w:val="16"/>
         </w:rPr>
-        <w:t>, 0.40</w:t>
-      </w:r>
+        <w:t xml:space="preserve">, </w:t>
+      </w:r>
+      <w:proofErr w:type="gramStart"/>
       <w:r>
         <w:rPr>
           <w:rFonts w:ascii="Tahoma" w:hAnsi="Tahoma" w:cs="Tahoma"/>
@@ -4231,6 +4463,15 @@
           <w:sz w:val="16"/>
           <w:szCs w:val="16"/>
         </w:rPr>
+        <w:t>0.40</w:t>
+      </w:r>
+      <w:r>
+        <w:rPr>
+          <w:rFonts w:ascii="Tahoma" w:hAnsi="Tahoma" w:cs="Tahoma"/>
+          <w:color w:val="FF0000"/>
+          <w:sz w:val="16"/>
+          <w:szCs w:val="16"/>
+        </w:rPr>
         <w:t xml:space="preserve"> </w:t>
       </w:r>
       <w:r>
@@ -4242,6 +4483,7 @@
         </w:rPr>
         <w:t>gauge</w:t>
       </w:r>
+      <w:proofErr w:type="gramEnd"/>
       <w:r>
         <w:rPr>
           <w:rFonts w:ascii="Tahoma" w:hAnsi="Tahoma" w:cs="Tahoma"/>
@@ -4296,8 +4538,9 @@
           <w:sz w:val="16"/>
           <w:szCs w:val="16"/>
         </w:rPr>
-        <w:t xml:space="preserve">[wallCladding] </w:t>
-      </w:r>
+        <w:t>[</w:t>
+      </w:r>
+      <w:proofErr w:type="spellStart"/>
       <w:r>
         <w:rPr>
           <w:rFonts w:ascii="Tahoma" w:hAnsi="Tahoma" w:cs="Tahoma"/>
@@ -4305,8 +4548,29 @@
           <w:sz w:val="16"/>
           <w:szCs w:val="16"/>
         </w:rPr>
+        <w:t>wallCladding</w:t>
+      </w:r>
+      <w:proofErr w:type="spellEnd"/>
+      <w:r>
+        <w:rPr>
+          <w:rFonts w:ascii="Tahoma" w:hAnsi="Tahoma" w:cs="Tahoma"/>
+          <w:color w:val="FF0000"/>
+          <w:sz w:val="16"/>
+          <w:szCs w:val="16"/>
+        </w:rPr>
+        <w:t xml:space="preserve">] </w:t>
+      </w:r>
+      <w:proofErr w:type="spellStart"/>
+      <w:r>
+        <w:rPr>
+          <w:rFonts w:ascii="Tahoma" w:hAnsi="Tahoma" w:cs="Tahoma"/>
+          <w:color w:val="FF0000"/>
+          <w:sz w:val="16"/>
+          <w:szCs w:val="16"/>
+        </w:rPr>
         <w:t>Smartdek</w:t>
       </w:r>
+      <w:proofErr w:type="spellEnd"/>
       <w:r>
         <w:rPr>
           <w:rFonts w:ascii="Tahoma" w:hAnsi="Tahoma" w:cs="Tahoma"/>
@@ -4314,8 +4578,19 @@
           <w:sz w:val="16"/>
           <w:szCs w:val="16"/>
         </w:rPr>
-        <w:t>, 0.40 gauge</w:t>
-      </w:r>
+        <w:t xml:space="preserve">, </w:t>
+      </w:r>
+      <w:proofErr w:type="gramStart"/>
+      <w:r>
+        <w:rPr>
+          <w:rFonts w:ascii="Tahoma" w:hAnsi="Tahoma" w:cs="Tahoma"/>
+          <w:color w:val="FF0000"/>
+          <w:sz w:val="16"/>
+          <w:szCs w:val="16"/>
+        </w:rPr>
+        <w:t>0.40 gauge</w:t>
+      </w:r>
+      <w:proofErr w:type="gramEnd"/>
       <w:r>
         <w:rPr>
           <w:rFonts w:ascii="Tahoma" w:hAnsi="Tahoma" w:cs="Tahoma"/>
@@ -4419,6 +4694,7 @@
         </w:rPr>
         <w:t>[</w:t>
       </w:r>
+      <w:proofErr w:type="spellStart"/>
       <w:r>
         <w:rPr>
           <w:rFonts w:ascii="Tahoma" w:hAnsi="Tahoma" w:cs="Tahoma"/>
@@ -4437,6 +4713,7 @@
         </w:rPr>
         <w:t>_tot</w:t>
       </w:r>
+      <w:proofErr w:type="spellEnd"/>
       <w:r>
         <w:rPr>
           <w:rFonts w:ascii="Tahoma" w:hAnsi="Tahoma" w:cs="Tahoma"/>
@@ -4540,6 +4817,7 @@
         </w:rPr>
         <w:t>[</w:t>
       </w:r>
+      <w:proofErr w:type="spellStart"/>
       <w:r>
         <w:rPr>
           <w:rFonts w:ascii="Tahoma" w:hAnsi="Tahoma" w:cs="Tahoma"/>
@@ -4549,6 +4827,7 @@
         </w:rPr>
         <w:t>numberRollerDoors</w:t>
       </w:r>
+      <w:proofErr w:type="spellEnd"/>
       <w:r>
         <w:rPr>
           <w:rFonts w:ascii="Tahoma" w:hAnsi="Tahoma" w:cs="Tahoma"/>
@@ -4630,6 +4909,7 @@
         </w:rPr>
         <w:t>[</w:t>
       </w:r>
+      <w:proofErr w:type="spellStart"/>
       <w:r>
         <w:rPr>
           <w:rFonts w:ascii="Tahoma" w:hAnsi="Tahoma" w:cs="Tahoma"/>
@@ -4639,6 +4919,7 @@
         </w:rPr>
         <w:t>numberPersonnelDoors</w:t>
       </w:r>
+      <w:proofErr w:type="spellEnd"/>
       <w:r>
         <w:rPr>
           <w:rFonts w:ascii="Tahoma" w:hAnsi="Tahoma" w:cs="Tahoma"/>
@@ -4900,6 +5181,7 @@
         </w:rPr>
         <w:t>], wind zone [</w:t>
       </w:r>
+      <w:proofErr w:type="spellStart"/>
       <w:r>
         <w:rPr>
           <w:rFonts w:ascii="Tahoma" w:hAnsi="Tahoma" w:cs="Tahoma"/>
@@ -4909,6 +5191,7 @@
         </w:rPr>
         <w:t>windregion</w:t>
       </w:r>
+      <w:proofErr w:type="spellEnd"/>
       <w:r>
         <w:rPr>
           <w:rFonts w:ascii="Tahoma" w:hAnsi="Tahoma" w:cs="Tahoma"/>
@@ -5086,90 +5369,136 @@
         </w:rPr>
         <w:t>PRICING</w:t>
       </w:r>
-      <w:r>
-        <w:rPr>
-          <w:rFonts w:ascii="Tahoma" w:hAnsi="Tahoma" w:cs="Tahoma"/>
-          <w:sz w:val="16"/>
-          <w:szCs w:val="16"/>
-        </w:rPr>
-        <w:t>Distributor Kitset Price including freight to site excluding unloading</w:t>
-      </w:r>
-      <w:r>
-        <w:rPr>
-          <w:rFonts w:ascii="Tahoma" w:hAnsi="Tahoma" w:cs="Tahoma"/>
-          <w:sz w:val="16"/>
-          <w:szCs w:val="16"/>
-        </w:rPr>
-        <w:t>.</w:t>
-      </w:r>
-      <w:r>
-        <w:rPr>
-          <w:rFonts w:ascii="Tahoma" w:hAnsi="Tahoma" w:cs="Tahoma"/>
-          <w:sz w:val="16"/>
-          <w:szCs w:val="16"/>
-        </w:rPr>
-        <w:t xml:space="preserve"> </w:t>
-      </w:r>
-      <w:r>
-        <w:rPr>
-          <w:rFonts w:ascii="Tahoma" w:hAnsi="Tahoma" w:cs="Tahoma"/>
-          <w:b/>
-          <w:sz w:val="16"/>
-          <w:szCs w:val="16"/>
-        </w:rPr>
-        <w:t>$</w:t>
-      </w:r>
-      <w:r>
-        <w:rPr>
-          <w:rFonts w:ascii="Tahoma" w:hAnsi="Tahoma" w:cs="Tahoma"/>
-          <w:b/>
-          <w:sz w:val="16"/>
-          <w:szCs w:val="16"/>
-        </w:rPr>
-        <w:t>[</w:t>
-      </w:r>
-      <w:r>
-        <w:rPr>
-          <w:rFonts w:ascii="Tahoma" w:hAnsi="Tahoma" w:cs="Tahoma"/>
-          <w:b/>
-          <w:color w:val="FF0000"/>
-          <w:sz w:val="16"/>
-          <w:szCs w:val="16"/>
-        </w:rPr>
-        <w:t>price_WithMargin_WithoutGST</w:t>
-      </w:r>
-      <w:r>
-        <w:rPr>
-          <w:rFonts w:ascii="Tahoma" w:hAnsi="Tahoma" w:cs="Tahoma"/>
-          <w:b/>
-          <w:sz w:val="16"/>
-          <w:szCs w:val="16"/>
-        </w:rPr>
-        <w:t>]</w:t>
-      </w:r>
-      <w:r>
-        <w:rPr>
-          <w:rFonts w:ascii="Tahoma" w:hAnsi="Tahoma" w:cs="Tahoma"/>
-          <w:b/>
-          <w:sz w:val="16"/>
-          <w:szCs w:val="16"/>
-        </w:rPr>
-        <w:t>+GST</w:t>
-      </w:r>
-    </w:p>
-    <w:p>
-      <w:pPr>
+    </w:p>
+    <w:p>
+      <w:pPr>
+        <w:pStyle w:val="ListParagraph"/>
         <w:tabs>
           <w:tab w:val="left" w:pos="2127"/>
         </w:tabs>
         <w:spacing w:after="0" w:line="240" w:lineRule="auto"/>
-        <w:ind w:left="2127" w:hanging="2127"/>
-        <w:rPr>
-          <w:rFonts w:ascii="Tahoma" w:hAnsi="Tahoma" w:cs="Tahoma"/>
-          <w:sz w:val="16"/>
-          <w:szCs w:val="16"/>
-        </w:rPr>
-      </w:pPr>
+        <w:ind w:left="360"/>
+        <w:rPr>
+          <w:rFonts w:ascii="Tahoma" w:hAnsi="Tahoma" w:cs="Tahoma"/>
+          <w:sz w:val="16"/>
+          <w:szCs w:val="16"/>
+        </w:rPr>
+      </w:pPr>
+      <w:r>
+        <w:rPr>
+          <w:rFonts w:ascii="Tahoma" w:hAnsi="Tahoma" w:cs="Tahoma"/>
+          <w:sz w:val="16"/>
+          <w:szCs w:val="16"/>
+        </w:rPr>
+        <w:t>Distributor Kitset Price including freight to site excluding unloading</w:t>
+      </w:r>
+      <w:r>
+        <w:rPr>
+          <w:rFonts w:ascii="Tahoma" w:hAnsi="Tahoma" w:cs="Tahoma"/>
+          <w:sz w:val="16"/>
+          <w:szCs w:val="16"/>
+        </w:rPr>
+        <w:t>.</w:t>
+      </w:r>
+      <w:r>
+        <w:rPr>
+          <w:rFonts w:ascii="Tahoma" w:hAnsi="Tahoma" w:cs="Tahoma"/>
+          <w:sz w:val="16"/>
+          <w:szCs w:val="16"/>
+        </w:rPr>
+        <w:t xml:space="preserve"> </w:t>
+      </w:r>
+      <w:r>
+        <w:rPr>
+          <w:rFonts w:ascii="Tahoma" w:hAnsi="Tahoma" w:cs="Tahoma"/>
+          <w:b/>
+          <w:sz w:val="16"/>
+          <w:szCs w:val="16"/>
+        </w:rPr>
+        <w:t>$</w:t>
+      </w:r>
+      <w:r>
+        <w:rPr>
+          <w:rFonts w:ascii="Tahoma" w:hAnsi="Tahoma" w:cs="Tahoma"/>
+          <w:b/>
+          <w:sz w:val="16"/>
+          <w:szCs w:val="16"/>
+        </w:rPr>
+        <w:t>[</w:t>
+      </w:r>
+      <w:proofErr w:type="spellStart"/>
+      <w:r>
+        <w:rPr>
+          <w:rFonts w:ascii="Tahoma" w:hAnsi="Tahoma" w:cs="Tahoma"/>
+          <w:b/>
+          <w:color w:val="FF0000"/>
+          <w:sz w:val="16"/>
+          <w:szCs w:val="16"/>
+        </w:rPr>
+        <w:t>price_WithMargin_</w:t>
+      </w:r>
+      <w:proofErr w:type="gramStart"/>
+      <w:r>
+        <w:rPr>
+          <w:rFonts w:ascii="Tahoma" w:hAnsi="Tahoma" w:cs="Tahoma"/>
+          <w:b/>
+          <w:color w:val="FF0000"/>
+          <w:sz w:val="16"/>
+          <w:szCs w:val="16"/>
+        </w:rPr>
+        <w:t>WithoutGST</w:t>
+      </w:r>
+      <w:proofErr w:type="spellEnd"/>
+      <w:r>
+        <w:rPr>
+          <w:rFonts w:ascii="Tahoma" w:hAnsi="Tahoma" w:cs="Tahoma"/>
+          <w:b/>
+          <w:sz w:val="16"/>
+          <w:szCs w:val="16"/>
+        </w:rPr>
+        <w:t>]</w:t>
+      </w:r>
+      <w:r>
+        <w:rPr>
+          <w:rFonts w:ascii="Tahoma" w:hAnsi="Tahoma" w:cs="Tahoma"/>
+          <w:b/>
+          <w:sz w:val="16"/>
+          <w:szCs w:val="16"/>
+        </w:rPr>
+        <w:t>+</w:t>
+      </w:r>
+      <w:proofErr w:type="gramEnd"/>
+      <w:r>
+        <w:rPr>
+          <w:rFonts w:ascii="Tahoma" w:hAnsi="Tahoma" w:cs="Tahoma"/>
+          <w:b/>
+          <w:sz w:val="16"/>
+          <w:szCs w:val="16"/>
+        </w:rPr>
+        <w:t>GST</w:t>
+      </w:r>
+    </w:p>
+    <w:p>
+      <w:pPr>
+        <w:tabs>
+          <w:tab w:val="left" w:pos="2410"/>
+        </w:tabs>
+        <w:spacing w:after="0" w:line="240" w:lineRule="auto"/>
+        <w:ind w:left="2410" w:hanging="2127"/>
+        <w:rPr>
+          <w:rFonts w:ascii="Tahoma" w:hAnsi="Tahoma" w:cs="Tahoma"/>
+          <w:sz w:val="16"/>
+          <w:szCs w:val="16"/>
+        </w:rPr>
+      </w:pPr>
+      <w:r>
+        <w:rPr>
+          <w:rFonts w:ascii="Tahoma" w:hAnsi="Tahoma" w:cs="Tahoma"/>
+          <w:sz w:val="16"/>
+          <w:szCs w:val="16"/>
+        </w:rPr>
+        <w:tab/>
+      </w:r>
       <w:r>
         <w:rPr>
           <w:rFonts w:ascii="Tahoma" w:hAnsi="Tahoma" w:cs="Tahoma"/>
@@ -5708,8 +6037,18 @@
           <w:sz w:val="16"/>
           <w:szCs w:val="16"/>
         </w:rPr>
-        <w:t>Roof clearlites</w:t>
-      </w:r>
+        <w:t xml:space="preserve">Roof </w:t>
+      </w:r>
+      <w:proofErr w:type="spellStart"/>
+      <w:r>
+        <w:rPr>
+          <w:rFonts w:ascii="Tahoma" w:hAnsi="Tahoma" w:cs="Tahoma"/>
+          <w:sz w:val="16"/>
+          <w:szCs w:val="16"/>
+        </w:rPr>
+        <w:t>clearlites</w:t>
+      </w:r>
+      <w:proofErr w:type="spellEnd"/>
       <w:r>
         <w:rPr>
           <w:rFonts w:ascii="Tahoma" w:hAnsi="Tahoma" w:cs="Tahoma"/>
@@ -5880,6 +6219,8 @@
           <w:szCs w:val="16"/>
         </w:rPr>
       </w:pPr>
+      <w:bookmarkStart w:id="0" w:name="_GoBack"/>
+      <w:bookmarkEnd w:id="0"/>
     </w:p>
     <w:p>
       <w:pPr>
@@ -5899,7 +6240,6 @@
           <w:sz w:val="16"/>
           <w:szCs w:val="16"/>
         </w:rPr>
-        <w:lastRenderedPageBreak/>
         <w:t>Yours sincerely</w:t>
       </w:r>
     </w:p>
@@ -5936,7 +6276,29 @@
           <w:sz w:val="16"/>
           <w:szCs w:val="16"/>
         </w:rPr>
-        <w:t>[UserName - TODO]</w:t>
+        <w:t>[</w:t>
+      </w:r>
+      <w:proofErr w:type="spellStart"/>
+      <w:r>
+        <w:rPr>
+          <w:rFonts w:ascii="Tahoma" w:hAnsi="Tahoma" w:cs="Tahoma"/>
+          <w:b/>
+          <w:color w:val="FF0000"/>
+          <w:sz w:val="16"/>
+          <w:szCs w:val="16"/>
+        </w:rPr>
+        <w:t>UserName</w:t>
+      </w:r>
+      <w:proofErr w:type="spellEnd"/>
+      <w:r>
+        <w:rPr>
+          <w:rFonts w:ascii="Tahoma" w:hAnsi="Tahoma" w:cs="Tahoma"/>
+          <w:b/>
+          <w:color w:val="FF0000"/>
+          <w:sz w:val="16"/>
+          <w:szCs w:val="16"/>
+        </w:rPr>
+        <w:t xml:space="preserve"> - TODO]</w:t>
       </w:r>
     </w:p>
     <w:p>
@@ -5990,8 +6352,20 @@
           <w:szCs w:val="16"/>
           <w:shd w:val="clear" w:color="auto" w:fill="FFFFFF"/>
         </w:rPr>
-        <w:t>[userPhoneNumber</w:t>
-      </w:r>
+        <w:t>[</w:t>
+      </w:r>
+      <w:proofErr w:type="spellStart"/>
+      <w:r>
+        <w:rPr>
+          <w:rFonts w:ascii="Tahoma" w:eastAsia="Times New Roman" w:hAnsi="Tahoma" w:cs="Tahoma"/>
+          <w:color w:val="FF0000"/>
+          <w:sz w:val="16"/>
+          <w:szCs w:val="16"/>
+          <w:shd w:val="clear" w:color="auto" w:fill="FFFFFF"/>
+        </w:rPr>
+        <w:t>userPhoneNumber</w:t>
+      </w:r>
+      <w:proofErr w:type="spellEnd"/>
       <w:r>
         <w:rPr>
           <w:rFonts w:ascii="Tahoma" w:eastAsia="Times New Roman" w:hAnsi="Tahoma" w:cs="Tahoma"/>
@@ -6521,7 +6895,7 @@
           </mc:Choice>
           <mc:Fallback>
             <w:pict>
-              <v:rect w14:anchorId="023A145C" id="Rectangle 33" o:spid="_x0000_s1026" style="position:absolute;margin-left:-61.75pt;margin-top:14.6pt;width:607.65pt;height:278.55pt;z-index:-251626497;visibility:visible;mso-wrap-style:square;mso-width-percent:0;mso-height-percent:0;mso-wrap-distance-left:9pt;mso-wrap-distance-top:0;mso-wrap-distance-right:9pt;mso-wrap-distance-bottom:0;mso-position-horizontal:absolute;mso-position-horizontal-relative:text;mso-position-vertical:absolute;mso-position-vertical-relative:text;mso-width-percent:0;mso-height-percent:0;mso-width-relative:margin;mso-height-relative:margin;v-text-anchor:middle" o:gfxdata="UEsDBBQABgAIAAAAIQC2gziS/gAAAOEBAAATAAAAW0NvbnRlbnRfVHlwZXNdLnhtbJSRQU7DMBBF&#10;90jcwfIWJU67QAgl6YK0S0CoHGBkTxKLZGx5TGhvj5O2G0SRWNoz/78nu9wcxkFMGNg6quQqL6RA&#10;0s5Y6ir5vt9lD1JwBDIwOMJKHpHlpr69KfdHjyxSmriSfYz+USnWPY7AufNIadK6MEJMx9ApD/oD&#10;OlTrorhX2lFEilmcO2RdNtjC5xDF9pCuTyYBB5bi6bQ4syoJ3g9WQ0ymaiLzg5KdCXlKLjvcW893&#10;SUOqXwnz5DrgnHtJTxOsQfEKIT7DmDSUCaxw7Rqn8787ZsmRM9e2VmPeBN4uqYvTtW7jvijg9N/y&#10;JsXecLq0q+WD6m8AAAD//wMAUEsDBBQABgAIAAAAIQA4/SH/1gAAAJQBAAALAAAAX3JlbHMvLnJl&#10;bHOkkMFqwzAMhu+DvYPRfXGawxijTi+j0GvpHsDYimMaW0Yy2fr2M4PBMnrbUb/Q94l/f/hMi1qR&#10;JVI2sOt6UJgd+ZiDgffL8ekFlFSbvV0oo4EbChzGx4f9GRdb25HMsYhqlCwG5lrLq9biZkxWOiqY&#10;22YiTra2kYMu1l1tQD30/bPm3wwYN0x18gb45AdQl1tp5j/sFB2T0FQ7R0nTNEV3j6o9feQzro1i&#10;OWA14Fm+Q8a1a8+Bvu/d/dMb2JY5uiPbhG/ktn4cqGU/er3pcvwCAAD//wMAUEsDBBQABgAIAAAA&#10;IQDX1/9qmgIAAIgFAAAOAAAAZHJzL2Uyb0RvYy54bWysVEtv2zAMvg/YfxB0Xx3nsbRBnSJokWFA&#10;0QZth54VWYoNyKImKXGyXz9Kst3Hih2G5aCIIvmR/Ezy8urYKHIQ1tWgC5qfjSgRmkNZ611Bfzyt&#10;v5xT4jzTJVOgRUFPwtGr5edPl61ZiDFUoEphCYJot2hNQSvvzSLLHK9Ew9wZGKFRKcE2zKNod1lp&#10;WYvojcrGo9HXrAVbGgtcOIevN0lJlxFfSsH9vZROeKIKirn5eNp4bsOZLS/ZYmeZqWrepcH+IYuG&#10;1RqDDlA3zDOyt/UfUE3NLTiQ/oxDk4GUNRexBqwmH72r5rFiRsRakBxnBprc/4Pld4eNJXVZ0MmE&#10;Es0a/EYPyBrTOyUIviFBrXELtHs0G9tJDq+h2qO0TfjHOsgxknoaSBVHTzg+zuf5PJ/NKOGom8wm&#10;8/P8IqBmL+7GOv9NQEPCpaAW40cy2eHW+WTam4RoDlRdrmulomB322tlyYHhF16vby7G0w79jZnS&#10;wVhDcEuI4SULpaVi4s2flAh2Sj8Iiaxg+uOYSexHMcRhnAvt86SqWClS+NkIf3300MHBI1YaAQOy&#10;xPgDdgfQWyaQHjtl2dkHVxHbeXAe/S2x5Dx4xMig/eDc1BrsRwAKq+oiJ/uepERNYGkL5Ql7xkIa&#10;Jmf4usbvdsuc3zCL04NzhhvB3+MhFbQFhe5GSQX210fvwR6bGrWUtDiNBXU/98wKStR3je1+kU+n&#10;YXyjMJ3NxyjY15rta43eN9eA7ZDj7jE8XoO9V/1VWmiecXGsQlRUMc0xdkG5t71w7dOWwNXDxWoV&#10;zXBkDfO3+tHwAB5YDX35dHxm1nTN67Hv76CfXLZ418PJNnhqWO09yDo2+AuvHd847rFxutUU9slr&#10;OVq9LNDlbwAAAP//AwBQSwMEFAAGAAgAAAAhAM1S8EbkAAAADAEAAA8AAABkcnMvZG93bnJldi54&#10;bWxMj0FPg0AQhe8m/ofNmHgx7cKSEoosDRo99WCsmqa3BUYgZWcJu7TUX+/2pMfJfHnve9lm1j07&#10;4Wg7QxLCZQAMqTJ1R42Ez4/XRQLMOkW16g2hhAta2OS3N5lKa3OmdzztXMN8CNlUSWidG1LObdWi&#10;VnZpBiT/+zajVs6fY8PrUZ19uO65CIKYa9WRb2jVgM8tVsfdpCV8xeXPdNgXx4eX7eVJbAf7FhWJ&#10;lPd3c/EIzOHs/mC46nt1yL1TaSaqLeslLEIRrTwrQawFsCsRrEO/ppSwSuIIeJ7x/yPyXwAAAP//&#10;AwBQSwECLQAUAAYACAAAACEAtoM4kv4AAADhAQAAEwAAAAAAAAAAAAAAAAAAAAAAW0NvbnRlbnRf&#10;VHlwZXNdLnhtbFBLAQItABQABgAIAAAAIQA4/SH/1gAAAJQBAAALAAAAAAAAAAAAAAAAAC8BAABf&#10;cmVscy8ucmVsc1BLAQItABQABgAIAAAAIQDX1/9qmgIAAIgFAAAOAAAAAAAAAAAAAAAAAC4CAABk&#10;cnMvZTJvRG9jLnhtbFBLAQItABQABgAIAAAAIQDNUvBG5AAAAAwBAAAPAAAAAAAAAAAAAAAAAPQE&#10;AABkcnMvZG93bnJldi54bWxQSwUGAAAAAAQABADzAAAABQYAAAAA&#10;" fillcolor="#ffd924" stroked="f" strokeweight="2pt"/>
+              <v:rect w14:anchorId="60593B82" id="Rectangle 33" o:spid="_x0000_s1026" style="position:absolute;margin-left:-61.75pt;margin-top:14.6pt;width:607.65pt;height:278.55pt;z-index:-251626497;visibility:visible;mso-wrap-style:square;mso-width-percent:0;mso-height-percent:0;mso-wrap-distance-left:9pt;mso-wrap-distance-top:0;mso-wrap-distance-right:9pt;mso-wrap-distance-bottom:0;mso-position-horizontal:absolute;mso-position-horizontal-relative:text;mso-position-vertical:absolute;mso-position-vertical-relative:text;mso-width-percent:0;mso-height-percent:0;mso-width-relative:margin;mso-height-relative:margin;v-text-anchor:middle" o:gfxdata="UEsDBBQABgAIAAAAIQC2gziS/gAAAOEBAAATAAAAW0NvbnRlbnRfVHlwZXNdLnhtbJSRQU7DMBBF&#10;90jcwfIWJU67QAgl6YK0S0CoHGBkTxKLZGx5TGhvj5O2G0SRWNoz/78nu9wcxkFMGNg6quQqL6RA&#10;0s5Y6ir5vt9lD1JwBDIwOMJKHpHlpr69KfdHjyxSmriSfYz+USnWPY7AufNIadK6MEJMx9ApD/oD&#10;OlTrorhX2lFEilmcO2RdNtjC5xDF9pCuTyYBB5bi6bQ4syoJ3g9WQ0ymaiLzg5KdCXlKLjvcW893&#10;SUOqXwnz5DrgnHtJTxOsQfEKIT7DmDSUCaxw7Rqn8787ZsmRM9e2VmPeBN4uqYvTtW7jvijg9N/y&#10;JsXecLq0q+WD6m8AAAD//wMAUEsDBBQABgAIAAAAIQA4/SH/1gAAAJQBAAALAAAAX3JlbHMvLnJl&#10;bHOkkMFqwzAMhu+DvYPRfXGawxijTi+j0GvpHsDYimMaW0Yy2fr2M4PBMnrbUb/Q94l/f/hMi1qR&#10;JVI2sOt6UJgd+ZiDgffL8ekFlFSbvV0oo4EbChzGx4f9GRdb25HMsYhqlCwG5lrLq9biZkxWOiqY&#10;22YiTra2kYMu1l1tQD30/bPm3wwYN0x18gb45AdQl1tp5j/sFB2T0FQ7R0nTNEV3j6o9feQzro1i&#10;OWA14Fm+Q8a1a8+Bvu/d/dMb2JY5uiPbhG/ktn4cqGU/er3pcvwCAAD//wMAUEsDBBQABgAIAAAA&#10;IQDX1/9qmgIAAIgFAAAOAAAAZHJzL2Uyb0RvYy54bWysVEtv2zAMvg/YfxB0Xx3nsbRBnSJokWFA&#10;0QZth54VWYoNyKImKXGyXz9Kst3Hih2G5aCIIvmR/Ezy8urYKHIQ1tWgC5qfjSgRmkNZ611Bfzyt&#10;v5xT4jzTJVOgRUFPwtGr5edPl61ZiDFUoEphCYJot2hNQSvvzSLLHK9Ew9wZGKFRKcE2zKNod1lp&#10;WYvojcrGo9HXrAVbGgtcOIevN0lJlxFfSsH9vZROeKIKirn5eNp4bsOZLS/ZYmeZqWrepcH+IYuG&#10;1RqDDlA3zDOyt/UfUE3NLTiQ/oxDk4GUNRexBqwmH72r5rFiRsRakBxnBprc/4Pld4eNJXVZ0MmE&#10;Es0a/EYPyBrTOyUIviFBrXELtHs0G9tJDq+h2qO0TfjHOsgxknoaSBVHTzg+zuf5PJ/NKOGom8wm&#10;8/P8IqBmL+7GOv9NQEPCpaAW40cy2eHW+WTam4RoDlRdrmulomB322tlyYHhF16vby7G0w79jZnS&#10;wVhDcEuI4SULpaVi4s2flAh2Sj8Iiaxg+uOYSexHMcRhnAvt86SqWClS+NkIf3300MHBI1YaAQOy&#10;xPgDdgfQWyaQHjtl2dkHVxHbeXAe/S2x5Dx4xMig/eDc1BrsRwAKq+oiJ/uepERNYGkL5Ql7xkIa&#10;Jmf4usbvdsuc3zCL04NzhhvB3+MhFbQFhe5GSQX210fvwR6bGrWUtDiNBXU/98wKStR3je1+kU+n&#10;YXyjMJ3NxyjY15rta43eN9eA7ZDj7jE8XoO9V/1VWmiecXGsQlRUMc0xdkG5t71w7dOWwNXDxWoV&#10;zXBkDfO3+tHwAB5YDX35dHxm1nTN67Hv76CfXLZ418PJNnhqWO09yDo2+AuvHd847rFxutUU9slr&#10;OVq9LNDlbwAAAP//AwBQSwMEFAAGAAgAAAAhAM1S8EbkAAAADAEAAA8AAABkcnMvZG93bnJldi54&#10;bWxMj0FPg0AQhe8m/ofNmHgx7cKSEoosDRo99WCsmqa3BUYgZWcJu7TUX+/2pMfJfHnve9lm1j07&#10;4Wg7QxLCZQAMqTJ1R42Ez4/XRQLMOkW16g2hhAta2OS3N5lKa3OmdzztXMN8CNlUSWidG1LObdWi&#10;VnZpBiT/+zajVs6fY8PrUZ19uO65CIKYa9WRb2jVgM8tVsfdpCV8xeXPdNgXx4eX7eVJbAf7FhWJ&#10;lPd3c/EIzOHs/mC46nt1yL1TaSaqLeslLEIRrTwrQawFsCsRrEO/ppSwSuIIeJ7x/yPyXwAAAP//&#10;AwBQSwECLQAUAAYACAAAACEAtoM4kv4AAADhAQAAEwAAAAAAAAAAAAAAAAAAAAAAW0NvbnRlbnRf&#10;VHlwZXNdLnhtbFBLAQItABQABgAIAAAAIQA4/SH/1gAAAJQBAAALAAAAAAAAAAAAAAAAAC8BAABf&#10;cmVscy8ucmVsc1BLAQItABQABgAIAAAAIQDX1/9qmgIAAIgFAAAOAAAAAAAAAAAAAAAAAC4CAABk&#10;cnMvZTJvRG9jLnhtbFBLAQItABQABgAIAAAAIQDNUvBG5AAAAAwBAAAPAAAAAAAAAAAAAAAAAPQE&#10;AABkcnMvZG93bnJldi54bWxQSwUGAAAAAAQABADzAAAABQYAAAAA&#10;" fillcolor="#ffd924" stroked="f" strokeweight="2pt"/>
             </w:pict>
           </mc:Fallback>
         </mc:AlternateContent>
@@ -6619,6 +6993,7 @@
         </w:rPr>
         <w:t>[</w:t>
       </w:r>
+      <w:proofErr w:type="spellStart"/>
       <w:r>
         <w:rPr>
           <w:rFonts w:ascii="Frank New" w:hAnsi="Frank New" w:cs="Times New Roman"/>
@@ -6630,6 +7005,7 @@
         </w:rPr>
         <w:t>projectNumber</w:t>
       </w:r>
+      <w:proofErr w:type="spellEnd"/>
       <w:r>
         <w:rPr>
           <w:rFonts w:ascii="Frank New" w:hAnsi="Frank New" w:cs="Times New Roman"/>
@@ -6701,6 +7077,8 @@
         </w:rPr>
         <w:t>[</w:t>
       </w:r>
+      <w:proofErr w:type="spellStart"/>
+      <w:proofErr w:type="gramStart"/>
       <w:r>
         <w:rPr>
           <w:rFonts w:ascii="Frank New" w:hAnsi="Frank New" w:cs="Times New Roman"/>
@@ -6712,6 +7090,7 @@
         </w:rPr>
         <w:t>userEmailAddress</w:t>
       </w:r>
+      <w:proofErr w:type="spellEnd"/>
       <w:r>
         <w:rPr>
           <w:rFonts w:ascii="Frank New" w:hAnsi="Frank New" w:cs="Times New Roman"/>
@@ -6730,7 +7109,18 @@
           <w:szCs w:val="18"/>
           <w:lang w:val="en-GB" w:eastAsia="en-GB"/>
         </w:rPr>
-        <w:t>  - Thank You.</w:t>
+        <w:t>  -</w:t>
+      </w:r>
+      <w:proofErr w:type="gramEnd"/>
+      <w:r>
+        <w:rPr>
+          <w:rFonts w:ascii="Frank New" w:hAnsi="Frank New" w:cs="Times New Roman"/>
+          <w:spacing w:val="2"/>
+          <w:sz w:val="18"/>
+          <w:szCs w:val="18"/>
+          <w:lang w:val="en-GB" w:eastAsia="en-GB"/>
+        </w:rPr>
+        <w:t xml:space="preserve"> Thank You.</w:t>
       </w:r>
     </w:p>
     <w:p>
@@ -7523,7 +7913,27 @@
           <w:szCs w:val="12"/>
           <w:lang w:val="en-GB"/>
         </w:rPr>
-        <w:t>The materials supplied will be manufactured As per Engineering drawings and calculations sourced by a suitably qualified Engineer or an independent design professional contracted by Buyer.</w:t>
+        <w:t xml:space="preserve">The materials supplied will be manufactured </w:t>
+      </w:r>
+      <w:proofErr w:type="gramStart"/>
+      <w:r>
+        <w:rPr>
+          <w:bCs/>
+          <w:sz w:val="12"/>
+          <w:szCs w:val="12"/>
+          <w:lang w:val="en-GB"/>
+        </w:rPr>
+        <w:t>As</w:t>
+      </w:r>
+      <w:proofErr w:type="gramEnd"/>
+      <w:r>
+        <w:rPr>
+          <w:bCs/>
+          <w:sz w:val="12"/>
+          <w:szCs w:val="12"/>
+          <w:lang w:val="en-GB"/>
+        </w:rPr>
+        <w:t xml:space="preserve"> per Engineering drawings and calculations sourced by a suitably qualified Engineer or an independent design professional contracted by Buyer.</w:t>
       </w:r>
     </w:p>
     <w:p>
@@ -7588,8 +7998,9 @@
           <w:szCs w:val="12"/>
           <w:lang w:val="en-US"/>
         </w:rPr>
-        <w:t xml:space="preserve"> consignment note before signing for delivery, and the Seller informed of the details immediately.  Failure to perform these steps will result in NON acceptance of the damage claims by either the carrier or the Seller.  The kitset components should be checked against the packing slip supplied and any shortages reported to the Seller within twenty-four hours of delivery.  Shortage claims made outside this period will not be recogni</w:t>
-      </w:r>
+        <w:t xml:space="preserve"> consignment note before signing for delivery, and the Seller informed of the details immediately.  Failure to perform these steps will result in NON acceptance of the damage claims by either the carrier or the Seller.  The kitset components should be checked against the packing slip supplied and any shortages reported to the Seller within twenty-four hours of delivery.  Shortage claims made outside this period will not be </w:t>
+      </w:r>
+      <w:proofErr w:type="spellStart"/>
       <w:r>
         <w:rPr>
           <w:bCs/>
@@ -7597,6 +8008,15 @@
           <w:szCs w:val="12"/>
           <w:lang w:val="en-US"/>
         </w:rPr>
+        <w:t>recogni</w:t>
+      </w:r>
+      <w:r>
+        <w:rPr>
+          <w:bCs/>
+          <w:sz w:val="12"/>
+          <w:szCs w:val="12"/>
+          <w:lang w:val="en-US"/>
+        </w:rPr>
         <w:t>s</w:t>
       </w:r>
       <w:r>
@@ -7606,8 +8026,9 @@
           <w:szCs w:val="12"/>
           <w:lang w:val="en-US"/>
         </w:rPr>
-        <w:t xml:space="preserve">ed.  If rolls of </w:t>
-      </w:r>
+        <w:t>ed</w:t>
+      </w:r>
+      <w:proofErr w:type="spellEnd"/>
       <w:r>
         <w:rPr>
           <w:bCs/>
@@ -7615,6 +8036,15 @@
           <w:szCs w:val="12"/>
           <w:lang w:val="en-US"/>
         </w:rPr>
+        <w:t xml:space="preserve">.  If rolls of </w:t>
+      </w:r>
+      <w:r>
+        <w:rPr>
+          <w:bCs/>
+          <w:sz w:val="12"/>
+          <w:szCs w:val="12"/>
+          <w:lang w:val="en-US"/>
+        </w:rPr>
         <w:t>roofing underlay</w:t>
       </w:r>
       <w:r>
@@ -7624,8 +8054,9 @@
           <w:szCs w:val="12"/>
           <w:lang w:val="en-US"/>
         </w:rPr>
-        <w:t xml:space="preserve"> are included in the kitset these will deteriorate if left out in the weather, and should be stored in a dry place or adequately covered.  No claims for deterioration will be recogni</w:t>
-      </w:r>
+        <w:t xml:space="preserve"> are included in the kitset these will deteriorate if left out in the weather, and should be stored in a dry place or adequately covered.  No claims for deterioration will be </w:t>
+      </w:r>
+      <w:proofErr w:type="spellStart"/>
       <w:r>
         <w:rPr>
           <w:bCs/>
@@ -7633,6 +8064,15 @@
           <w:szCs w:val="12"/>
           <w:lang w:val="en-US"/>
         </w:rPr>
+        <w:t>recogni</w:t>
+      </w:r>
+      <w:r>
+        <w:rPr>
+          <w:bCs/>
+          <w:sz w:val="12"/>
+          <w:szCs w:val="12"/>
+          <w:lang w:val="en-US"/>
+        </w:rPr>
         <w:t>s</w:t>
       </w:r>
       <w:r>
@@ -7642,7 +8082,17 @@
           <w:szCs w:val="12"/>
           <w:lang w:val="en-US"/>
         </w:rPr>
-        <w:t xml:space="preserve">ed if </w:t>
+        <w:t>ed</w:t>
+      </w:r>
+      <w:proofErr w:type="spellEnd"/>
+      <w:r>
+        <w:rPr>
+          <w:bCs/>
+          <w:sz w:val="12"/>
+          <w:szCs w:val="12"/>
+          <w:lang w:val="en-US"/>
+        </w:rPr>
+        <w:t xml:space="preserve"> if </w:t>
       </w:r>
       <w:r>
         <w:rPr>
@@ -8312,7 +8762,25 @@
           <w:szCs w:val="12"/>
           <w:lang w:val="en-GB"/>
         </w:rPr>
-        <w:t>The Seller will be responsible for insurance cover against theft / damage / deterioration of components until arrival on site at which time insurance cover shall become the Buyer’s care.  The risk of any loss, damage or deterioration of the materials supplied due to any cause whatsoever shall pass to the Buyer when the goods are delivered to the Buyer, or into the custody of the Buyers behalf.  (Including a freight company responsible for the delivery of the goods).</w:t>
+        <w:t xml:space="preserve">The Seller will be responsible for insurance cover against theft / damage / deterioration of components until arrival on site at which time insurance cover shall become the Buyer’s care.  The risk of any loss, damage or deterioration of the materials supplied due to any </w:t>
+      </w:r>
+      <w:proofErr w:type="gramStart"/>
+      <w:r>
+        <w:rPr>
+          <w:sz w:val="12"/>
+          <w:szCs w:val="12"/>
+          <w:lang w:val="en-GB"/>
+        </w:rPr>
+        <w:t>cause</w:t>
+      </w:r>
+      <w:proofErr w:type="gramEnd"/>
+      <w:r>
+        <w:rPr>
+          <w:sz w:val="12"/>
+          <w:szCs w:val="12"/>
+          <w:lang w:val="en-GB"/>
+        </w:rPr>
+        <w:t xml:space="preserve"> whatsoever shall pass to the Buyer when the goods are delivered to the Buyer, or into the custody of the Buyers behalf.  (Including a freight company responsible for the delivery of the goods).</w:t>
       </w:r>
     </w:p>
     <w:p>
@@ -8800,7 +9268,7 @@
           <w:szCs w:val="13"/>
         </w:rPr>
       </w:pPr>
-      <w:bookmarkStart w:id="0" w:name="_Hlk13493701"/>
+      <w:bookmarkStart w:id="1" w:name="_Hlk13493701"/>
       <w:r>
         <w:rPr>
           <w:b/>
@@ -8849,7 +9317,7 @@
         <w:t xml:space="preserve"> the singular number or plural number shall include the plural number and the singular number respectively and words importing one gender (whether masculine, feminine or neuter) shall include all genders.</w:t>
       </w:r>
     </w:p>
-    <w:bookmarkEnd w:id="0"/>
+    <w:bookmarkEnd w:id="1"/>
     <w:p>
       <w:pPr>
         <w:pStyle w:val="ListParagraph"/>
@@ -9006,7 +9474,7 @@
           <w:szCs w:val="13"/>
         </w:rPr>
       </w:pPr>
-      <w:bookmarkStart w:id="1" w:name="_Hlk13493936"/>
+      <w:bookmarkStart w:id="2" w:name="_Hlk13493936"/>
       <w:r>
         <w:rPr>
           <w:b/>
@@ -9095,7 +9563,7 @@
         </w:rPr>
       </w:pPr>
     </w:p>
-    <w:bookmarkEnd w:id="1"/>
+    <w:bookmarkEnd w:id="2"/>
     <w:p>
       <w:pPr>
         <w:rPr>
@@ -9191,13 +9659,11 @@
         <w:spacing w:after="0" w:line="240" w:lineRule="auto"/>
         <w:ind w:left="360"/>
         <w:rPr>
-          <w:rFonts w:ascii="Tahoma" w:hAnsi="Tahoma" w:cs="Tahoma"/>
           <w:b/>
-          <w:sz w:val="16"/>
-          <w:szCs w:val="16"/>
-        </w:rPr>
-      </w:pPr>
-      <w:bookmarkStart w:id="2" w:name="_GoBack"/>
+          <w:sz w:val="12"/>
+          <w:szCs w:val="12"/>
+        </w:rPr>
+      </w:pPr>
       <w:r>
         <w:rPr>
           <w:rFonts w:ascii="Tahoma" w:hAnsi="Tahoma" w:cs="Tahoma"/>
@@ -9206,90 +9672,6 @@
           <w:szCs w:val="16"/>
         </w:rPr>
         <w:t>[Quotation]</w:t>
-      </w:r>
-      <w:bookmarkEnd w:id="2"/>
-    </w:p>
-    <w:p>
-      <w:pPr>
-        <w:rPr>
-          <w:b/>
-          <w:color w:val="E36C0A" w:themeColor="accent6" w:themeShade="BF"/>
-          <w:sz w:val="32"/>
-          <w:szCs w:val="32"/>
-        </w:rPr>
-      </w:pPr>
-      <w:r>
-        <w:rPr>
-          <w:b/>
-          <w:color w:val="E36C0A" w:themeColor="accent6" w:themeShade="BF"/>
-          <w:sz w:val="32"/>
-          <w:szCs w:val="32"/>
-        </w:rPr>
-        <w:t>[</w:t>
-      </w:r>
-      <w:r>
-        <w:rPr>
-          <w:b/>
-          <w:color w:val="E36C0A" w:themeColor="accent6" w:themeShade="BF"/>
-          <w:sz w:val="32"/>
-          <w:szCs w:val="32"/>
-        </w:rPr>
-        <w:t>vlozit sem to co teraz generujeme]</w:t>
-      </w:r>
-    </w:p>
-    <w:p>
-      <w:pPr>
-        <w:rPr>
-          <w:b/>
-          <w:color w:val="E36C0A" w:themeColor="accent6" w:themeShade="BF"/>
-          <w:sz w:val="32"/>
-          <w:szCs w:val="32"/>
-        </w:rPr>
-      </w:pPr>
-      <w:r>
-        <w:rPr>
-          <w:b/>
-          <w:color w:val="E36C0A" w:themeColor="accent6" w:themeShade="BF"/>
-          <w:sz w:val="32"/>
-          <w:szCs w:val="32"/>
-        </w:rPr>
-        <w:t>Zmensit pismenka a vysku riadkov, aby sa to pokial mozno voslo na 1 A4</w:t>
-      </w:r>
-    </w:p>
-    <w:p>
-      <w:pPr>
-        <w:rPr>
-          <w:b/>
-          <w:color w:val="E36C0A" w:themeColor="accent6" w:themeShade="BF"/>
-          <w:sz w:val="32"/>
-          <w:szCs w:val="32"/>
-        </w:rPr>
-      </w:pPr>
-      <w:r>
-        <w:rPr>
-          <w:b/>
-          <w:color w:val="E36C0A" w:themeColor="accent6" w:themeShade="BF"/>
-          <w:sz w:val="32"/>
-          <w:szCs w:val="32"/>
-        </w:rPr>
-        <w:t>Skryt vsetky ceny v tabulkach</w:t>
-      </w:r>
-    </w:p>
-    <w:p>
-      <w:pPr>
-        <w:rPr>
-          <w:b/>
-          <w:sz w:val="12"/>
-          <w:szCs w:val="12"/>
-        </w:rPr>
-      </w:pPr>
-      <w:r>
-        <w:rPr>
-          <w:b/>
-          <w:sz w:val="12"/>
-          <w:szCs w:val="12"/>
-        </w:rPr>
-        <w:br w:type="page"/>
       </w:r>
     </w:p>
     <w:sectPr>
@@ -9304,7 +9686,7 @@
 </file>
 
 <file path=word/endnotes.xml><?xml version="1.0" encoding="utf-8"?>
-<w:endnotes xmlns:wpc="http://schemas.microsoft.com/office/word/2010/wordprocessingCanvas" xmlns:cx="http://schemas.microsoft.com/office/drawing/2014/chartex" xmlns:cx1="http://schemas.microsoft.com/office/drawing/2015/9/8/chartex" xmlns:mc="http://schemas.openxmlformats.org/markup-compatibility/2006" xmlns:o="urn:schemas-microsoft-com:office:office" xmlns:r="http://schemas.openxmlformats.org/officeDocument/2006/relationships" xmlns:m="http://schemas.openxmlformats.org/officeDocument/2006/math" xmlns:v="urn:schemas-microsoft-com:vml" xmlns:wp14="http://schemas.microsoft.com/office/word/2010/wordprocessingDrawing" xmlns:wp="http://schemas.openxmlformats.org/drawingml/2006/wordprocessingDrawing" xmlns:w10="urn:schemas-microsoft-com:office:word" xmlns:w="http://schemas.openxmlformats.org/wordprocessingml/2006/main" xmlns:w14="http://schemas.microsoft.com/office/word/2010/wordml" xmlns:w15="http://schemas.microsoft.com/office/word/2012/wordml" xmlns:w16se="http://schemas.microsoft.com/office/word/2015/wordml/symex" xmlns:wpg="http://schemas.microsoft.com/office/word/2010/wordprocessingGroup" xmlns:wpi="http://schemas.microsoft.com/office/word/2010/wordprocessingInk" xmlns:wne="http://schemas.microsoft.com/office/word/2006/wordml" xmlns:wps="http://schemas.microsoft.com/office/word/2010/wordprocessingShape" mc:Ignorable="w14 w15 w16se wp14">
+<w:endnotes xmlns:wpc="http://schemas.microsoft.com/office/word/2010/wordprocessingCanvas" xmlns:cx="http://schemas.microsoft.com/office/drawing/2014/chartex" xmlns:cx1="http://schemas.microsoft.com/office/drawing/2015/9/8/chartex" xmlns:cx2="http://schemas.microsoft.com/office/drawing/2015/10/21/chartex" xmlns:cx3="http://schemas.microsoft.com/office/drawing/2016/5/9/chartex" xmlns:cx4="http://schemas.microsoft.com/office/drawing/2016/5/10/chartex" xmlns:cx5="http://schemas.microsoft.com/office/drawing/2016/5/11/chartex" xmlns:cx6="http://schemas.microsoft.com/office/drawing/2016/5/12/chartex" xmlns:cx7="http://schemas.microsoft.com/office/drawing/2016/5/13/chartex" xmlns:cx8="http://schemas.microsoft.com/office/drawing/2016/5/14/chartex" xmlns:mc="http://schemas.openxmlformats.org/markup-compatibility/2006" xmlns:aink="http://schemas.microsoft.com/office/drawing/2016/ink" xmlns:am3d="http://schemas.microsoft.com/office/drawing/2017/model3d" xmlns:o="urn:schemas-microsoft-com:office:office" xmlns:r="http://schemas.openxmlformats.org/officeDocument/2006/relationships" xmlns:m="http://schemas.openxmlformats.org/officeDocument/2006/math" xmlns:v="urn:schemas-microsoft-com:vml" xmlns:wp14="http://schemas.microsoft.com/office/word/2010/wordprocessingDrawing" xmlns:wp="http://schemas.openxmlformats.org/drawingml/2006/wordprocessingDrawing" xmlns:w10="urn:schemas-microsoft-com:office:word" xmlns:w="http://schemas.openxmlformats.org/wordprocessingml/2006/main" xmlns:w14="http://schemas.microsoft.com/office/word/2010/wordml" xmlns:w15="http://schemas.microsoft.com/office/word/2012/wordml" xmlns:w16cid="http://schemas.microsoft.com/office/word/2016/wordml/cid" xmlns:w16se="http://schemas.microsoft.com/office/word/2015/wordml/symex" xmlns:wpg="http://schemas.microsoft.com/office/word/2010/wordprocessingGroup" xmlns:wpi="http://schemas.microsoft.com/office/word/2010/wordprocessingInk" xmlns:wne="http://schemas.microsoft.com/office/word/2006/wordml" xmlns:wps="http://schemas.microsoft.com/office/word/2010/wordprocessingShape" mc:Ignorable="w14 w15 w16se w16cid wp14">
   <w:endnote w:type="separator" w:id="-1">
     <w:p>
       <w:pPr>
@@ -9329,7 +9711,7 @@
 </file>
 
 <file path=word/footer1.xml><?xml version="1.0" encoding="utf-8"?>
-<w:ftr xmlns:wpc="http://schemas.microsoft.com/office/word/2010/wordprocessingCanvas" xmlns:cx="http://schemas.microsoft.com/office/drawing/2014/chartex" xmlns:cx1="http://schemas.microsoft.com/office/drawing/2015/9/8/chartex" xmlns:mc="http://schemas.openxmlformats.org/markup-compatibility/2006" xmlns:o="urn:schemas-microsoft-com:office:office" xmlns:r="http://schemas.openxmlformats.org/officeDocument/2006/relationships" xmlns:m="http://schemas.openxmlformats.org/officeDocument/2006/math" xmlns:v="urn:schemas-microsoft-com:vml" xmlns:wp14="http://schemas.microsoft.com/office/word/2010/wordprocessingDrawing" xmlns:wp="http://schemas.openxmlformats.org/drawingml/2006/wordprocessingDrawing" xmlns:w10="urn:schemas-microsoft-com:office:word" xmlns:w="http://schemas.openxmlformats.org/wordprocessingml/2006/main" xmlns:w14="http://schemas.microsoft.com/office/word/2010/wordml" xmlns:w15="http://schemas.microsoft.com/office/word/2012/wordml" xmlns:w16se="http://schemas.microsoft.com/office/word/2015/wordml/symex" xmlns:wpg="http://schemas.microsoft.com/office/word/2010/wordprocessingGroup" xmlns:wpi="http://schemas.microsoft.com/office/word/2010/wordprocessingInk" xmlns:wne="http://schemas.microsoft.com/office/word/2006/wordml" xmlns:wps="http://schemas.microsoft.com/office/word/2010/wordprocessingShape" mc:Ignorable="w14 w15 w16se wp14">
+<w:ftr xmlns:wpc="http://schemas.microsoft.com/office/word/2010/wordprocessingCanvas" xmlns:cx="http://schemas.microsoft.com/office/drawing/2014/chartex" xmlns:cx1="http://schemas.microsoft.com/office/drawing/2015/9/8/chartex" xmlns:cx2="http://schemas.microsoft.com/office/drawing/2015/10/21/chartex" xmlns:cx3="http://schemas.microsoft.com/office/drawing/2016/5/9/chartex" xmlns:cx4="http://schemas.microsoft.com/office/drawing/2016/5/10/chartex" xmlns:cx5="http://schemas.microsoft.com/office/drawing/2016/5/11/chartex" xmlns:cx6="http://schemas.microsoft.com/office/drawing/2016/5/12/chartex" xmlns:cx7="http://schemas.microsoft.com/office/drawing/2016/5/13/chartex" xmlns:cx8="http://schemas.microsoft.com/office/drawing/2016/5/14/chartex" xmlns:mc="http://schemas.openxmlformats.org/markup-compatibility/2006" xmlns:aink="http://schemas.microsoft.com/office/drawing/2016/ink" xmlns:am3d="http://schemas.microsoft.com/office/drawing/2017/model3d" xmlns:o="urn:schemas-microsoft-com:office:office" xmlns:r="http://schemas.openxmlformats.org/officeDocument/2006/relationships" xmlns:m="http://schemas.openxmlformats.org/officeDocument/2006/math" xmlns:v="urn:schemas-microsoft-com:vml" xmlns:wp14="http://schemas.microsoft.com/office/word/2010/wordprocessingDrawing" xmlns:wp="http://schemas.openxmlformats.org/drawingml/2006/wordprocessingDrawing" xmlns:w10="urn:schemas-microsoft-com:office:word" xmlns:w="http://schemas.openxmlformats.org/wordprocessingml/2006/main" xmlns:w14="http://schemas.microsoft.com/office/word/2010/wordml" xmlns:w15="http://schemas.microsoft.com/office/word/2012/wordml" xmlns:w16cid="http://schemas.microsoft.com/office/word/2016/wordml/cid" xmlns:w16se="http://schemas.microsoft.com/office/word/2015/wordml/symex" xmlns:wpg="http://schemas.microsoft.com/office/word/2010/wordprocessingGroup" xmlns:wpi="http://schemas.microsoft.com/office/word/2010/wordprocessingInk" xmlns:wne="http://schemas.microsoft.com/office/word/2006/wordml" xmlns:wps="http://schemas.microsoft.com/office/word/2010/wordprocessingShape" mc:Ignorable="w14 w15 w16se w16cid wp14">
   <w:p>
     <w:pPr>
       <w:pStyle w:val="Footer"/>
@@ -9367,7 +9749,7 @@
 </file>
 
 <file path=word/footer2.xml><?xml version="1.0" encoding="utf-8"?>
-<w:ftr xmlns:wpc="http://schemas.microsoft.com/office/word/2010/wordprocessingCanvas" xmlns:cx="http://schemas.microsoft.com/office/drawing/2014/chartex" xmlns:cx1="http://schemas.microsoft.com/office/drawing/2015/9/8/chartex" xmlns:mc="http://schemas.openxmlformats.org/markup-compatibility/2006" xmlns:o="urn:schemas-microsoft-com:office:office" xmlns:r="http://schemas.openxmlformats.org/officeDocument/2006/relationships" xmlns:m="http://schemas.openxmlformats.org/officeDocument/2006/math" xmlns:v="urn:schemas-microsoft-com:vml" xmlns:wp14="http://schemas.microsoft.com/office/word/2010/wordprocessingDrawing" xmlns:wp="http://schemas.openxmlformats.org/drawingml/2006/wordprocessingDrawing" xmlns:w10="urn:schemas-microsoft-com:office:word" xmlns:w="http://schemas.openxmlformats.org/wordprocessingml/2006/main" xmlns:w14="http://schemas.microsoft.com/office/word/2010/wordml" xmlns:w15="http://schemas.microsoft.com/office/word/2012/wordml" xmlns:w16se="http://schemas.microsoft.com/office/word/2015/wordml/symex" xmlns:wpg="http://schemas.microsoft.com/office/word/2010/wordprocessingGroup" xmlns:wpi="http://schemas.microsoft.com/office/word/2010/wordprocessingInk" xmlns:wne="http://schemas.microsoft.com/office/word/2006/wordml" xmlns:wps="http://schemas.microsoft.com/office/word/2010/wordprocessingShape" mc:Ignorable="w14 w15 w16se wp14">
+<w:ftr xmlns:wpc="http://schemas.microsoft.com/office/word/2010/wordprocessingCanvas" xmlns:cx="http://schemas.microsoft.com/office/drawing/2014/chartex" xmlns:cx1="http://schemas.microsoft.com/office/drawing/2015/9/8/chartex" xmlns:cx2="http://schemas.microsoft.com/office/drawing/2015/10/21/chartex" xmlns:cx3="http://schemas.microsoft.com/office/drawing/2016/5/9/chartex" xmlns:cx4="http://schemas.microsoft.com/office/drawing/2016/5/10/chartex" xmlns:cx5="http://schemas.microsoft.com/office/drawing/2016/5/11/chartex" xmlns:cx6="http://schemas.microsoft.com/office/drawing/2016/5/12/chartex" xmlns:cx7="http://schemas.microsoft.com/office/drawing/2016/5/13/chartex" xmlns:cx8="http://schemas.microsoft.com/office/drawing/2016/5/14/chartex" xmlns:mc="http://schemas.openxmlformats.org/markup-compatibility/2006" xmlns:aink="http://schemas.microsoft.com/office/drawing/2016/ink" xmlns:am3d="http://schemas.microsoft.com/office/drawing/2017/model3d" xmlns:o="urn:schemas-microsoft-com:office:office" xmlns:r="http://schemas.openxmlformats.org/officeDocument/2006/relationships" xmlns:m="http://schemas.openxmlformats.org/officeDocument/2006/math" xmlns:v="urn:schemas-microsoft-com:vml" xmlns:wp14="http://schemas.microsoft.com/office/word/2010/wordprocessingDrawing" xmlns:wp="http://schemas.openxmlformats.org/drawingml/2006/wordprocessingDrawing" xmlns:w10="urn:schemas-microsoft-com:office:word" xmlns:w="http://schemas.openxmlformats.org/wordprocessingml/2006/main" xmlns:w14="http://schemas.microsoft.com/office/word/2010/wordml" xmlns:w15="http://schemas.microsoft.com/office/word/2012/wordml" xmlns:w16cid="http://schemas.microsoft.com/office/word/2016/wordml/cid" xmlns:w16se="http://schemas.microsoft.com/office/word/2015/wordml/symex" xmlns:wpg="http://schemas.microsoft.com/office/word/2010/wordprocessingGroup" xmlns:wpi="http://schemas.microsoft.com/office/word/2010/wordprocessingInk" xmlns:wne="http://schemas.microsoft.com/office/word/2006/wordml" xmlns:wps="http://schemas.microsoft.com/office/word/2010/wordprocessingShape" mc:Ignorable="w14 w15 w16se w16cid wp14">
   <w:p>
     <w:pPr>
       <w:pStyle w:val="Footer"/>
@@ -9435,7 +9817,7 @@
 </file>
 
 <file path=word/footer3.xml><?xml version="1.0" encoding="utf-8"?>
-<w:ftr xmlns:wpc="http://schemas.microsoft.com/office/word/2010/wordprocessingCanvas" xmlns:cx="http://schemas.microsoft.com/office/drawing/2014/chartex" xmlns:cx1="http://schemas.microsoft.com/office/drawing/2015/9/8/chartex" xmlns:mc="http://schemas.openxmlformats.org/markup-compatibility/2006" xmlns:o="urn:schemas-microsoft-com:office:office" xmlns:r="http://schemas.openxmlformats.org/officeDocument/2006/relationships" xmlns:m="http://schemas.openxmlformats.org/officeDocument/2006/math" xmlns:v="urn:schemas-microsoft-com:vml" xmlns:wp14="http://schemas.microsoft.com/office/word/2010/wordprocessingDrawing" xmlns:wp="http://schemas.openxmlformats.org/drawingml/2006/wordprocessingDrawing" xmlns:w10="urn:schemas-microsoft-com:office:word" xmlns:w="http://schemas.openxmlformats.org/wordprocessingml/2006/main" xmlns:w14="http://schemas.microsoft.com/office/word/2010/wordml" xmlns:w15="http://schemas.microsoft.com/office/word/2012/wordml" xmlns:w16se="http://schemas.microsoft.com/office/word/2015/wordml/symex" xmlns:wpg="http://schemas.microsoft.com/office/word/2010/wordprocessingGroup" xmlns:wpi="http://schemas.microsoft.com/office/word/2010/wordprocessingInk" xmlns:wne="http://schemas.microsoft.com/office/word/2006/wordml" xmlns:wps="http://schemas.microsoft.com/office/word/2010/wordprocessingShape" mc:Ignorable="w14 w15 w16se wp14">
+<w:ftr xmlns:wpc="http://schemas.microsoft.com/office/word/2010/wordprocessingCanvas" xmlns:cx="http://schemas.microsoft.com/office/drawing/2014/chartex" xmlns:cx1="http://schemas.microsoft.com/office/drawing/2015/9/8/chartex" xmlns:cx2="http://schemas.microsoft.com/office/drawing/2015/10/21/chartex" xmlns:cx3="http://schemas.microsoft.com/office/drawing/2016/5/9/chartex" xmlns:cx4="http://schemas.microsoft.com/office/drawing/2016/5/10/chartex" xmlns:cx5="http://schemas.microsoft.com/office/drawing/2016/5/11/chartex" xmlns:cx6="http://schemas.microsoft.com/office/drawing/2016/5/12/chartex" xmlns:cx7="http://schemas.microsoft.com/office/drawing/2016/5/13/chartex" xmlns:cx8="http://schemas.microsoft.com/office/drawing/2016/5/14/chartex" xmlns:mc="http://schemas.openxmlformats.org/markup-compatibility/2006" xmlns:aink="http://schemas.microsoft.com/office/drawing/2016/ink" xmlns:am3d="http://schemas.microsoft.com/office/drawing/2017/model3d" xmlns:o="urn:schemas-microsoft-com:office:office" xmlns:r="http://schemas.openxmlformats.org/officeDocument/2006/relationships" xmlns:m="http://schemas.openxmlformats.org/officeDocument/2006/math" xmlns:v="urn:schemas-microsoft-com:vml" xmlns:wp14="http://schemas.microsoft.com/office/word/2010/wordprocessingDrawing" xmlns:wp="http://schemas.openxmlformats.org/drawingml/2006/wordprocessingDrawing" xmlns:w10="urn:schemas-microsoft-com:office:word" xmlns:w="http://schemas.openxmlformats.org/wordprocessingml/2006/main" xmlns:w14="http://schemas.microsoft.com/office/word/2010/wordml" xmlns:w15="http://schemas.microsoft.com/office/word/2012/wordml" xmlns:w16cid="http://schemas.microsoft.com/office/word/2016/wordml/cid" xmlns:w16se="http://schemas.microsoft.com/office/word/2015/wordml/symex" xmlns:wpg="http://schemas.microsoft.com/office/word/2010/wordprocessingGroup" xmlns:wpi="http://schemas.microsoft.com/office/word/2010/wordprocessingInk" xmlns:wne="http://schemas.microsoft.com/office/word/2006/wordml" xmlns:wps="http://schemas.microsoft.com/office/word/2010/wordprocessingShape" mc:Ignorable="w14 w15 w16se w16cid wp14">
   <w:p>
     <w:pPr>
       <w:pStyle w:val="Footer"/>
@@ -9561,7 +9943,7 @@
 </file>
 
 <file path=word/footnotes.xml><?xml version="1.0" encoding="utf-8"?>
-<w:footnotes xmlns:wpc="http://schemas.microsoft.com/office/word/2010/wordprocessingCanvas" xmlns:cx="http://schemas.microsoft.com/office/drawing/2014/chartex" xmlns:cx1="http://schemas.microsoft.com/office/drawing/2015/9/8/chartex" xmlns:mc="http://schemas.openxmlformats.org/markup-compatibility/2006" xmlns:o="urn:schemas-microsoft-com:office:office" xmlns:r="http://schemas.openxmlformats.org/officeDocument/2006/relationships" xmlns:m="http://schemas.openxmlformats.org/officeDocument/2006/math" xmlns:v="urn:schemas-microsoft-com:vml" xmlns:wp14="http://schemas.microsoft.com/office/word/2010/wordprocessingDrawing" xmlns:wp="http://schemas.openxmlformats.org/drawingml/2006/wordprocessingDrawing" xmlns:w10="urn:schemas-microsoft-com:office:word" xmlns:w="http://schemas.openxmlformats.org/wordprocessingml/2006/main" xmlns:w14="http://schemas.microsoft.com/office/word/2010/wordml" xmlns:w15="http://schemas.microsoft.com/office/word/2012/wordml" xmlns:w16se="http://schemas.microsoft.com/office/word/2015/wordml/symex" xmlns:wpg="http://schemas.microsoft.com/office/word/2010/wordprocessingGroup" xmlns:wpi="http://schemas.microsoft.com/office/word/2010/wordprocessingInk" xmlns:wne="http://schemas.microsoft.com/office/word/2006/wordml" xmlns:wps="http://schemas.microsoft.com/office/word/2010/wordprocessingShape" mc:Ignorable="w14 w15 w16se wp14">
+<w:footnotes xmlns:wpc="http://schemas.microsoft.com/office/word/2010/wordprocessingCanvas" xmlns:cx="http://schemas.microsoft.com/office/drawing/2014/chartex" xmlns:cx1="http://schemas.microsoft.com/office/drawing/2015/9/8/chartex" xmlns:cx2="http://schemas.microsoft.com/office/drawing/2015/10/21/chartex" xmlns:cx3="http://schemas.microsoft.com/office/drawing/2016/5/9/chartex" xmlns:cx4="http://schemas.microsoft.com/office/drawing/2016/5/10/chartex" xmlns:cx5="http://schemas.microsoft.com/office/drawing/2016/5/11/chartex" xmlns:cx6="http://schemas.microsoft.com/office/drawing/2016/5/12/chartex" xmlns:cx7="http://schemas.microsoft.com/office/drawing/2016/5/13/chartex" xmlns:cx8="http://schemas.microsoft.com/office/drawing/2016/5/14/chartex" xmlns:mc="http://schemas.openxmlformats.org/markup-compatibility/2006" xmlns:aink="http://schemas.microsoft.com/office/drawing/2016/ink" xmlns:am3d="http://schemas.microsoft.com/office/drawing/2017/model3d" xmlns:o="urn:schemas-microsoft-com:office:office" xmlns:r="http://schemas.openxmlformats.org/officeDocument/2006/relationships" xmlns:m="http://schemas.openxmlformats.org/officeDocument/2006/math" xmlns:v="urn:schemas-microsoft-com:vml" xmlns:wp14="http://schemas.microsoft.com/office/word/2010/wordprocessingDrawing" xmlns:wp="http://schemas.openxmlformats.org/drawingml/2006/wordprocessingDrawing" xmlns:w10="urn:schemas-microsoft-com:office:word" xmlns:w="http://schemas.openxmlformats.org/wordprocessingml/2006/main" xmlns:w14="http://schemas.microsoft.com/office/word/2010/wordml" xmlns:w15="http://schemas.microsoft.com/office/word/2012/wordml" xmlns:w16cid="http://schemas.microsoft.com/office/word/2016/wordml/cid" xmlns:w16se="http://schemas.microsoft.com/office/word/2015/wordml/symex" xmlns:wpg="http://schemas.microsoft.com/office/word/2010/wordprocessingGroup" xmlns:wpi="http://schemas.microsoft.com/office/word/2010/wordprocessingInk" xmlns:wne="http://schemas.microsoft.com/office/word/2006/wordml" xmlns:wps="http://schemas.microsoft.com/office/word/2010/wordprocessingShape" mc:Ignorable="w14 w15 w16se w16cid wp14">
   <w:footnote w:type="separator" w:id="-1">
     <w:p>
       <w:pPr>
@@ -9586,7 +9968,7 @@
 </file>
 
 <file path=word/header1.xml><?xml version="1.0" encoding="utf-8"?>
-<w:hdr xmlns:wpc="http://schemas.microsoft.com/office/word/2010/wordprocessingCanvas" xmlns:cx="http://schemas.microsoft.com/office/drawing/2014/chartex" xmlns:cx1="http://schemas.microsoft.com/office/drawing/2015/9/8/chartex" xmlns:mc="http://schemas.openxmlformats.org/markup-compatibility/2006" xmlns:o="urn:schemas-microsoft-com:office:office" xmlns:r="http://schemas.openxmlformats.org/officeDocument/2006/relationships" xmlns:m="http://schemas.openxmlformats.org/officeDocument/2006/math" xmlns:v="urn:schemas-microsoft-com:vml" xmlns:wp14="http://schemas.microsoft.com/office/word/2010/wordprocessingDrawing" xmlns:wp="http://schemas.openxmlformats.org/drawingml/2006/wordprocessingDrawing" xmlns:w10="urn:schemas-microsoft-com:office:word" xmlns:w="http://schemas.openxmlformats.org/wordprocessingml/2006/main" xmlns:w14="http://schemas.microsoft.com/office/word/2010/wordml" xmlns:w15="http://schemas.microsoft.com/office/word/2012/wordml" xmlns:w16se="http://schemas.microsoft.com/office/word/2015/wordml/symex" xmlns:wpg="http://schemas.microsoft.com/office/word/2010/wordprocessingGroup" xmlns:wpi="http://schemas.microsoft.com/office/word/2010/wordprocessingInk" xmlns:wne="http://schemas.microsoft.com/office/word/2006/wordml" xmlns:wps="http://schemas.microsoft.com/office/word/2010/wordprocessingShape" mc:Ignorable="w14 w15 w16se wp14">
+<w:hdr xmlns:wpc="http://schemas.microsoft.com/office/word/2010/wordprocessingCanvas" xmlns:cx="http://schemas.microsoft.com/office/drawing/2014/chartex" xmlns:cx1="http://schemas.microsoft.com/office/drawing/2015/9/8/chartex" xmlns:cx2="http://schemas.microsoft.com/office/drawing/2015/10/21/chartex" xmlns:cx3="http://schemas.microsoft.com/office/drawing/2016/5/9/chartex" xmlns:cx4="http://schemas.microsoft.com/office/drawing/2016/5/10/chartex" xmlns:cx5="http://schemas.microsoft.com/office/drawing/2016/5/11/chartex" xmlns:cx6="http://schemas.microsoft.com/office/drawing/2016/5/12/chartex" xmlns:cx7="http://schemas.microsoft.com/office/drawing/2016/5/13/chartex" xmlns:cx8="http://schemas.microsoft.com/office/drawing/2016/5/14/chartex" xmlns:mc="http://schemas.openxmlformats.org/markup-compatibility/2006" xmlns:aink="http://schemas.microsoft.com/office/drawing/2016/ink" xmlns:am3d="http://schemas.microsoft.com/office/drawing/2017/model3d" xmlns:o="urn:schemas-microsoft-com:office:office" xmlns:r="http://schemas.openxmlformats.org/officeDocument/2006/relationships" xmlns:m="http://schemas.openxmlformats.org/officeDocument/2006/math" xmlns:v="urn:schemas-microsoft-com:vml" xmlns:wp14="http://schemas.microsoft.com/office/word/2010/wordprocessingDrawing" xmlns:wp="http://schemas.openxmlformats.org/drawingml/2006/wordprocessingDrawing" xmlns:w10="urn:schemas-microsoft-com:office:word" xmlns:w="http://schemas.openxmlformats.org/wordprocessingml/2006/main" xmlns:w14="http://schemas.microsoft.com/office/word/2010/wordml" xmlns:w15="http://schemas.microsoft.com/office/word/2012/wordml" xmlns:w16cid="http://schemas.microsoft.com/office/word/2016/wordml/cid" xmlns:w16se="http://schemas.microsoft.com/office/word/2015/wordml/symex" xmlns:wpg="http://schemas.microsoft.com/office/word/2010/wordprocessingGroup" xmlns:wpi="http://schemas.microsoft.com/office/word/2010/wordprocessingInk" xmlns:wne="http://schemas.microsoft.com/office/word/2006/wordml" xmlns:wps="http://schemas.microsoft.com/office/word/2010/wordprocessingShape" mc:Ignorable="w14 w15 w16se w16cid wp14">
   <w:p>
     <w:pPr>
       <w:pStyle w:val="Header"/>
@@ -9597,7 +9979,7 @@
 </file>
 
 <file path=word/header2.xml><?xml version="1.0" encoding="utf-8"?>
-<w:hdr xmlns:wpc="http://schemas.microsoft.com/office/word/2010/wordprocessingCanvas" xmlns:cx="http://schemas.microsoft.com/office/drawing/2014/chartex" xmlns:cx1="http://schemas.microsoft.com/office/drawing/2015/9/8/chartex" xmlns:mc="http://schemas.openxmlformats.org/markup-compatibility/2006" xmlns:o="urn:schemas-microsoft-com:office:office" xmlns:r="http://schemas.openxmlformats.org/officeDocument/2006/relationships" xmlns:m="http://schemas.openxmlformats.org/officeDocument/2006/math" xmlns:v="urn:schemas-microsoft-com:vml" xmlns:wp14="http://schemas.microsoft.com/office/word/2010/wordprocessingDrawing" xmlns:wp="http://schemas.openxmlformats.org/drawingml/2006/wordprocessingDrawing" xmlns:w10="urn:schemas-microsoft-com:office:word" xmlns:w="http://schemas.openxmlformats.org/wordprocessingml/2006/main" xmlns:w14="http://schemas.microsoft.com/office/word/2010/wordml" xmlns:w15="http://schemas.microsoft.com/office/word/2012/wordml" xmlns:w16se="http://schemas.microsoft.com/office/word/2015/wordml/symex" xmlns:wpg="http://schemas.microsoft.com/office/word/2010/wordprocessingGroup" xmlns:wpi="http://schemas.microsoft.com/office/word/2010/wordprocessingInk" xmlns:wne="http://schemas.microsoft.com/office/word/2006/wordml" xmlns:wps="http://schemas.microsoft.com/office/word/2010/wordprocessingShape" mc:Ignorable="w14 w15 w16se wp14">
+<w:hdr xmlns:wpc="http://schemas.microsoft.com/office/word/2010/wordprocessingCanvas" xmlns:cx="http://schemas.microsoft.com/office/drawing/2014/chartex" xmlns:cx1="http://schemas.microsoft.com/office/drawing/2015/9/8/chartex" xmlns:cx2="http://schemas.microsoft.com/office/drawing/2015/10/21/chartex" xmlns:cx3="http://schemas.microsoft.com/office/drawing/2016/5/9/chartex" xmlns:cx4="http://schemas.microsoft.com/office/drawing/2016/5/10/chartex" xmlns:cx5="http://schemas.microsoft.com/office/drawing/2016/5/11/chartex" xmlns:cx6="http://schemas.microsoft.com/office/drawing/2016/5/12/chartex" xmlns:cx7="http://schemas.microsoft.com/office/drawing/2016/5/13/chartex" xmlns:cx8="http://schemas.microsoft.com/office/drawing/2016/5/14/chartex" xmlns:mc="http://schemas.openxmlformats.org/markup-compatibility/2006" xmlns:aink="http://schemas.microsoft.com/office/drawing/2016/ink" xmlns:am3d="http://schemas.microsoft.com/office/drawing/2017/model3d" xmlns:o="urn:schemas-microsoft-com:office:office" xmlns:r="http://schemas.openxmlformats.org/officeDocument/2006/relationships" xmlns:m="http://schemas.openxmlformats.org/officeDocument/2006/math" xmlns:v="urn:schemas-microsoft-com:vml" xmlns:wp14="http://schemas.microsoft.com/office/word/2010/wordprocessingDrawing" xmlns:wp="http://schemas.openxmlformats.org/drawingml/2006/wordprocessingDrawing" xmlns:w10="urn:schemas-microsoft-com:office:word" xmlns:w="http://schemas.openxmlformats.org/wordprocessingml/2006/main" xmlns:w14="http://schemas.microsoft.com/office/word/2010/wordml" xmlns:w15="http://schemas.microsoft.com/office/word/2012/wordml" xmlns:w16cid="http://schemas.microsoft.com/office/word/2016/wordml/cid" xmlns:w16se="http://schemas.microsoft.com/office/word/2015/wordml/symex" xmlns:wpg="http://schemas.microsoft.com/office/word/2010/wordprocessingGroup" xmlns:wpi="http://schemas.microsoft.com/office/word/2010/wordprocessingInk" xmlns:wne="http://schemas.microsoft.com/office/word/2006/wordml" xmlns:wps="http://schemas.microsoft.com/office/word/2010/wordprocessingShape" mc:Ignorable="w14 w15 w16se w16cid wp14">
   <w:p>
     <w:pPr>
       <w:rPr>
@@ -9609,7 +9991,7 @@
 </file>
 
 <file path=word/numbering.xml><?xml version="1.0" encoding="utf-8"?>
-<w:numbering xmlns:wpc="http://schemas.microsoft.com/office/word/2010/wordprocessingCanvas" xmlns:cx="http://schemas.microsoft.com/office/drawing/2014/chartex" xmlns:cx1="http://schemas.microsoft.com/office/drawing/2015/9/8/chartex" xmlns:mc="http://schemas.openxmlformats.org/markup-compatibility/2006" xmlns:o="urn:schemas-microsoft-com:office:office" xmlns:r="http://schemas.openxmlformats.org/officeDocument/2006/relationships" xmlns:m="http://schemas.openxmlformats.org/officeDocument/2006/math" xmlns:v="urn:schemas-microsoft-com:vml" xmlns:wp14="http://schemas.microsoft.com/office/word/2010/wordprocessingDrawing" xmlns:wp="http://schemas.openxmlformats.org/drawingml/2006/wordprocessingDrawing" xmlns:w10="urn:schemas-microsoft-com:office:word" xmlns:w="http://schemas.openxmlformats.org/wordprocessingml/2006/main" xmlns:w14="http://schemas.microsoft.com/office/word/2010/wordml" xmlns:w15="http://schemas.microsoft.com/office/word/2012/wordml" xmlns:w16se="http://schemas.microsoft.com/office/word/2015/wordml/symex" xmlns:wpg="http://schemas.microsoft.com/office/word/2010/wordprocessingGroup" xmlns:wpi="http://schemas.microsoft.com/office/word/2010/wordprocessingInk" xmlns:wne="http://schemas.microsoft.com/office/word/2006/wordml" xmlns:wps="http://schemas.microsoft.com/office/word/2010/wordprocessingShape" mc:Ignorable="w14 w15 w16se wp14">
+<w:numbering xmlns:wpc="http://schemas.microsoft.com/office/word/2010/wordprocessingCanvas" xmlns:cx="http://schemas.microsoft.com/office/drawing/2014/chartex" xmlns:cx1="http://schemas.microsoft.com/office/drawing/2015/9/8/chartex" xmlns:cx2="http://schemas.microsoft.com/office/drawing/2015/10/21/chartex" xmlns:cx3="http://schemas.microsoft.com/office/drawing/2016/5/9/chartex" xmlns:cx4="http://schemas.microsoft.com/office/drawing/2016/5/10/chartex" xmlns:cx5="http://schemas.microsoft.com/office/drawing/2016/5/11/chartex" xmlns:cx6="http://schemas.microsoft.com/office/drawing/2016/5/12/chartex" xmlns:cx7="http://schemas.microsoft.com/office/drawing/2016/5/13/chartex" xmlns:cx8="http://schemas.microsoft.com/office/drawing/2016/5/14/chartex" xmlns:mc="http://schemas.openxmlformats.org/markup-compatibility/2006" xmlns:aink="http://schemas.microsoft.com/office/drawing/2016/ink" xmlns:am3d="http://schemas.microsoft.com/office/drawing/2017/model3d" xmlns:o="urn:schemas-microsoft-com:office:office" xmlns:r="http://schemas.openxmlformats.org/officeDocument/2006/relationships" xmlns:m="http://schemas.openxmlformats.org/officeDocument/2006/math" xmlns:v="urn:schemas-microsoft-com:vml" xmlns:wp14="http://schemas.microsoft.com/office/word/2010/wordprocessingDrawing" xmlns:wp="http://schemas.openxmlformats.org/drawingml/2006/wordprocessingDrawing" xmlns:w10="urn:schemas-microsoft-com:office:word" xmlns:w="http://schemas.openxmlformats.org/wordprocessingml/2006/main" xmlns:w14="http://schemas.microsoft.com/office/word/2010/wordml" xmlns:w15="http://schemas.microsoft.com/office/word/2012/wordml" xmlns:w16cid="http://schemas.microsoft.com/office/word/2016/wordml/cid" xmlns:w16se="http://schemas.microsoft.com/office/word/2015/wordml/symex" xmlns:wpg="http://schemas.microsoft.com/office/word/2010/wordprocessingGroup" xmlns:wpi="http://schemas.microsoft.com/office/word/2010/wordprocessingInk" xmlns:wne="http://schemas.microsoft.com/office/word/2006/wordml" xmlns:wps="http://schemas.microsoft.com/office/word/2010/wordprocessingShape" mc:Ignorable="w14 w15 w16se w16cid wp14">
   <w:abstractNum w:abstractNumId="0" w15:restartNumberingAfterBreak="0">
     <w:nsid w:val="FFFFFF1D"/>
     <w:multiLevelType w:val="multilevel"/>
@@ -10430,7 +10812,7 @@
 </file>
 
 <file path=word/styles.xml><?xml version="1.0" encoding="utf-8"?>
-<w:styles xmlns:mc="http://schemas.openxmlformats.org/markup-compatibility/2006" xmlns:r="http://schemas.openxmlformats.org/officeDocument/2006/relationships" xmlns:w="http://schemas.openxmlformats.org/wordprocessingml/2006/main" xmlns:w14="http://schemas.microsoft.com/office/word/2010/wordml" xmlns:w15="http://schemas.microsoft.com/office/word/2012/wordml" xmlns:w16se="http://schemas.microsoft.com/office/word/2015/wordml/symex" mc:Ignorable="w14 w15 w16se">
+<w:styles xmlns:mc="http://schemas.openxmlformats.org/markup-compatibility/2006" xmlns:r="http://schemas.openxmlformats.org/officeDocument/2006/relationships" xmlns:w="http://schemas.openxmlformats.org/wordprocessingml/2006/main" xmlns:w14="http://schemas.microsoft.com/office/word/2010/wordml" xmlns:w15="http://schemas.microsoft.com/office/word/2012/wordml" xmlns:w16cid="http://schemas.microsoft.com/office/word/2016/wordml/cid" xmlns:w16se="http://schemas.microsoft.com/office/word/2015/wordml/symex" mc:Ignorable="w14 w15 w16se w16cid">
   <w:docDefaults>
     <w:rPrDefault>
       <w:rPr>
@@ -10446,7 +10828,7 @@
       </w:pPr>
     </w:pPrDefault>
   </w:docDefaults>
-  <w:latentStyles w:defLockedState="0" w:defUIPriority="99" w:defSemiHidden="0" w:defUnhideWhenUsed="0" w:defQFormat="0" w:count="371">
+  <w:latentStyles w:defLockedState="0" w:defUIPriority="99" w:defSemiHidden="0" w:defUnhideWhenUsed="0" w:defQFormat="0" w:count="376">
     <w:lsdException w:name="Normal" w:uiPriority="0" w:qFormat="1"/>
     <w:lsdException w:name="heading 1" w:uiPriority="9" w:qFormat="1"/>
     <w:lsdException w:name="heading 2" w:semiHidden="1" w:uiPriority="9" w:unhideWhenUsed="1" w:qFormat="1"/>
@@ -10552,7 +10934,6 @@
     <w:lsdException w:name="HTML Sample" w:semiHidden="1" w:unhideWhenUsed="1"/>
     <w:lsdException w:name="HTML Typewriter" w:semiHidden="1" w:unhideWhenUsed="1"/>
     <w:lsdException w:name="HTML Variable" w:semiHidden="1" w:unhideWhenUsed="1"/>
-    <w:lsdException w:name="Normal Table" w:semiHidden="1" w:unhideWhenUsed="1"/>
     <w:lsdException w:name="annotation subject" w:semiHidden="1" w:unhideWhenUsed="1"/>
     <w:lsdException w:name="No List" w:semiHidden="1" w:unhideWhenUsed="1"/>
     <w:lsdException w:name="Outline List 1" w:semiHidden="1" w:unhideWhenUsed="1"/>
@@ -10595,11 +10976,8 @@
     <w:lsdException w:name="Table Contemporary" w:semiHidden="1" w:unhideWhenUsed="1"/>
     <w:lsdException w:name="Table Elegant" w:semiHidden="1" w:unhideWhenUsed="1"/>
     <w:lsdException w:name="Table Professional" w:semiHidden="1" w:unhideWhenUsed="1"/>
-    <w:lsdException w:name="Table Subtle 1" w:semiHidden="1" w:unhideWhenUsed="1"/>
     <w:lsdException w:name="Table Subtle 2" w:semiHidden="1" w:unhideWhenUsed="1"/>
     <w:lsdException w:name="Table Web 1" w:semiHidden="1" w:unhideWhenUsed="1"/>
-    <w:lsdException w:name="Table Web 2" w:semiHidden="1" w:unhideWhenUsed="1"/>
-    <w:lsdException w:name="Table Web 3" w:semiHidden="1" w:unhideWhenUsed="1"/>
     <w:lsdException w:name="Balloon Text" w:semiHidden="1" w:unhideWhenUsed="1"/>
     <w:lsdException w:name="Table Grid" w:uiPriority="59"/>
     <w:lsdException w:name="Table Theme" w:semiHidden="1" w:unhideWhenUsed="1"/>
@@ -10818,6 +11196,11 @@
     <w:lsdException w:name="List Table 5 Dark Accent 6" w:uiPriority="50"/>
     <w:lsdException w:name="List Table 6 Colorful Accent 6" w:uiPriority="51"/>
     <w:lsdException w:name="List Table 7 Colorful Accent 6" w:uiPriority="52"/>
+    <w:lsdException w:name="Mention" w:semiHidden="1" w:unhideWhenUsed="1"/>
+    <w:lsdException w:name="Smart Hyperlink" w:semiHidden="1" w:unhideWhenUsed="1"/>
+    <w:lsdException w:name="Hashtag" w:semiHidden="1" w:unhideWhenUsed="1"/>
+    <w:lsdException w:name="Unresolved Mention" w:semiHidden="1" w:unhideWhenUsed="1"/>
+    <w:lsdException w:name="Smart Link" w:semiHidden="1" w:unhideWhenUsed="1"/>
   </w:latentStyles>
   <w:style w:type="paragraph" w:default="1" w:styleId="Normal">
     <w:name w:val="Normal"/>
@@ -11451,7 +11834,7 @@
 </file>
 
 <file path=customXml/itemProps2.xml><?xml version="1.0" encoding="utf-8"?>
-<ds:datastoreItem xmlns:ds="http://schemas.openxmlformats.org/officeDocument/2006/customXml" ds:itemID="{160961DA-1071-4967-8C9D-AF74C761D02D}">
+<ds:datastoreItem xmlns:ds="http://schemas.openxmlformats.org/officeDocument/2006/customXml" ds:itemID="{FAB3ACE2-0D22-4800-9975-DC2B059E4809}">
   <ds:schemaRefs>
     <ds:schemaRef ds:uri="http://schemas.openxmlformats.org/officeDocument/2006/bibliography"/>
   </ds:schemaRefs>

</xml_diff>

<commit_message>
task 426 - projectInfo, customer, contactPerson a napajanie do sablony Exportu
</commit_message>
<xml_diff>
--- a/PFD/Resources/TemplateQuotation.docx
+++ b/PFD/Resources/TemplateQuotation.docx
@@ -1,6 +1,6 @@
 
 <file path=word/document.xml><?xml version="1.0" encoding="utf-8"?>
-<w:document xmlns:wpc="http://schemas.microsoft.com/office/word/2010/wordprocessingCanvas" xmlns:cx="http://schemas.microsoft.com/office/drawing/2014/chartex" xmlns:cx1="http://schemas.microsoft.com/office/drawing/2015/9/8/chartex" xmlns:cx2="http://schemas.microsoft.com/office/drawing/2015/10/21/chartex" xmlns:cx3="http://schemas.microsoft.com/office/drawing/2016/5/9/chartex" xmlns:cx4="http://schemas.microsoft.com/office/drawing/2016/5/10/chartex" xmlns:cx5="http://schemas.microsoft.com/office/drawing/2016/5/11/chartex" xmlns:cx6="http://schemas.microsoft.com/office/drawing/2016/5/12/chartex" xmlns:cx7="http://schemas.microsoft.com/office/drawing/2016/5/13/chartex" xmlns:cx8="http://schemas.microsoft.com/office/drawing/2016/5/14/chartex" xmlns:mc="http://schemas.openxmlformats.org/markup-compatibility/2006" xmlns:aink="http://schemas.microsoft.com/office/drawing/2016/ink" xmlns:am3d="http://schemas.microsoft.com/office/drawing/2017/model3d" xmlns:o="urn:schemas-microsoft-com:office:office" xmlns:r="http://schemas.openxmlformats.org/officeDocument/2006/relationships" xmlns:m="http://schemas.openxmlformats.org/officeDocument/2006/math" xmlns:v="urn:schemas-microsoft-com:vml" xmlns:wp14="http://schemas.microsoft.com/office/word/2010/wordprocessingDrawing" xmlns:wp="http://schemas.openxmlformats.org/drawingml/2006/wordprocessingDrawing" xmlns:w10="urn:schemas-microsoft-com:office:word" xmlns:w="http://schemas.openxmlformats.org/wordprocessingml/2006/main" xmlns:w14="http://schemas.microsoft.com/office/word/2010/wordml" xmlns:w15="http://schemas.microsoft.com/office/word/2012/wordml" xmlns:w16cid="http://schemas.microsoft.com/office/word/2016/wordml/cid" xmlns:w16se="http://schemas.microsoft.com/office/word/2015/wordml/symex" xmlns:wpg="http://schemas.microsoft.com/office/word/2010/wordprocessingGroup" xmlns:wpi="http://schemas.microsoft.com/office/word/2010/wordprocessingInk" xmlns:wne="http://schemas.microsoft.com/office/word/2006/wordml" xmlns:wps="http://schemas.microsoft.com/office/word/2010/wordprocessingShape" mc:Ignorable="w14 w15 w16se w16cid wp14">
+<w:document xmlns:wpc="http://schemas.microsoft.com/office/word/2010/wordprocessingCanvas" xmlns:cx="http://schemas.microsoft.com/office/drawing/2014/chartex" xmlns:cx1="http://schemas.microsoft.com/office/drawing/2015/9/8/chartex" xmlns:mc="http://schemas.openxmlformats.org/markup-compatibility/2006" xmlns:o="urn:schemas-microsoft-com:office:office" xmlns:r="http://schemas.openxmlformats.org/officeDocument/2006/relationships" xmlns:m="http://schemas.openxmlformats.org/officeDocument/2006/math" xmlns:v="urn:schemas-microsoft-com:vml" xmlns:wp14="http://schemas.microsoft.com/office/word/2010/wordprocessingDrawing" xmlns:wp="http://schemas.openxmlformats.org/drawingml/2006/wordprocessingDrawing" xmlns:w10="urn:schemas-microsoft-com:office:word" xmlns:w="http://schemas.openxmlformats.org/wordprocessingml/2006/main" xmlns:w14="http://schemas.microsoft.com/office/word/2010/wordml" xmlns:w15="http://schemas.microsoft.com/office/word/2012/wordml" xmlns:w16se="http://schemas.microsoft.com/office/word/2015/wordml/symex" xmlns:wpg="http://schemas.microsoft.com/office/word/2010/wordprocessingGroup" xmlns:wpi="http://schemas.microsoft.com/office/word/2010/wordprocessingInk" xmlns:wne="http://schemas.microsoft.com/office/word/2006/wordml" xmlns:wps="http://schemas.microsoft.com/office/word/2010/wordprocessingShape" mc:Ignorable="w14 w15 w16se wp14">
   <w:body>
     <w:sdt>
       <w:sdtPr>
@@ -317,7 +317,6 @@
                                   </w:rPr>
                                   <w:t>[</w:t>
                                 </w:r>
-                                <w:proofErr w:type="spellStart"/>
                                 <w:r>
                                   <w:rPr>
                                     <w:rFonts w:ascii="Frank New" w:hAnsi="Frank New"/>
@@ -328,9 +327,8 @@
                                     <w:szCs w:val="32"/>
                                     <w:lang w:val="en-US"/>
                                   </w:rPr>
-                                  <w:t>projectName</w:t>
+                                  <w:t>P</w:t>
                                 </w:r>
-                                <w:proofErr w:type="spellEnd"/>
                                 <w:r>
                                   <w:rPr>
                                     <w:rFonts w:ascii="Frank New" w:hAnsi="Frank New"/>
@@ -341,7 +339,7 @@
                                     <w:szCs w:val="32"/>
                                     <w:lang w:val="en-US"/>
                                   </w:rPr>
-                                  <w:t>]</w:t>
+                                  <w:t>rojectName]</w:t>
                                 </w:r>
                               </w:p>
                               <w:p>
@@ -391,20 +389,7 @@
                                     <w:szCs w:val="24"/>
                                     <w:lang w:val="en-US"/>
                                   </w:rPr>
-                                  <w:t xml:space="preserve">username - </w:t>
-                                </w:r>
-                                <w:proofErr w:type="gramStart"/>
-                                <w:r>
-                                  <w:rPr>
-                                    <w:rFonts w:ascii="Frank New" w:hAnsi="Frank New"/>
-                                    <w:b/>
-                                    <w:bCs/>
-                                    <w:color w:val="FF0000"/>
-                                    <w:sz w:val="24"/>
-                                    <w:szCs w:val="24"/>
-                                    <w:lang w:val="en-US"/>
-                                  </w:rPr>
-                                  <w:t>TODO</w:t>
+                                  <w:t>ContactPerson</w:t>
                                 </w:r>
                                 <w:r>
                                   <w:rPr>
@@ -430,7 +415,6 @@
                                   </w:rPr>
                                   <w:t xml:space="preserve">   </w:t>
                                 </w:r>
-                                <w:proofErr w:type="gramEnd"/>
                                 <w:r>
                                   <w:rPr>
                                     <w:rFonts w:ascii="Frank New" w:hAnsi="Frank New"/>
@@ -465,7 +449,7 @@
                                     <w:szCs w:val="24"/>
                                     <w:lang w:val="en-US"/>
                                   </w:rPr>
-                                  <w:t>DATE</w:t>
+                                  <w:t>Date</w:t>
                                 </w:r>
                                 <w:r>
                                   <w:rPr>
@@ -530,7 +514,6 @@
                             </w:rPr>
                             <w:t>[</w:t>
                           </w:r>
-                          <w:proofErr w:type="spellStart"/>
                           <w:r>
                             <w:rPr>
                               <w:rFonts w:ascii="Frank New" w:hAnsi="Frank New"/>
@@ -541,9 +524,8 @@
                               <w:szCs w:val="32"/>
                               <w:lang w:val="en-US"/>
                             </w:rPr>
-                            <w:t>projectName</w:t>
+                            <w:t>P</w:t>
                           </w:r>
-                          <w:proofErr w:type="spellEnd"/>
                           <w:r>
                             <w:rPr>
                               <w:rFonts w:ascii="Frank New" w:hAnsi="Frank New"/>
@@ -554,7 +536,7 @@
                               <w:szCs w:val="32"/>
                               <w:lang w:val="en-US"/>
                             </w:rPr>
-                            <w:t>]</w:t>
+                            <w:t>rojectName]</w:t>
                           </w:r>
                         </w:p>
                         <w:p>
@@ -604,20 +586,7 @@
                               <w:szCs w:val="24"/>
                               <w:lang w:val="en-US"/>
                             </w:rPr>
-                            <w:t xml:space="preserve">username - </w:t>
-                          </w:r>
-                          <w:proofErr w:type="gramStart"/>
-                          <w:r>
-                            <w:rPr>
-                              <w:rFonts w:ascii="Frank New" w:hAnsi="Frank New"/>
-                              <w:b/>
-                              <w:bCs/>
-                              <w:color w:val="FF0000"/>
-                              <w:sz w:val="24"/>
-                              <w:szCs w:val="24"/>
-                              <w:lang w:val="en-US"/>
-                            </w:rPr>
-                            <w:t>TODO</w:t>
+                            <w:t>ContactPerson</w:t>
                           </w:r>
                           <w:r>
                             <w:rPr>
@@ -643,7 +612,6 @@
                             </w:rPr>
                             <w:t xml:space="preserve">   </w:t>
                           </w:r>
-                          <w:proofErr w:type="gramEnd"/>
                           <w:r>
                             <w:rPr>
                               <w:rFonts w:ascii="Frank New" w:hAnsi="Frank New"/>
@@ -678,7 +646,7 @@
                               <w:szCs w:val="24"/>
                               <w:lang w:val="en-US"/>
                             </w:rPr>
-                            <w:t>DATE</w:t>
+                            <w:t>Date</w:t>
                           </w:r>
                           <w:r>
                             <w:rPr>
@@ -2937,7 +2905,6 @@
         </w:rPr>
         <w:t>[</w:t>
       </w:r>
-      <w:proofErr w:type="spellStart"/>
       <w:r>
         <w:rPr>
           <w:rFonts w:ascii="Tahoma" w:hAnsi="Tahoma" w:cs="Tahoma"/>
@@ -2945,9 +2912,8 @@
           <w:sz w:val="16"/>
           <w:szCs w:val="16"/>
         </w:rPr>
-        <w:t>projectNumber</w:t>
-      </w:r>
-      <w:proofErr w:type="spellEnd"/>
+        <w:t>P</w:t>
+      </w:r>
       <w:r>
         <w:rPr>
           <w:rFonts w:ascii="Tahoma" w:hAnsi="Tahoma" w:cs="Tahoma"/>
@@ -2955,50 +2921,68 @@
           <w:sz w:val="16"/>
           <w:szCs w:val="16"/>
         </w:rPr>
+        <w:t>rojectNumber]</w:t>
+      </w:r>
+    </w:p>
+    <w:p>
+      <w:pPr>
+        <w:spacing w:after="0"/>
+        <w:rPr>
+          <w:rFonts w:ascii="Tahoma" w:hAnsi="Tahoma" w:cs="Tahoma"/>
+          <w:sz w:val="16"/>
+          <w:szCs w:val="16"/>
+        </w:rPr>
+      </w:pPr>
+      <w:r>
+        <w:rPr>
+          <w:rFonts w:ascii="Tahoma" w:hAnsi="Tahoma" w:cs="Tahoma"/>
+          <w:sz w:val="16"/>
+          <w:szCs w:val="16"/>
+        </w:rPr>
+        <w:t>Issue Date:</w:t>
+      </w:r>
+      <w:r>
+        <w:rPr>
+          <w:rFonts w:ascii="Tahoma" w:hAnsi="Tahoma" w:cs="Tahoma"/>
+          <w:sz w:val="16"/>
+          <w:szCs w:val="16"/>
+        </w:rPr>
+        <w:tab/>
+      </w:r>
+      <w:r>
+        <w:rPr>
+          <w:rFonts w:ascii="Tahoma" w:hAnsi="Tahoma" w:cs="Tahoma"/>
+          <w:sz w:val="16"/>
+          <w:szCs w:val="16"/>
+        </w:rPr>
+        <w:tab/>
+      </w:r>
+      <w:r>
+        <w:rPr>
+          <w:rFonts w:ascii="Tahoma" w:hAnsi="Tahoma" w:cs="Tahoma"/>
+          <w:color w:val="FF0000"/>
+          <w:sz w:val="16"/>
+          <w:szCs w:val="16"/>
+        </w:rPr>
+        <w:t>[</w:t>
+      </w:r>
+      <w:r>
+        <w:rPr>
+          <w:rFonts w:ascii="Tahoma" w:hAnsi="Tahoma" w:cs="Tahoma"/>
+          <w:color w:val="FF0000"/>
+          <w:sz w:val="16"/>
+          <w:szCs w:val="16"/>
+        </w:rPr>
+        <w:t>Date</w:t>
+      </w:r>
+      <w:r>
+        <w:rPr>
+          <w:rFonts w:ascii="Tahoma" w:hAnsi="Tahoma" w:cs="Tahoma"/>
+          <w:color w:val="FF0000"/>
+          <w:sz w:val="16"/>
+          <w:szCs w:val="16"/>
+        </w:rPr>
         <w:t>]</w:t>
-      </w:r>
-    </w:p>
-    <w:p>
-      <w:pPr>
-        <w:spacing w:after="0"/>
-        <w:rPr>
-          <w:rFonts w:ascii="Tahoma" w:hAnsi="Tahoma" w:cs="Tahoma"/>
-          <w:sz w:val="16"/>
-          <w:szCs w:val="16"/>
-        </w:rPr>
-      </w:pPr>
-      <w:r>
-        <w:rPr>
-          <w:rFonts w:ascii="Tahoma" w:hAnsi="Tahoma" w:cs="Tahoma"/>
-          <w:sz w:val="16"/>
-          <w:szCs w:val="16"/>
-        </w:rPr>
-        <w:t>Issue Date:</w:t>
-      </w:r>
-      <w:r>
-        <w:rPr>
-          <w:rFonts w:ascii="Tahoma" w:hAnsi="Tahoma" w:cs="Tahoma"/>
-          <w:sz w:val="16"/>
-          <w:szCs w:val="16"/>
-        </w:rPr>
-        <w:tab/>
-      </w:r>
-      <w:r>
-        <w:rPr>
-          <w:rFonts w:ascii="Tahoma" w:hAnsi="Tahoma" w:cs="Tahoma"/>
-          <w:sz w:val="16"/>
-          <w:szCs w:val="16"/>
-        </w:rPr>
-        <w:tab/>
-      </w:r>
-      <w:r>
-        <w:rPr>
-          <w:rFonts w:ascii="Tahoma" w:hAnsi="Tahoma" w:cs="Tahoma"/>
-          <w:color w:val="FF0000"/>
-          <w:sz w:val="16"/>
-          <w:szCs w:val="16"/>
-        </w:rPr>
-        <w:t>[date]</w:t>
       </w:r>
     </w:p>
     <w:p>
@@ -3084,7 +3068,7 @@
           <w:sz w:val="16"/>
           <w:szCs w:val="16"/>
         </w:rPr>
-        <w:t>[username</w:t>
+        <w:t>[</w:t>
       </w:r>
       <w:r>
         <w:rPr>
@@ -3093,7 +3077,7 @@
           <w:sz w:val="16"/>
           <w:szCs w:val="16"/>
         </w:rPr>
-        <w:t xml:space="preserve"> - TODO</w:t>
+        <w:t>ContactPerson</w:t>
       </w:r>
       <w:r>
         <w:rPr>
@@ -3145,18 +3129,45 @@
           <w:sz w:val="16"/>
           <w:szCs w:val="16"/>
         </w:rPr>
-        <w:t>[site]</w:t>
-      </w:r>
-    </w:p>
-    <w:p>
-      <w:pPr>
-        <w:spacing w:after="0"/>
+        <w:t>[</w:t>
+      </w:r>
+      <w:r>
         <w:rPr>
           <w:rFonts w:ascii="Tahoma" w:hAnsi="Tahoma" w:cs="Tahoma"/>
           <w:color w:val="FF0000"/>
           <w:sz w:val="16"/>
           <w:szCs w:val="16"/>
         </w:rPr>
+        <w:t>Project</w:t>
+      </w:r>
+      <w:r>
+        <w:rPr>
+          <w:rFonts w:ascii="Tahoma" w:hAnsi="Tahoma" w:cs="Tahoma"/>
+          <w:color w:val="FF0000"/>
+          <w:sz w:val="16"/>
+          <w:szCs w:val="16"/>
+        </w:rPr>
+        <w:t>S</w:t>
+      </w:r>
+      <w:r>
+        <w:rPr>
+          <w:rFonts w:ascii="Tahoma" w:hAnsi="Tahoma" w:cs="Tahoma"/>
+          <w:color w:val="FF0000"/>
+          <w:sz w:val="16"/>
+          <w:szCs w:val="16"/>
+        </w:rPr>
+        <w:t>ite]</w:t>
+      </w:r>
+    </w:p>
+    <w:p>
+      <w:pPr>
+        <w:spacing w:after="0"/>
+        <w:rPr>
+          <w:rFonts w:ascii="Tahoma" w:hAnsi="Tahoma" w:cs="Tahoma"/>
+          <w:color w:val="FF0000"/>
+          <w:sz w:val="16"/>
+          <w:szCs w:val="16"/>
+        </w:rPr>
       </w:pPr>
       <w:r>
         <w:rPr>
@@ -3199,7 +3210,6 @@
         </w:rPr>
         <w:t>[</w:t>
       </w:r>
-      <w:proofErr w:type="spellStart"/>
       <w:r>
         <w:rPr>
           <w:rFonts w:ascii="Tahoma" w:hAnsi="Tahoma" w:cs="Tahoma"/>
@@ -3207,9 +3217,8 @@
           <w:sz w:val="16"/>
           <w:szCs w:val="16"/>
         </w:rPr>
-        <w:t>customerName</w:t>
-      </w:r>
-      <w:proofErr w:type="spellEnd"/>
+        <w:t>C</w:t>
+      </w:r>
       <w:r>
         <w:rPr>
           <w:rFonts w:ascii="Tahoma" w:hAnsi="Tahoma" w:cs="Tahoma"/>
@@ -3217,16 +3226,7 @@
           <w:sz w:val="16"/>
           <w:szCs w:val="16"/>
         </w:rPr>
-        <w:t xml:space="preserve"> - TODO</w:t>
-      </w:r>
-      <w:r>
-        <w:rPr>
-          <w:rFonts w:ascii="Tahoma" w:hAnsi="Tahoma" w:cs="Tahoma"/>
-          <w:color w:val="FF0000"/>
-          <w:sz w:val="16"/>
-          <w:szCs w:val="16"/>
-        </w:rPr>
-        <w:t>]</w:t>
+        <w:t>ustomerName]</w:t>
       </w:r>
     </w:p>
     <w:p>
@@ -3272,7 +3272,6 @@
         </w:sdtPr>
         <w:sdtEndPr/>
         <w:sdtContent>
-          <w:proofErr w:type="spellStart"/>
           <w:r>
             <w:rPr>
               <w:rFonts w:ascii="Tahoma" w:hAnsi="Tahoma" w:cs="Tahoma"/>
@@ -3280,9 +3279,35 @@
               <w:sz w:val="16"/>
               <w:szCs w:val="16"/>
             </w:rPr>
-            <w:t>customerName</w:t>
+            <w:t>[</w:t>
           </w:r>
-          <w:proofErr w:type="spellEnd"/>
+          <w:r>
+            <w:rPr>
+              <w:rFonts w:ascii="Tahoma" w:hAnsi="Tahoma" w:cs="Tahoma"/>
+              <w:color w:val="FF0000"/>
+              <w:sz w:val="16"/>
+              <w:szCs w:val="16"/>
+            </w:rPr>
+            <w:t>C</w:t>
+          </w:r>
+          <w:r>
+            <w:rPr>
+              <w:rFonts w:ascii="Tahoma" w:hAnsi="Tahoma" w:cs="Tahoma"/>
+              <w:color w:val="FF0000"/>
+              <w:sz w:val="16"/>
+              <w:szCs w:val="16"/>
+            </w:rPr>
+            <w:t>ustomerName</w:t>
+          </w:r>
+          <w:r>
+            <w:rPr>
+              <w:rFonts w:ascii="Tahoma" w:hAnsi="Tahoma" w:cs="Tahoma"/>
+              <w:color w:val="FF0000"/>
+              <w:sz w:val="16"/>
+              <w:szCs w:val="16"/>
+            </w:rPr>
+            <w:t>]</w:t>
+          </w:r>
         </w:sdtContent>
       </w:sdt>
     </w:p>
@@ -3363,7 +3388,6 @@
             </w:rPr>
             <w:t>Proposed building for [</w:t>
           </w:r>
-          <w:proofErr w:type="spellStart"/>
           <w:r>
             <w:rPr>
               <w:rFonts w:ascii="Tahoma" w:hAnsi="Tahoma" w:cs="Tahoma"/>
@@ -3371,9 +3395,8 @@
               <w:sz w:val="16"/>
               <w:szCs w:val="16"/>
             </w:rPr>
-            <w:t>projectName</w:t>
+            <w:t>P</w:t>
           </w:r>
-          <w:proofErr w:type="spellEnd"/>
           <w:r>
             <w:rPr>
               <w:rFonts w:ascii="Tahoma" w:hAnsi="Tahoma" w:cs="Tahoma"/>
@@ -3381,7 +3404,7 @@
               <w:sz w:val="16"/>
               <w:szCs w:val="16"/>
             </w:rPr>
-            <w:t>]. Gable Building.</w:t>
+            <w:t>rojectName]. Gable Building.</w:t>
           </w:r>
         </w:sdtContent>
       </w:sdt>
@@ -3447,25 +3470,7 @@
           <w:sz w:val="16"/>
           <w:szCs w:val="16"/>
         </w:rPr>
-        <w:t xml:space="preserve">All of </w:t>
-      </w:r>
-      <w:proofErr w:type="spellStart"/>
-      <w:r>
-        <w:rPr>
-          <w:rFonts w:ascii="Tahoma" w:hAnsi="Tahoma" w:cs="Tahoma"/>
-          <w:sz w:val="16"/>
-          <w:szCs w:val="16"/>
-        </w:rPr>
-        <w:t>Formsteel’s</w:t>
-      </w:r>
-      <w:proofErr w:type="spellEnd"/>
-      <w:r>
-        <w:rPr>
-          <w:rFonts w:ascii="Tahoma" w:hAnsi="Tahoma" w:cs="Tahoma"/>
-          <w:sz w:val="16"/>
-          <w:szCs w:val="16"/>
-        </w:rPr>
-        <w:t xml:space="preserve"> Cold Rolled products are completely Galvanised on both sides, which provides a 50 </w:t>
+        <w:t xml:space="preserve">All of Formsteel’s Cold Rolled products are completely Galvanised on both sides, which provides a 50 </w:t>
       </w:r>
       <w:r>
         <w:rPr>
@@ -3631,7 +3636,6 @@
         </w:rPr>
         <w:t>[</w:t>
       </w:r>
-      <w:proofErr w:type="spellStart"/>
       <w:r>
         <w:rPr>
           <w:rFonts w:ascii="Tahoma" w:hAnsi="Tahoma" w:cs="Tahoma"/>
@@ -3640,9 +3644,8 @@
           <w:sz w:val="16"/>
           <w:szCs w:val="16"/>
         </w:rPr>
-        <w:t>UserName</w:t>
-      </w:r>
-      <w:proofErr w:type="spellEnd"/>
+        <w:t>ContactPerson</w:t>
+      </w:r>
       <w:r>
         <w:rPr>
           <w:rFonts w:ascii="Tahoma" w:hAnsi="Tahoma" w:cs="Tahoma"/>
@@ -3651,7 +3654,7 @@
           <w:sz w:val="16"/>
           <w:szCs w:val="16"/>
         </w:rPr>
-        <w:t xml:space="preserve"> - TODO]</w:t>
+        <w:t>]</w:t>
       </w:r>
     </w:p>
     <w:p>
@@ -3707,7 +3710,6 @@
         </w:rPr>
         <w:t>[</w:t>
       </w:r>
-      <w:proofErr w:type="spellStart"/>
       <w:r>
         <w:rPr>
           <w:rFonts w:ascii="Tahoma" w:eastAsia="Times New Roman" w:hAnsi="Tahoma" w:cs="Tahoma"/>
@@ -3716,18 +3718,7 @@
           <w:szCs w:val="16"/>
           <w:shd w:val="clear" w:color="auto" w:fill="FFFFFF"/>
         </w:rPr>
-        <w:t>userPhoneNumber</w:t>
-      </w:r>
-      <w:proofErr w:type="spellEnd"/>
-      <w:r>
-        <w:rPr>
-          <w:rFonts w:ascii="Tahoma" w:eastAsia="Times New Roman" w:hAnsi="Tahoma" w:cs="Tahoma"/>
-          <w:color w:val="FF0000"/>
-          <w:sz w:val="16"/>
-          <w:szCs w:val="16"/>
-          <w:shd w:val="clear" w:color="auto" w:fill="FFFFFF"/>
-        </w:rPr>
-        <w:t xml:space="preserve"> - TODO</w:t>
+        <w:t>ContactPersonPhone</w:t>
       </w:r>
       <w:r>
         <w:rPr>
@@ -3860,27 +3851,7 @@
               <w:sz w:val="28"/>
               <w:szCs w:val="28"/>
             </w:rPr>
-            <w:t>Proposed building for [</w:t>
-          </w:r>
-          <w:proofErr w:type="spellStart"/>
-          <w:r>
-            <w:rPr>
-              <w:rFonts w:ascii="Frank New" w:hAnsi="Frank New" w:cs="Tahoma"/>
-              <w:b/>
-              <w:sz w:val="28"/>
-              <w:szCs w:val="28"/>
-            </w:rPr>
-            <w:t>projectName</w:t>
-          </w:r>
-          <w:proofErr w:type="spellEnd"/>
-          <w:r>
-            <w:rPr>
-              <w:rFonts w:ascii="Frank New" w:hAnsi="Frank New" w:cs="Tahoma"/>
-              <w:b/>
-              <w:sz w:val="28"/>
-              <w:szCs w:val="28"/>
-            </w:rPr>
-            <w:t>]. Gable Building.</w:t>
+            <w:t>Proposed building for [ProjectName]. Gable Building.</w:t>
           </w:r>
         </w:sdtContent>
       </w:sdt>
@@ -3947,7 +3918,6 @@
         </w:rPr>
         <w:t>[</w:t>
       </w:r>
-      <w:proofErr w:type="spellStart"/>
       <w:r>
         <w:rPr>
           <w:rFonts w:ascii="Tahoma" w:hAnsi="Tahoma" w:cs="Tahoma"/>
@@ -3957,7 +3927,6 @@
         </w:rPr>
         <w:t>L_tot</w:t>
       </w:r>
-      <w:proofErr w:type="spellEnd"/>
       <w:r>
         <w:rPr>
           <w:rFonts w:ascii="Tahoma" w:hAnsi="Tahoma" w:cs="Tahoma"/>
@@ -4178,7 +4147,6 @@
         </w:rPr>
         <w:t>[</w:t>
       </w:r>
-      <w:proofErr w:type="spellStart"/>
       <w:r>
         <w:rPr>
           <w:rFonts w:ascii="Tahoma" w:hAnsi="Tahoma" w:cs="Tahoma"/>
@@ -4188,7 +4156,6 @@
         </w:rPr>
         <w:t>roofPitch</w:t>
       </w:r>
-      <w:proofErr w:type="spellEnd"/>
       <w:r>
         <w:rPr>
           <w:rFonts w:ascii="Tahoma" w:hAnsi="Tahoma" w:cs="Tahoma"/>
@@ -4413,9 +4380,8 @@
           <w:sz w:val="16"/>
           <w:szCs w:val="16"/>
         </w:rPr>
-        <w:t>[</w:t>
-      </w:r>
-      <w:proofErr w:type="spellStart"/>
+        <w:t xml:space="preserve">[roofCladding] </w:t>
+      </w:r>
       <w:r>
         <w:rPr>
           <w:rFonts w:ascii="Tahoma" w:hAnsi="Tahoma" w:cs="Tahoma"/>
@@ -4423,9 +4389,8 @@
           <w:sz w:val="16"/>
           <w:szCs w:val="16"/>
         </w:rPr>
-        <w:t>roofCladding</w:t>
-      </w:r>
-      <w:proofErr w:type="spellEnd"/>
+        <w:t>Purlindek</w:t>
+      </w:r>
       <w:r>
         <w:rPr>
           <w:rFonts w:ascii="Tahoma" w:hAnsi="Tahoma" w:cs="Tahoma"/>
@@ -4433,9 +4398,8 @@
           <w:sz w:val="16"/>
           <w:szCs w:val="16"/>
         </w:rPr>
-        <w:t xml:space="preserve">] </w:t>
-      </w:r>
-      <w:proofErr w:type="spellStart"/>
+        <w:t>, 0.40</w:t>
+      </w:r>
       <w:r>
         <w:rPr>
           <w:rFonts w:ascii="Tahoma" w:hAnsi="Tahoma" w:cs="Tahoma"/>
@@ -4443,9 +4407,8 @@
           <w:sz w:val="16"/>
           <w:szCs w:val="16"/>
         </w:rPr>
-        <w:t>Purlindek</w:t>
-      </w:r>
-      <w:proofErr w:type="spellEnd"/>
+        <w:t xml:space="preserve"> </w:t>
+      </w:r>
       <w:r>
         <w:rPr>
           <w:rFonts w:ascii="Tahoma" w:hAnsi="Tahoma" w:cs="Tahoma"/>
@@ -4453,37 +4416,8 @@
           <w:sz w:val="16"/>
           <w:szCs w:val="16"/>
         </w:rPr>
-        <w:t xml:space="preserve">, </w:t>
-      </w:r>
-      <w:proofErr w:type="gramStart"/>
-      <w:r>
-        <w:rPr>
-          <w:rFonts w:ascii="Tahoma" w:hAnsi="Tahoma" w:cs="Tahoma"/>
-          <w:color w:val="FF0000"/>
-          <w:sz w:val="16"/>
-          <w:szCs w:val="16"/>
-        </w:rPr>
-        <w:t>0.40</w:t>
-      </w:r>
-      <w:r>
-        <w:rPr>
-          <w:rFonts w:ascii="Tahoma" w:hAnsi="Tahoma" w:cs="Tahoma"/>
-          <w:color w:val="FF0000"/>
-          <w:sz w:val="16"/>
-          <w:szCs w:val="16"/>
-        </w:rPr>
-        <w:t xml:space="preserve"> </w:t>
-      </w:r>
-      <w:r>
-        <w:rPr>
-          <w:rFonts w:ascii="Tahoma" w:hAnsi="Tahoma" w:cs="Tahoma"/>
-          <w:color w:val="FF0000"/>
-          <w:sz w:val="16"/>
-          <w:szCs w:val="16"/>
-        </w:rPr>
         <w:t>gauge</w:t>
       </w:r>
-      <w:proofErr w:type="gramEnd"/>
       <w:r>
         <w:rPr>
           <w:rFonts w:ascii="Tahoma" w:hAnsi="Tahoma" w:cs="Tahoma"/>
@@ -4538,9 +4472,8 @@
           <w:sz w:val="16"/>
           <w:szCs w:val="16"/>
         </w:rPr>
-        <w:t>[</w:t>
-      </w:r>
-      <w:proofErr w:type="spellStart"/>
+        <w:t xml:space="preserve">[wallCladding] </w:t>
+      </w:r>
       <w:r>
         <w:rPr>
           <w:rFonts w:ascii="Tahoma" w:hAnsi="Tahoma" w:cs="Tahoma"/>
@@ -4548,9 +4481,8 @@
           <w:sz w:val="16"/>
           <w:szCs w:val="16"/>
         </w:rPr>
-        <w:t>wallCladding</w:t>
-      </w:r>
-      <w:proofErr w:type="spellEnd"/>
+        <w:t>Smartdek</w:t>
+      </w:r>
       <w:r>
         <w:rPr>
           <w:rFonts w:ascii="Tahoma" w:hAnsi="Tahoma" w:cs="Tahoma"/>
@@ -4558,39 +4490,8 @@
           <w:sz w:val="16"/>
           <w:szCs w:val="16"/>
         </w:rPr>
-        <w:t xml:space="preserve">] </w:t>
-      </w:r>
-      <w:proofErr w:type="spellStart"/>
-      <w:r>
-        <w:rPr>
-          <w:rFonts w:ascii="Tahoma" w:hAnsi="Tahoma" w:cs="Tahoma"/>
-          <w:color w:val="FF0000"/>
-          <w:sz w:val="16"/>
-          <w:szCs w:val="16"/>
-        </w:rPr>
-        <w:t>Smartdek</w:t>
-      </w:r>
-      <w:proofErr w:type="spellEnd"/>
-      <w:r>
-        <w:rPr>
-          <w:rFonts w:ascii="Tahoma" w:hAnsi="Tahoma" w:cs="Tahoma"/>
-          <w:color w:val="FF0000"/>
-          <w:sz w:val="16"/>
-          <w:szCs w:val="16"/>
-        </w:rPr>
-        <w:t xml:space="preserve">, </w:t>
-      </w:r>
-      <w:proofErr w:type="gramStart"/>
-      <w:r>
-        <w:rPr>
-          <w:rFonts w:ascii="Tahoma" w:hAnsi="Tahoma" w:cs="Tahoma"/>
-          <w:color w:val="FF0000"/>
-          <w:sz w:val="16"/>
-          <w:szCs w:val="16"/>
-        </w:rPr>
-        <w:t>0.40 gauge</w:t>
-      </w:r>
-      <w:proofErr w:type="gramEnd"/>
+        <w:t>, 0.40 gauge</w:t>
+      </w:r>
       <w:r>
         <w:rPr>
           <w:rFonts w:ascii="Tahoma" w:hAnsi="Tahoma" w:cs="Tahoma"/>
@@ -4694,7 +4595,6 @@
         </w:rPr>
         <w:t>[</w:t>
       </w:r>
-      <w:proofErr w:type="spellStart"/>
       <w:r>
         <w:rPr>
           <w:rFonts w:ascii="Tahoma" w:hAnsi="Tahoma" w:cs="Tahoma"/>
@@ -4713,7 +4613,6 @@
         </w:rPr>
         <w:t>_tot</w:t>
       </w:r>
-      <w:proofErr w:type="spellEnd"/>
       <w:r>
         <w:rPr>
           <w:rFonts w:ascii="Tahoma" w:hAnsi="Tahoma" w:cs="Tahoma"/>
@@ -4817,7 +4716,6 @@
         </w:rPr>
         <w:t>[</w:t>
       </w:r>
-      <w:proofErr w:type="spellStart"/>
       <w:r>
         <w:rPr>
           <w:rFonts w:ascii="Tahoma" w:hAnsi="Tahoma" w:cs="Tahoma"/>
@@ -4827,7 +4725,6 @@
         </w:rPr>
         <w:t>numberRollerDoors</w:t>
       </w:r>
-      <w:proofErr w:type="spellEnd"/>
       <w:r>
         <w:rPr>
           <w:rFonts w:ascii="Tahoma" w:hAnsi="Tahoma" w:cs="Tahoma"/>
@@ -4909,7 +4806,6 @@
         </w:rPr>
         <w:t>[</w:t>
       </w:r>
-      <w:proofErr w:type="spellStart"/>
       <w:r>
         <w:rPr>
           <w:rFonts w:ascii="Tahoma" w:hAnsi="Tahoma" w:cs="Tahoma"/>
@@ -4919,7 +4815,6 @@
         </w:rPr>
         <w:t>numberPersonnelDoors</w:t>
       </w:r>
-      <w:proofErr w:type="spellEnd"/>
       <w:r>
         <w:rPr>
           <w:rFonts w:ascii="Tahoma" w:hAnsi="Tahoma" w:cs="Tahoma"/>
@@ -5181,7 +5076,6 @@
         </w:rPr>
         <w:t>], wind zone [</w:t>
       </w:r>
-      <w:proofErr w:type="spellStart"/>
       <w:r>
         <w:rPr>
           <w:rFonts w:ascii="Tahoma" w:hAnsi="Tahoma" w:cs="Tahoma"/>
@@ -5191,7 +5085,6 @@
         </w:rPr>
         <w:t>windregion</w:t>
       </w:r>
-      <w:proofErr w:type="spellEnd"/>
       <w:r>
         <w:rPr>
           <w:rFonts w:ascii="Tahoma" w:hAnsi="Tahoma" w:cs="Tahoma"/>
@@ -5426,7 +5319,6 @@
         </w:rPr>
         <w:t>[</w:t>
       </w:r>
-      <w:proofErr w:type="spellStart"/>
       <w:r>
         <w:rPr>
           <w:rFonts w:ascii="Tahoma" w:hAnsi="Tahoma" w:cs="Tahoma"/>
@@ -5435,20 +5327,17 @@
           <w:sz w:val="16"/>
           <w:szCs w:val="16"/>
         </w:rPr>
-        <w:t>price_WithMargin_</w:t>
-      </w:r>
-      <w:proofErr w:type="gramStart"/>
+        <w:t>price_WithMargin_WithoutGST</w:t>
+      </w:r>
       <w:r>
         <w:rPr>
           <w:rFonts w:ascii="Tahoma" w:hAnsi="Tahoma" w:cs="Tahoma"/>
           <w:b/>
-          <w:color w:val="FF0000"/>
-          <w:sz w:val="16"/>
-          <w:szCs w:val="16"/>
-        </w:rPr>
-        <w:t>WithoutGST</w:t>
-      </w:r>
-      <w:proofErr w:type="spellEnd"/>
+          <w:sz w:val="16"/>
+          <w:szCs w:val="16"/>
+        </w:rPr>
+        <w:t>]</w:t>
+      </w:r>
       <w:r>
         <w:rPr>
           <w:rFonts w:ascii="Tahoma" w:hAnsi="Tahoma" w:cs="Tahoma"/>
@@ -5456,26 +5345,7 @@
           <w:sz w:val="16"/>
           <w:szCs w:val="16"/>
         </w:rPr>
-        <w:t>]</w:t>
-      </w:r>
-      <w:r>
-        <w:rPr>
-          <w:rFonts w:ascii="Tahoma" w:hAnsi="Tahoma" w:cs="Tahoma"/>
-          <w:b/>
-          <w:sz w:val="16"/>
-          <w:szCs w:val="16"/>
-        </w:rPr>
-        <w:t>+</w:t>
-      </w:r>
-      <w:proofErr w:type="gramEnd"/>
-      <w:r>
-        <w:rPr>
-          <w:rFonts w:ascii="Tahoma" w:hAnsi="Tahoma" w:cs="Tahoma"/>
-          <w:b/>
-          <w:sz w:val="16"/>
-          <w:szCs w:val="16"/>
-        </w:rPr>
-        <w:t>GST</w:t>
+        <w:t>+GST</w:t>
       </w:r>
     </w:p>
     <w:p>
@@ -6037,18 +5907,8 @@
           <w:sz w:val="16"/>
           <w:szCs w:val="16"/>
         </w:rPr>
-        <w:t xml:space="preserve">Roof </w:t>
-      </w:r>
-      <w:proofErr w:type="spellStart"/>
-      <w:r>
-        <w:rPr>
-          <w:rFonts w:ascii="Tahoma" w:hAnsi="Tahoma" w:cs="Tahoma"/>
-          <w:sz w:val="16"/>
-          <w:szCs w:val="16"/>
-        </w:rPr>
-        <w:t>clearlites</w:t>
-      </w:r>
-      <w:proofErr w:type="spellEnd"/>
+        <w:t>Roof clearlites</w:t>
+      </w:r>
       <w:r>
         <w:rPr>
           <w:rFonts w:ascii="Tahoma" w:hAnsi="Tahoma" w:cs="Tahoma"/>
@@ -6219,8 +6079,6 @@
           <w:szCs w:val="16"/>
         </w:rPr>
       </w:pPr>
-      <w:bookmarkStart w:id="0" w:name="_GoBack"/>
-      <w:bookmarkEnd w:id="0"/>
     </w:p>
     <w:p>
       <w:pPr>
@@ -6278,7 +6136,6 @@
         </w:rPr>
         <w:t>[</w:t>
       </w:r>
-      <w:proofErr w:type="spellStart"/>
       <w:r>
         <w:rPr>
           <w:rFonts w:ascii="Tahoma" w:hAnsi="Tahoma" w:cs="Tahoma"/>
@@ -6287,9 +6144,8 @@
           <w:sz w:val="16"/>
           <w:szCs w:val="16"/>
         </w:rPr>
-        <w:t>UserName</w:t>
-      </w:r>
-      <w:proofErr w:type="spellEnd"/>
+        <w:t>ContactPerson</w:t>
+      </w:r>
       <w:r>
         <w:rPr>
           <w:rFonts w:ascii="Tahoma" w:hAnsi="Tahoma" w:cs="Tahoma"/>
@@ -6298,7 +6154,7 @@
           <w:sz w:val="16"/>
           <w:szCs w:val="16"/>
         </w:rPr>
-        <w:t xml:space="preserve"> - TODO]</w:t>
+        <w:t>]</w:t>
       </w:r>
     </w:p>
     <w:p>
@@ -6354,7 +6210,6 @@
         </w:rPr>
         <w:t>[</w:t>
       </w:r>
-      <w:proofErr w:type="spellStart"/>
       <w:r>
         <w:rPr>
           <w:rFonts w:ascii="Tahoma" w:eastAsia="Times New Roman" w:hAnsi="Tahoma" w:cs="Tahoma"/>
@@ -6363,18 +6218,7 @@
           <w:szCs w:val="16"/>
           <w:shd w:val="clear" w:color="auto" w:fill="FFFFFF"/>
         </w:rPr>
-        <w:t>userPhoneNumber</w:t>
-      </w:r>
-      <w:proofErr w:type="spellEnd"/>
-      <w:r>
-        <w:rPr>
-          <w:rFonts w:ascii="Tahoma" w:eastAsia="Times New Roman" w:hAnsi="Tahoma" w:cs="Tahoma"/>
-          <w:color w:val="FF0000"/>
-          <w:sz w:val="16"/>
-          <w:szCs w:val="16"/>
-          <w:shd w:val="clear" w:color="auto" w:fill="FFFFFF"/>
-        </w:rPr>
-        <w:t xml:space="preserve"> - TODO</w:t>
+        <w:t>ContactPersonPhone</w:t>
       </w:r>
       <w:r>
         <w:rPr>
@@ -6895,7 +6739,7 @@
           </mc:Choice>
           <mc:Fallback>
             <w:pict>
-              <v:rect w14:anchorId="60593B82" id="Rectangle 33" o:spid="_x0000_s1026" style="position:absolute;margin-left:-61.75pt;margin-top:14.6pt;width:607.65pt;height:278.55pt;z-index:-251626497;visibility:visible;mso-wrap-style:square;mso-width-percent:0;mso-height-percent:0;mso-wrap-distance-left:9pt;mso-wrap-distance-top:0;mso-wrap-distance-right:9pt;mso-wrap-distance-bottom:0;mso-position-horizontal:absolute;mso-position-horizontal-relative:text;mso-position-vertical:absolute;mso-position-vertical-relative:text;mso-width-percent:0;mso-height-percent:0;mso-width-relative:margin;mso-height-relative:margin;v-text-anchor:middle" o:gfxdata="UEsDBBQABgAIAAAAIQC2gziS/gAAAOEBAAATAAAAW0NvbnRlbnRfVHlwZXNdLnhtbJSRQU7DMBBF&#10;90jcwfIWJU67QAgl6YK0S0CoHGBkTxKLZGx5TGhvj5O2G0SRWNoz/78nu9wcxkFMGNg6quQqL6RA&#10;0s5Y6ir5vt9lD1JwBDIwOMJKHpHlpr69KfdHjyxSmriSfYz+USnWPY7AufNIadK6MEJMx9ApD/oD&#10;OlTrorhX2lFEilmcO2RdNtjC5xDF9pCuTyYBB5bi6bQ4syoJ3g9WQ0ymaiLzg5KdCXlKLjvcW893&#10;SUOqXwnz5DrgnHtJTxOsQfEKIT7DmDSUCaxw7Rqn8787ZsmRM9e2VmPeBN4uqYvTtW7jvijg9N/y&#10;JsXecLq0q+WD6m8AAAD//wMAUEsDBBQABgAIAAAAIQA4/SH/1gAAAJQBAAALAAAAX3JlbHMvLnJl&#10;bHOkkMFqwzAMhu+DvYPRfXGawxijTi+j0GvpHsDYimMaW0Yy2fr2M4PBMnrbUb/Q94l/f/hMi1qR&#10;JVI2sOt6UJgd+ZiDgffL8ekFlFSbvV0oo4EbChzGx4f9GRdb25HMsYhqlCwG5lrLq9biZkxWOiqY&#10;22YiTra2kYMu1l1tQD30/bPm3wwYN0x18gb45AdQl1tp5j/sFB2T0FQ7R0nTNEV3j6o9feQzro1i&#10;OWA14Fm+Q8a1a8+Bvu/d/dMb2JY5uiPbhG/ktn4cqGU/er3pcvwCAAD//wMAUEsDBBQABgAIAAAA&#10;IQDX1/9qmgIAAIgFAAAOAAAAZHJzL2Uyb0RvYy54bWysVEtv2zAMvg/YfxB0Xx3nsbRBnSJokWFA&#10;0QZth54VWYoNyKImKXGyXz9Kst3Hih2G5aCIIvmR/Ezy8urYKHIQ1tWgC5qfjSgRmkNZ611Bfzyt&#10;v5xT4jzTJVOgRUFPwtGr5edPl61ZiDFUoEphCYJot2hNQSvvzSLLHK9Ew9wZGKFRKcE2zKNod1lp&#10;WYvojcrGo9HXrAVbGgtcOIevN0lJlxFfSsH9vZROeKIKirn5eNp4bsOZLS/ZYmeZqWrepcH+IYuG&#10;1RqDDlA3zDOyt/UfUE3NLTiQ/oxDk4GUNRexBqwmH72r5rFiRsRakBxnBprc/4Pld4eNJXVZ0MmE&#10;Es0a/EYPyBrTOyUIviFBrXELtHs0G9tJDq+h2qO0TfjHOsgxknoaSBVHTzg+zuf5PJ/NKOGom8wm&#10;8/P8IqBmL+7GOv9NQEPCpaAW40cy2eHW+WTam4RoDlRdrmulomB322tlyYHhF16vby7G0w79jZnS&#10;wVhDcEuI4SULpaVi4s2flAh2Sj8Iiaxg+uOYSexHMcRhnAvt86SqWClS+NkIf3300MHBI1YaAQOy&#10;xPgDdgfQWyaQHjtl2dkHVxHbeXAe/S2x5Dx4xMig/eDc1BrsRwAKq+oiJ/uepERNYGkL5Ql7xkIa&#10;Jmf4usbvdsuc3zCL04NzhhvB3+MhFbQFhe5GSQX210fvwR6bGrWUtDiNBXU/98wKStR3je1+kU+n&#10;YXyjMJ3NxyjY15rta43eN9eA7ZDj7jE8XoO9V/1VWmiecXGsQlRUMc0xdkG5t71w7dOWwNXDxWoV&#10;zXBkDfO3+tHwAB5YDX35dHxm1nTN67Hv76CfXLZ418PJNnhqWO09yDo2+AuvHd847rFxutUU9slr&#10;OVq9LNDlbwAAAP//AwBQSwMEFAAGAAgAAAAhAM1S8EbkAAAADAEAAA8AAABkcnMvZG93bnJldi54&#10;bWxMj0FPg0AQhe8m/ofNmHgx7cKSEoosDRo99WCsmqa3BUYgZWcJu7TUX+/2pMfJfHnve9lm1j07&#10;4Wg7QxLCZQAMqTJ1R42Ez4/XRQLMOkW16g2hhAta2OS3N5lKa3OmdzztXMN8CNlUSWidG1LObdWi&#10;VnZpBiT/+zajVs6fY8PrUZ19uO65CIKYa9WRb2jVgM8tVsfdpCV8xeXPdNgXx4eX7eVJbAf7FhWJ&#10;lPd3c/EIzOHs/mC46nt1yL1TaSaqLeslLEIRrTwrQawFsCsRrEO/ppSwSuIIeJ7x/yPyXwAAAP//&#10;AwBQSwECLQAUAAYACAAAACEAtoM4kv4AAADhAQAAEwAAAAAAAAAAAAAAAAAAAAAAW0NvbnRlbnRf&#10;VHlwZXNdLnhtbFBLAQItABQABgAIAAAAIQA4/SH/1gAAAJQBAAALAAAAAAAAAAAAAAAAAC8BAABf&#10;cmVscy8ucmVsc1BLAQItABQABgAIAAAAIQDX1/9qmgIAAIgFAAAOAAAAAAAAAAAAAAAAAC4CAABk&#10;cnMvZTJvRG9jLnhtbFBLAQItABQABgAIAAAAIQDNUvBG5AAAAAwBAAAPAAAAAAAAAAAAAAAAAPQE&#10;AABkcnMvZG93bnJldi54bWxQSwUGAAAAAAQABADzAAAABQYAAAAA&#10;" fillcolor="#ffd924" stroked="f" strokeweight="2pt"/>
+              <v:rect w14:anchorId="26177F1A" id="Rectangle 33" o:spid="_x0000_s1026" style="position:absolute;margin-left:-61.75pt;margin-top:14.6pt;width:607.65pt;height:278.55pt;z-index:-251626497;visibility:visible;mso-wrap-style:square;mso-width-percent:0;mso-height-percent:0;mso-wrap-distance-left:9pt;mso-wrap-distance-top:0;mso-wrap-distance-right:9pt;mso-wrap-distance-bottom:0;mso-position-horizontal:absolute;mso-position-horizontal-relative:text;mso-position-vertical:absolute;mso-position-vertical-relative:text;mso-width-percent:0;mso-height-percent:0;mso-width-relative:margin;mso-height-relative:margin;v-text-anchor:middle" o:gfxdata="UEsDBBQABgAIAAAAIQC2gziS/gAAAOEBAAATAAAAW0NvbnRlbnRfVHlwZXNdLnhtbJSRQU7DMBBF&#10;90jcwfIWJU67QAgl6YK0S0CoHGBkTxKLZGx5TGhvj5O2G0SRWNoz/78nu9wcxkFMGNg6quQqL6RA&#10;0s5Y6ir5vt9lD1JwBDIwOMJKHpHlpr69KfdHjyxSmriSfYz+USnWPY7AufNIadK6MEJMx9ApD/oD&#10;OlTrorhX2lFEilmcO2RdNtjC5xDF9pCuTyYBB5bi6bQ4syoJ3g9WQ0ymaiLzg5KdCXlKLjvcW893&#10;SUOqXwnz5DrgnHtJTxOsQfEKIT7DmDSUCaxw7Rqn8787ZsmRM9e2VmPeBN4uqYvTtW7jvijg9N/y&#10;JsXecLq0q+WD6m8AAAD//wMAUEsDBBQABgAIAAAAIQA4/SH/1gAAAJQBAAALAAAAX3JlbHMvLnJl&#10;bHOkkMFqwzAMhu+DvYPRfXGawxijTi+j0GvpHsDYimMaW0Yy2fr2M4PBMnrbUb/Q94l/f/hMi1qR&#10;JVI2sOt6UJgd+ZiDgffL8ekFlFSbvV0oo4EbChzGx4f9GRdb25HMsYhqlCwG5lrLq9biZkxWOiqY&#10;22YiTra2kYMu1l1tQD30/bPm3wwYN0x18gb45AdQl1tp5j/sFB2T0FQ7R0nTNEV3j6o9feQzro1i&#10;OWA14Fm+Q8a1a8+Bvu/d/dMb2JY5uiPbhG/ktn4cqGU/er3pcvwCAAD//wMAUEsDBBQABgAIAAAA&#10;IQDX1/9qmgIAAIgFAAAOAAAAZHJzL2Uyb0RvYy54bWysVEtv2zAMvg/YfxB0Xx3nsbRBnSJokWFA&#10;0QZth54VWYoNyKImKXGyXz9Kst3Hih2G5aCIIvmR/Ezy8urYKHIQ1tWgC5qfjSgRmkNZ611Bfzyt&#10;v5xT4jzTJVOgRUFPwtGr5edPl61ZiDFUoEphCYJot2hNQSvvzSLLHK9Ew9wZGKFRKcE2zKNod1lp&#10;WYvojcrGo9HXrAVbGgtcOIevN0lJlxFfSsH9vZROeKIKirn5eNp4bsOZLS/ZYmeZqWrepcH+IYuG&#10;1RqDDlA3zDOyt/UfUE3NLTiQ/oxDk4GUNRexBqwmH72r5rFiRsRakBxnBprc/4Pld4eNJXVZ0MmE&#10;Es0a/EYPyBrTOyUIviFBrXELtHs0G9tJDq+h2qO0TfjHOsgxknoaSBVHTzg+zuf5PJ/NKOGom8wm&#10;8/P8IqBmL+7GOv9NQEPCpaAW40cy2eHW+WTam4RoDlRdrmulomB322tlyYHhF16vby7G0w79jZnS&#10;wVhDcEuI4SULpaVi4s2flAh2Sj8Iiaxg+uOYSexHMcRhnAvt86SqWClS+NkIf3300MHBI1YaAQOy&#10;xPgDdgfQWyaQHjtl2dkHVxHbeXAe/S2x5Dx4xMig/eDc1BrsRwAKq+oiJ/uepERNYGkL5Ql7xkIa&#10;Jmf4usbvdsuc3zCL04NzhhvB3+MhFbQFhe5GSQX210fvwR6bGrWUtDiNBXU/98wKStR3je1+kU+n&#10;YXyjMJ3NxyjY15rta43eN9eA7ZDj7jE8XoO9V/1VWmiecXGsQlRUMc0xdkG5t71w7dOWwNXDxWoV&#10;zXBkDfO3+tHwAB5YDX35dHxm1nTN67Hv76CfXLZ418PJNnhqWO09yDo2+AuvHd847rFxutUU9slr&#10;OVq9LNDlbwAAAP//AwBQSwMEFAAGAAgAAAAhAM1S8EbkAAAADAEAAA8AAABkcnMvZG93bnJldi54&#10;bWxMj0FPg0AQhe8m/ofNmHgx7cKSEoosDRo99WCsmqa3BUYgZWcJu7TUX+/2pMfJfHnve9lm1j07&#10;4Wg7QxLCZQAMqTJ1R42Ez4/XRQLMOkW16g2hhAta2OS3N5lKa3OmdzztXMN8CNlUSWidG1LObdWi&#10;VnZpBiT/+zajVs6fY8PrUZ19uO65CIKYa9WRb2jVgM8tVsfdpCV8xeXPdNgXx4eX7eVJbAf7FhWJ&#10;lPd3c/EIzOHs/mC46nt1yL1TaSaqLeslLEIRrTwrQawFsCsRrEO/ppSwSuIIeJ7x/yPyXwAAAP//&#10;AwBQSwECLQAUAAYACAAAACEAtoM4kv4AAADhAQAAEwAAAAAAAAAAAAAAAAAAAAAAW0NvbnRlbnRf&#10;VHlwZXNdLnhtbFBLAQItABQABgAIAAAAIQA4/SH/1gAAAJQBAAALAAAAAAAAAAAAAAAAAC8BAABf&#10;cmVscy8ucmVsc1BLAQItABQABgAIAAAAIQDX1/9qmgIAAIgFAAAOAAAAAAAAAAAAAAAAAC4CAABk&#10;cnMvZTJvRG9jLnhtbFBLAQItABQABgAIAAAAIQDNUvBG5AAAAAwBAAAPAAAAAAAAAAAAAAAAAPQE&#10;AABkcnMvZG93bnJldi54bWxQSwUGAAAAAAQABADzAAAABQYAAAAA&#10;" fillcolor="#ffd924" stroked="f" strokeweight="2pt"/>
             </w:pict>
           </mc:Fallback>
         </mc:AlternateContent>
@@ -6993,7 +6837,6 @@
         </w:rPr>
         <w:t>[</w:t>
       </w:r>
-      <w:proofErr w:type="spellStart"/>
       <w:r>
         <w:rPr>
           <w:rFonts w:ascii="Frank New" w:hAnsi="Frank New" w:cs="Times New Roman"/>
@@ -7003,38 +6846,7 @@
           <w:szCs w:val="18"/>
           <w:lang w:val="en-GB" w:eastAsia="en-GB"/>
         </w:rPr>
-        <w:t>projectNumber</w:t>
-      </w:r>
-      <w:proofErr w:type="spellEnd"/>
-      <w:r>
-        <w:rPr>
-          <w:rFonts w:ascii="Frank New" w:hAnsi="Frank New" w:cs="Times New Roman"/>
-          <w:spacing w:val="2"/>
-          <w:sz w:val="18"/>
-          <w:szCs w:val="18"/>
-          <w:lang w:val="en-GB" w:eastAsia="en-GB"/>
-        </w:rPr>
-        <w:t>]</w:t>
-      </w:r>
-      <w:r>
-        <w:rPr>
-          <w:rFonts w:ascii="Frank New" w:hAnsi="Frank New" w:cs="Times New Roman"/>
-          <w:spacing w:val="2"/>
-          <w:sz w:val="18"/>
-          <w:szCs w:val="18"/>
-          <w:lang w:val="en-GB" w:eastAsia="en-GB"/>
-        </w:rPr>
-        <w:t xml:space="preserve">, dated </w:t>
-      </w:r>
-      <w:r>
-        <w:rPr>
-          <w:rFonts w:ascii="Frank New" w:hAnsi="Frank New" w:cs="Times New Roman"/>
-          <w:spacing w:val="2"/>
-          <w:sz w:val="18"/>
-          <w:szCs w:val="18"/>
-          <w:lang w:val="en-GB" w:eastAsia="en-GB"/>
-        </w:rPr>
-        <w:t>[</w:t>
+        <w:t>P</w:t>
       </w:r>
       <w:r>
         <w:rPr>
@@ -7045,7 +6857,7 @@
           <w:szCs w:val="18"/>
           <w:lang w:val="en-GB" w:eastAsia="en-GB"/>
         </w:rPr>
-        <w:t>date</w:t>
+        <w:t>rojectNumber</w:t>
       </w:r>
       <w:r>
         <w:rPr>
@@ -7065,7 +6877,7 @@
           <w:szCs w:val="18"/>
           <w:lang w:val="en-GB" w:eastAsia="en-GB"/>
         </w:rPr>
-        <w:t xml:space="preserve">, including optional extras and agree to Formsteel Limited standard Terms &amp; Conditions of trade, please complete your order number, signature, and initial each page, then scan and return to </w:t>
+        <w:t xml:space="preserve">, dated </w:t>
       </w:r>
       <w:r>
         <w:rPr>
@@ -7077,8 +6889,6 @@
         </w:rPr>
         <w:t>[</w:t>
       </w:r>
-      <w:proofErr w:type="spellStart"/>
-      <w:proofErr w:type="gramStart"/>
       <w:r>
         <w:rPr>
           <w:rFonts w:ascii="Frank New" w:hAnsi="Frank New" w:cs="Times New Roman"/>
@@ -7088,9 +6898,21 @@
           <w:szCs w:val="18"/>
           <w:lang w:val="en-GB" w:eastAsia="en-GB"/>
         </w:rPr>
-        <w:t>userEmailAddress</w:t>
-      </w:r>
-      <w:proofErr w:type="spellEnd"/>
+        <w:t>D</w:t>
+      </w:r>
+      <w:r>
+        <w:rPr>
+          <w:rFonts w:ascii="Frank New" w:hAnsi="Frank New" w:cs="Times New Roman"/>
+          <w:color w:val="FF0000"/>
+          <w:spacing w:val="2"/>
+          <w:sz w:val="18"/>
+          <w:szCs w:val="18"/>
+          <w:lang w:val="en-GB" w:eastAsia="en-GB"/>
+        </w:rPr>
+        <w:t>ate</w:t>
+      </w:r>
+      <w:bookmarkStart w:id="0" w:name="_GoBack"/>
+      <w:bookmarkEnd w:id="0"/>
       <w:r>
         <w:rPr>
           <w:rFonts w:ascii="Frank New" w:hAnsi="Frank New" w:cs="Times New Roman"/>
@@ -7109,9 +6931,8 @@
           <w:szCs w:val="18"/>
           <w:lang w:val="en-GB" w:eastAsia="en-GB"/>
         </w:rPr>
-        <w:t>  -</w:t>
-      </w:r>
-      <w:proofErr w:type="gramEnd"/>
+        <w:t xml:space="preserve">, including optional extras and agree to Formsteel Limited standard Terms &amp; Conditions of trade, please complete your order number, signature, and initial each page, then scan and return to </w:t>
+      </w:r>
       <w:r>
         <w:rPr>
           <w:rFonts w:ascii="Frank New" w:hAnsi="Frank New" w:cs="Times New Roman"/>
@@ -7120,7 +6941,38 @@
           <w:szCs w:val="18"/>
           <w:lang w:val="en-GB" w:eastAsia="en-GB"/>
         </w:rPr>
-        <w:t xml:space="preserve"> Thank You.</w:t>
+        <w:t>[</w:t>
+      </w:r>
+      <w:r>
+        <w:rPr>
+          <w:rFonts w:ascii="Frank New" w:hAnsi="Frank New" w:cs="Times New Roman"/>
+          <w:color w:val="FF0000"/>
+          <w:spacing w:val="2"/>
+          <w:sz w:val="18"/>
+          <w:szCs w:val="18"/>
+          <w:lang w:val="en-GB" w:eastAsia="en-GB"/>
+        </w:rPr>
+        <w:t>ContactPersonEmail</w:t>
+      </w:r>
+      <w:r>
+        <w:rPr>
+          <w:rFonts w:ascii="Frank New" w:hAnsi="Frank New" w:cs="Times New Roman"/>
+          <w:spacing w:val="2"/>
+          <w:sz w:val="18"/>
+          <w:szCs w:val="18"/>
+          <w:lang w:val="en-GB" w:eastAsia="en-GB"/>
+        </w:rPr>
+        <w:t>]</w:t>
+      </w:r>
+      <w:r>
+        <w:rPr>
+          <w:rFonts w:ascii="Frank New" w:hAnsi="Frank New" w:cs="Times New Roman"/>
+          <w:spacing w:val="2"/>
+          <w:sz w:val="18"/>
+          <w:szCs w:val="18"/>
+          <w:lang w:val="en-GB" w:eastAsia="en-GB"/>
+        </w:rPr>
+        <w:t>  - Thank You.</w:t>
       </w:r>
     </w:p>
     <w:p>
@@ -7913,27 +7765,7 @@
           <w:szCs w:val="12"/>
           <w:lang w:val="en-GB"/>
         </w:rPr>
-        <w:t xml:space="preserve">The materials supplied will be manufactured </w:t>
-      </w:r>
-      <w:proofErr w:type="gramStart"/>
-      <w:r>
-        <w:rPr>
-          <w:bCs/>
-          <w:sz w:val="12"/>
-          <w:szCs w:val="12"/>
-          <w:lang w:val="en-GB"/>
-        </w:rPr>
-        <w:t>As</w:t>
-      </w:r>
-      <w:proofErr w:type="gramEnd"/>
-      <w:r>
-        <w:rPr>
-          <w:bCs/>
-          <w:sz w:val="12"/>
-          <w:szCs w:val="12"/>
-          <w:lang w:val="en-GB"/>
-        </w:rPr>
-        <w:t xml:space="preserve"> per Engineering drawings and calculations sourced by a suitably qualified Engineer or an independent design professional contracted by Buyer.</w:t>
+        <w:t>The materials supplied will be manufactured As per Engineering drawings and calculations sourced by a suitably qualified Engineer or an independent design professional contracted by Buyer.</w:t>
       </w:r>
     </w:p>
     <w:p>
@@ -7998,9 +7830,8 @@
           <w:szCs w:val="12"/>
           <w:lang w:val="en-US"/>
         </w:rPr>
-        <w:t xml:space="preserve"> consignment note before signing for delivery, and the Seller informed of the details immediately.  Failure to perform these steps will result in NON acceptance of the damage claims by either the carrier or the Seller.  The kitset components should be checked against the packing slip supplied and any shortages reported to the Seller within twenty-four hours of delivery.  Shortage claims made outside this period will not be </w:t>
-      </w:r>
-      <w:proofErr w:type="spellStart"/>
+        <w:t xml:space="preserve"> consignment note before signing for delivery, and the Seller informed of the details immediately.  Failure to perform these steps will result in NON acceptance of the damage claims by either the carrier or the Seller.  The kitset components should be checked against the packing slip supplied and any shortages reported to the Seller within twenty-four hours of delivery.  Shortage claims made outside this period will not be recogni</w:t>
+      </w:r>
       <w:r>
         <w:rPr>
           <w:bCs/>
@@ -8008,7 +7839,7 @@
           <w:szCs w:val="12"/>
           <w:lang w:val="en-US"/>
         </w:rPr>
-        <w:t>recogni</w:t>
+        <w:t>s</w:t>
       </w:r>
       <w:r>
         <w:rPr>
@@ -8017,6 +7848,33 @@
           <w:szCs w:val="12"/>
           <w:lang w:val="en-US"/>
         </w:rPr>
+        <w:t xml:space="preserve">ed.  If rolls of </w:t>
+      </w:r>
+      <w:r>
+        <w:rPr>
+          <w:bCs/>
+          <w:sz w:val="12"/>
+          <w:szCs w:val="12"/>
+          <w:lang w:val="en-US"/>
+        </w:rPr>
+        <w:t>roofing underlay</w:t>
+      </w:r>
+      <w:r>
+        <w:rPr>
+          <w:bCs/>
+          <w:sz w:val="12"/>
+          <w:szCs w:val="12"/>
+          <w:lang w:val="en-US"/>
+        </w:rPr>
+        <w:t xml:space="preserve"> are included in the kitset these will deteriorate if left out in the weather, and should be stored in a dry place or adequately covered.  No claims for deterioration will be recogni</w:t>
+      </w:r>
+      <w:r>
+        <w:rPr>
+          <w:bCs/>
+          <w:sz w:val="12"/>
+          <w:szCs w:val="12"/>
+          <w:lang w:val="en-US"/>
+        </w:rPr>
         <w:t>s</w:t>
       </w:r>
       <w:r>
@@ -8026,73 +7884,7 @@
           <w:szCs w:val="12"/>
           <w:lang w:val="en-US"/>
         </w:rPr>
-        <w:t>ed</w:t>
-      </w:r>
-      <w:proofErr w:type="spellEnd"/>
-      <w:r>
-        <w:rPr>
-          <w:bCs/>
-          <w:sz w:val="12"/>
-          <w:szCs w:val="12"/>
-          <w:lang w:val="en-US"/>
-        </w:rPr>
-        <w:t xml:space="preserve">.  If rolls of </w:t>
-      </w:r>
-      <w:r>
-        <w:rPr>
-          <w:bCs/>
-          <w:sz w:val="12"/>
-          <w:szCs w:val="12"/>
-          <w:lang w:val="en-US"/>
-        </w:rPr>
-        <w:t>roofing underlay</w:t>
-      </w:r>
-      <w:r>
-        <w:rPr>
-          <w:bCs/>
-          <w:sz w:val="12"/>
-          <w:szCs w:val="12"/>
-          <w:lang w:val="en-US"/>
-        </w:rPr>
-        <w:t xml:space="preserve"> are included in the kitset these will deteriorate if left out in the weather, and should be stored in a dry place or adequately covered.  No claims for deterioration will be </w:t>
-      </w:r>
-      <w:proofErr w:type="spellStart"/>
-      <w:r>
-        <w:rPr>
-          <w:bCs/>
-          <w:sz w:val="12"/>
-          <w:szCs w:val="12"/>
-          <w:lang w:val="en-US"/>
-        </w:rPr>
-        <w:t>recogni</w:t>
-      </w:r>
-      <w:r>
-        <w:rPr>
-          <w:bCs/>
-          <w:sz w:val="12"/>
-          <w:szCs w:val="12"/>
-          <w:lang w:val="en-US"/>
-        </w:rPr>
-        <w:t>s</w:t>
-      </w:r>
-      <w:r>
-        <w:rPr>
-          <w:bCs/>
-          <w:sz w:val="12"/>
-          <w:szCs w:val="12"/>
-          <w:lang w:val="en-US"/>
-        </w:rPr>
-        <w:t>ed</w:t>
-      </w:r>
-      <w:proofErr w:type="spellEnd"/>
-      <w:r>
-        <w:rPr>
-          <w:bCs/>
-          <w:sz w:val="12"/>
-          <w:szCs w:val="12"/>
-          <w:lang w:val="en-US"/>
-        </w:rPr>
-        <w:t xml:space="preserve"> if </w:t>
+        <w:t xml:space="preserve">ed if </w:t>
       </w:r>
       <w:r>
         <w:rPr>
@@ -8762,25 +8554,7 @@
           <w:szCs w:val="12"/>
           <w:lang w:val="en-GB"/>
         </w:rPr>
-        <w:t xml:space="preserve">The Seller will be responsible for insurance cover against theft / damage / deterioration of components until arrival on site at which time insurance cover shall become the Buyer’s care.  The risk of any loss, damage or deterioration of the materials supplied due to any </w:t>
-      </w:r>
-      <w:proofErr w:type="gramStart"/>
-      <w:r>
-        <w:rPr>
-          <w:sz w:val="12"/>
-          <w:szCs w:val="12"/>
-          <w:lang w:val="en-GB"/>
-        </w:rPr>
-        <w:t>cause</w:t>
-      </w:r>
-      <w:proofErr w:type="gramEnd"/>
-      <w:r>
-        <w:rPr>
-          <w:sz w:val="12"/>
-          <w:szCs w:val="12"/>
-          <w:lang w:val="en-GB"/>
-        </w:rPr>
-        <w:t xml:space="preserve"> whatsoever shall pass to the Buyer when the goods are delivered to the Buyer, or into the custody of the Buyers behalf.  (Including a freight company responsible for the delivery of the goods).</w:t>
+        <w:t>The Seller will be responsible for insurance cover against theft / damage / deterioration of components until arrival on site at which time insurance cover shall become the Buyer’s care.  The risk of any loss, damage or deterioration of the materials supplied due to any cause whatsoever shall pass to the Buyer when the goods are delivered to the Buyer, or into the custody of the Buyers behalf.  (Including a freight company responsible for the delivery of the goods).</w:t>
       </w:r>
     </w:p>
     <w:p>
@@ -9686,7 +9460,7 @@
 </file>
 
 <file path=word/endnotes.xml><?xml version="1.0" encoding="utf-8"?>
-<w:endnotes xmlns:wpc="http://schemas.microsoft.com/office/word/2010/wordprocessingCanvas" xmlns:cx="http://schemas.microsoft.com/office/drawing/2014/chartex" xmlns:cx1="http://schemas.microsoft.com/office/drawing/2015/9/8/chartex" xmlns:cx2="http://schemas.microsoft.com/office/drawing/2015/10/21/chartex" xmlns:cx3="http://schemas.microsoft.com/office/drawing/2016/5/9/chartex" xmlns:cx4="http://schemas.microsoft.com/office/drawing/2016/5/10/chartex" xmlns:cx5="http://schemas.microsoft.com/office/drawing/2016/5/11/chartex" xmlns:cx6="http://schemas.microsoft.com/office/drawing/2016/5/12/chartex" xmlns:cx7="http://schemas.microsoft.com/office/drawing/2016/5/13/chartex" xmlns:cx8="http://schemas.microsoft.com/office/drawing/2016/5/14/chartex" xmlns:mc="http://schemas.openxmlformats.org/markup-compatibility/2006" xmlns:aink="http://schemas.microsoft.com/office/drawing/2016/ink" xmlns:am3d="http://schemas.microsoft.com/office/drawing/2017/model3d" xmlns:o="urn:schemas-microsoft-com:office:office" xmlns:r="http://schemas.openxmlformats.org/officeDocument/2006/relationships" xmlns:m="http://schemas.openxmlformats.org/officeDocument/2006/math" xmlns:v="urn:schemas-microsoft-com:vml" xmlns:wp14="http://schemas.microsoft.com/office/word/2010/wordprocessingDrawing" xmlns:wp="http://schemas.openxmlformats.org/drawingml/2006/wordprocessingDrawing" xmlns:w10="urn:schemas-microsoft-com:office:word" xmlns:w="http://schemas.openxmlformats.org/wordprocessingml/2006/main" xmlns:w14="http://schemas.microsoft.com/office/word/2010/wordml" xmlns:w15="http://schemas.microsoft.com/office/word/2012/wordml" xmlns:w16cid="http://schemas.microsoft.com/office/word/2016/wordml/cid" xmlns:w16se="http://schemas.microsoft.com/office/word/2015/wordml/symex" xmlns:wpg="http://schemas.microsoft.com/office/word/2010/wordprocessingGroup" xmlns:wpi="http://schemas.microsoft.com/office/word/2010/wordprocessingInk" xmlns:wne="http://schemas.microsoft.com/office/word/2006/wordml" xmlns:wps="http://schemas.microsoft.com/office/word/2010/wordprocessingShape" mc:Ignorable="w14 w15 w16se w16cid wp14">
+<w:endnotes xmlns:wpc="http://schemas.microsoft.com/office/word/2010/wordprocessingCanvas" xmlns:cx="http://schemas.microsoft.com/office/drawing/2014/chartex" xmlns:cx1="http://schemas.microsoft.com/office/drawing/2015/9/8/chartex" xmlns:mc="http://schemas.openxmlformats.org/markup-compatibility/2006" xmlns:o="urn:schemas-microsoft-com:office:office" xmlns:r="http://schemas.openxmlformats.org/officeDocument/2006/relationships" xmlns:m="http://schemas.openxmlformats.org/officeDocument/2006/math" xmlns:v="urn:schemas-microsoft-com:vml" xmlns:wp14="http://schemas.microsoft.com/office/word/2010/wordprocessingDrawing" xmlns:wp="http://schemas.openxmlformats.org/drawingml/2006/wordprocessingDrawing" xmlns:w10="urn:schemas-microsoft-com:office:word" xmlns:w="http://schemas.openxmlformats.org/wordprocessingml/2006/main" xmlns:w14="http://schemas.microsoft.com/office/word/2010/wordml" xmlns:w15="http://schemas.microsoft.com/office/word/2012/wordml" xmlns:w16se="http://schemas.microsoft.com/office/word/2015/wordml/symex" xmlns:wpg="http://schemas.microsoft.com/office/word/2010/wordprocessingGroup" xmlns:wpi="http://schemas.microsoft.com/office/word/2010/wordprocessingInk" xmlns:wne="http://schemas.microsoft.com/office/word/2006/wordml" xmlns:wps="http://schemas.microsoft.com/office/word/2010/wordprocessingShape" mc:Ignorable="w14 w15 w16se wp14">
   <w:endnote w:type="separator" w:id="-1">
     <w:p>
       <w:pPr>
@@ -9711,7 +9485,7 @@
 </file>
 
 <file path=word/footer1.xml><?xml version="1.0" encoding="utf-8"?>
-<w:ftr xmlns:wpc="http://schemas.microsoft.com/office/word/2010/wordprocessingCanvas" xmlns:cx="http://schemas.microsoft.com/office/drawing/2014/chartex" xmlns:cx1="http://schemas.microsoft.com/office/drawing/2015/9/8/chartex" xmlns:cx2="http://schemas.microsoft.com/office/drawing/2015/10/21/chartex" xmlns:cx3="http://schemas.microsoft.com/office/drawing/2016/5/9/chartex" xmlns:cx4="http://schemas.microsoft.com/office/drawing/2016/5/10/chartex" xmlns:cx5="http://schemas.microsoft.com/office/drawing/2016/5/11/chartex" xmlns:cx6="http://schemas.microsoft.com/office/drawing/2016/5/12/chartex" xmlns:cx7="http://schemas.microsoft.com/office/drawing/2016/5/13/chartex" xmlns:cx8="http://schemas.microsoft.com/office/drawing/2016/5/14/chartex" xmlns:mc="http://schemas.openxmlformats.org/markup-compatibility/2006" xmlns:aink="http://schemas.microsoft.com/office/drawing/2016/ink" xmlns:am3d="http://schemas.microsoft.com/office/drawing/2017/model3d" xmlns:o="urn:schemas-microsoft-com:office:office" xmlns:r="http://schemas.openxmlformats.org/officeDocument/2006/relationships" xmlns:m="http://schemas.openxmlformats.org/officeDocument/2006/math" xmlns:v="urn:schemas-microsoft-com:vml" xmlns:wp14="http://schemas.microsoft.com/office/word/2010/wordprocessingDrawing" xmlns:wp="http://schemas.openxmlformats.org/drawingml/2006/wordprocessingDrawing" xmlns:w10="urn:schemas-microsoft-com:office:word" xmlns:w="http://schemas.openxmlformats.org/wordprocessingml/2006/main" xmlns:w14="http://schemas.microsoft.com/office/word/2010/wordml" xmlns:w15="http://schemas.microsoft.com/office/word/2012/wordml" xmlns:w16cid="http://schemas.microsoft.com/office/word/2016/wordml/cid" xmlns:w16se="http://schemas.microsoft.com/office/word/2015/wordml/symex" xmlns:wpg="http://schemas.microsoft.com/office/word/2010/wordprocessingGroup" xmlns:wpi="http://schemas.microsoft.com/office/word/2010/wordprocessingInk" xmlns:wne="http://schemas.microsoft.com/office/word/2006/wordml" xmlns:wps="http://schemas.microsoft.com/office/word/2010/wordprocessingShape" mc:Ignorable="w14 w15 w16se w16cid wp14">
+<w:ftr xmlns:wpc="http://schemas.microsoft.com/office/word/2010/wordprocessingCanvas" xmlns:cx="http://schemas.microsoft.com/office/drawing/2014/chartex" xmlns:cx1="http://schemas.microsoft.com/office/drawing/2015/9/8/chartex" xmlns:mc="http://schemas.openxmlformats.org/markup-compatibility/2006" xmlns:o="urn:schemas-microsoft-com:office:office" xmlns:r="http://schemas.openxmlformats.org/officeDocument/2006/relationships" xmlns:m="http://schemas.openxmlformats.org/officeDocument/2006/math" xmlns:v="urn:schemas-microsoft-com:vml" xmlns:wp14="http://schemas.microsoft.com/office/word/2010/wordprocessingDrawing" xmlns:wp="http://schemas.openxmlformats.org/drawingml/2006/wordprocessingDrawing" xmlns:w10="urn:schemas-microsoft-com:office:word" xmlns:w="http://schemas.openxmlformats.org/wordprocessingml/2006/main" xmlns:w14="http://schemas.microsoft.com/office/word/2010/wordml" xmlns:w15="http://schemas.microsoft.com/office/word/2012/wordml" xmlns:w16se="http://schemas.microsoft.com/office/word/2015/wordml/symex" xmlns:wpg="http://schemas.microsoft.com/office/word/2010/wordprocessingGroup" xmlns:wpi="http://schemas.microsoft.com/office/word/2010/wordprocessingInk" xmlns:wne="http://schemas.microsoft.com/office/word/2006/wordml" xmlns:wps="http://schemas.microsoft.com/office/word/2010/wordprocessingShape" mc:Ignorable="w14 w15 w16se wp14">
   <w:p>
     <w:pPr>
       <w:pStyle w:val="Footer"/>
@@ -9749,7 +9523,7 @@
 </file>
 
 <file path=word/footer2.xml><?xml version="1.0" encoding="utf-8"?>
-<w:ftr xmlns:wpc="http://schemas.microsoft.com/office/word/2010/wordprocessingCanvas" xmlns:cx="http://schemas.microsoft.com/office/drawing/2014/chartex" xmlns:cx1="http://schemas.microsoft.com/office/drawing/2015/9/8/chartex" xmlns:cx2="http://schemas.microsoft.com/office/drawing/2015/10/21/chartex" xmlns:cx3="http://schemas.microsoft.com/office/drawing/2016/5/9/chartex" xmlns:cx4="http://schemas.microsoft.com/office/drawing/2016/5/10/chartex" xmlns:cx5="http://schemas.microsoft.com/office/drawing/2016/5/11/chartex" xmlns:cx6="http://schemas.microsoft.com/office/drawing/2016/5/12/chartex" xmlns:cx7="http://schemas.microsoft.com/office/drawing/2016/5/13/chartex" xmlns:cx8="http://schemas.microsoft.com/office/drawing/2016/5/14/chartex" xmlns:mc="http://schemas.openxmlformats.org/markup-compatibility/2006" xmlns:aink="http://schemas.microsoft.com/office/drawing/2016/ink" xmlns:am3d="http://schemas.microsoft.com/office/drawing/2017/model3d" xmlns:o="urn:schemas-microsoft-com:office:office" xmlns:r="http://schemas.openxmlformats.org/officeDocument/2006/relationships" xmlns:m="http://schemas.openxmlformats.org/officeDocument/2006/math" xmlns:v="urn:schemas-microsoft-com:vml" xmlns:wp14="http://schemas.microsoft.com/office/word/2010/wordprocessingDrawing" xmlns:wp="http://schemas.openxmlformats.org/drawingml/2006/wordprocessingDrawing" xmlns:w10="urn:schemas-microsoft-com:office:word" xmlns:w="http://schemas.openxmlformats.org/wordprocessingml/2006/main" xmlns:w14="http://schemas.microsoft.com/office/word/2010/wordml" xmlns:w15="http://schemas.microsoft.com/office/word/2012/wordml" xmlns:w16cid="http://schemas.microsoft.com/office/word/2016/wordml/cid" xmlns:w16se="http://schemas.microsoft.com/office/word/2015/wordml/symex" xmlns:wpg="http://schemas.microsoft.com/office/word/2010/wordprocessingGroup" xmlns:wpi="http://schemas.microsoft.com/office/word/2010/wordprocessingInk" xmlns:wne="http://schemas.microsoft.com/office/word/2006/wordml" xmlns:wps="http://schemas.microsoft.com/office/word/2010/wordprocessingShape" mc:Ignorable="w14 w15 w16se w16cid wp14">
+<w:ftr xmlns:wpc="http://schemas.microsoft.com/office/word/2010/wordprocessingCanvas" xmlns:cx="http://schemas.microsoft.com/office/drawing/2014/chartex" xmlns:cx1="http://schemas.microsoft.com/office/drawing/2015/9/8/chartex" xmlns:mc="http://schemas.openxmlformats.org/markup-compatibility/2006" xmlns:o="urn:schemas-microsoft-com:office:office" xmlns:r="http://schemas.openxmlformats.org/officeDocument/2006/relationships" xmlns:m="http://schemas.openxmlformats.org/officeDocument/2006/math" xmlns:v="urn:schemas-microsoft-com:vml" xmlns:wp14="http://schemas.microsoft.com/office/word/2010/wordprocessingDrawing" xmlns:wp="http://schemas.openxmlformats.org/drawingml/2006/wordprocessingDrawing" xmlns:w10="urn:schemas-microsoft-com:office:word" xmlns:w="http://schemas.openxmlformats.org/wordprocessingml/2006/main" xmlns:w14="http://schemas.microsoft.com/office/word/2010/wordml" xmlns:w15="http://schemas.microsoft.com/office/word/2012/wordml" xmlns:w16se="http://schemas.microsoft.com/office/word/2015/wordml/symex" xmlns:wpg="http://schemas.microsoft.com/office/word/2010/wordprocessingGroup" xmlns:wpi="http://schemas.microsoft.com/office/word/2010/wordprocessingInk" xmlns:wne="http://schemas.microsoft.com/office/word/2006/wordml" xmlns:wps="http://schemas.microsoft.com/office/word/2010/wordprocessingShape" mc:Ignorable="w14 w15 w16se wp14">
   <w:p>
     <w:pPr>
       <w:pStyle w:val="Footer"/>
@@ -9817,7 +9591,7 @@
 </file>
 
 <file path=word/footer3.xml><?xml version="1.0" encoding="utf-8"?>
-<w:ftr xmlns:wpc="http://schemas.microsoft.com/office/word/2010/wordprocessingCanvas" xmlns:cx="http://schemas.microsoft.com/office/drawing/2014/chartex" xmlns:cx1="http://schemas.microsoft.com/office/drawing/2015/9/8/chartex" xmlns:cx2="http://schemas.microsoft.com/office/drawing/2015/10/21/chartex" xmlns:cx3="http://schemas.microsoft.com/office/drawing/2016/5/9/chartex" xmlns:cx4="http://schemas.microsoft.com/office/drawing/2016/5/10/chartex" xmlns:cx5="http://schemas.microsoft.com/office/drawing/2016/5/11/chartex" xmlns:cx6="http://schemas.microsoft.com/office/drawing/2016/5/12/chartex" xmlns:cx7="http://schemas.microsoft.com/office/drawing/2016/5/13/chartex" xmlns:cx8="http://schemas.microsoft.com/office/drawing/2016/5/14/chartex" xmlns:mc="http://schemas.openxmlformats.org/markup-compatibility/2006" xmlns:aink="http://schemas.microsoft.com/office/drawing/2016/ink" xmlns:am3d="http://schemas.microsoft.com/office/drawing/2017/model3d" xmlns:o="urn:schemas-microsoft-com:office:office" xmlns:r="http://schemas.openxmlformats.org/officeDocument/2006/relationships" xmlns:m="http://schemas.openxmlformats.org/officeDocument/2006/math" xmlns:v="urn:schemas-microsoft-com:vml" xmlns:wp14="http://schemas.microsoft.com/office/word/2010/wordprocessingDrawing" xmlns:wp="http://schemas.openxmlformats.org/drawingml/2006/wordprocessingDrawing" xmlns:w10="urn:schemas-microsoft-com:office:word" xmlns:w="http://schemas.openxmlformats.org/wordprocessingml/2006/main" xmlns:w14="http://schemas.microsoft.com/office/word/2010/wordml" xmlns:w15="http://schemas.microsoft.com/office/word/2012/wordml" xmlns:w16cid="http://schemas.microsoft.com/office/word/2016/wordml/cid" xmlns:w16se="http://schemas.microsoft.com/office/word/2015/wordml/symex" xmlns:wpg="http://schemas.microsoft.com/office/word/2010/wordprocessingGroup" xmlns:wpi="http://schemas.microsoft.com/office/word/2010/wordprocessingInk" xmlns:wne="http://schemas.microsoft.com/office/word/2006/wordml" xmlns:wps="http://schemas.microsoft.com/office/word/2010/wordprocessingShape" mc:Ignorable="w14 w15 w16se w16cid wp14">
+<w:ftr xmlns:wpc="http://schemas.microsoft.com/office/word/2010/wordprocessingCanvas" xmlns:cx="http://schemas.microsoft.com/office/drawing/2014/chartex" xmlns:cx1="http://schemas.microsoft.com/office/drawing/2015/9/8/chartex" xmlns:mc="http://schemas.openxmlformats.org/markup-compatibility/2006" xmlns:o="urn:schemas-microsoft-com:office:office" xmlns:r="http://schemas.openxmlformats.org/officeDocument/2006/relationships" xmlns:m="http://schemas.openxmlformats.org/officeDocument/2006/math" xmlns:v="urn:schemas-microsoft-com:vml" xmlns:wp14="http://schemas.microsoft.com/office/word/2010/wordprocessingDrawing" xmlns:wp="http://schemas.openxmlformats.org/drawingml/2006/wordprocessingDrawing" xmlns:w10="urn:schemas-microsoft-com:office:word" xmlns:w="http://schemas.openxmlformats.org/wordprocessingml/2006/main" xmlns:w14="http://schemas.microsoft.com/office/word/2010/wordml" xmlns:w15="http://schemas.microsoft.com/office/word/2012/wordml" xmlns:w16se="http://schemas.microsoft.com/office/word/2015/wordml/symex" xmlns:wpg="http://schemas.microsoft.com/office/word/2010/wordprocessingGroup" xmlns:wpi="http://schemas.microsoft.com/office/word/2010/wordprocessingInk" xmlns:wne="http://schemas.microsoft.com/office/word/2006/wordml" xmlns:wps="http://schemas.microsoft.com/office/word/2010/wordprocessingShape" mc:Ignorable="w14 w15 w16se wp14">
   <w:p>
     <w:pPr>
       <w:pStyle w:val="Footer"/>
@@ -9943,7 +9717,7 @@
 </file>
 
 <file path=word/footnotes.xml><?xml version="1.0" encoding="utf-8"?>
-<w:footnotes xmlns:wpc="http://schemas.microsoft.com/office/word/2010/wordprocessingCanvas" xmlns:cx="http://schemas.microsoft.com/office/drawing/2014/chartex" xmlns:cx1="http://schemas.microsoft.com/office/drawing/2015/9/8/chartex" xmlns:cx2="http://schemas.microsoft.com/office/drawing/2015/10/21/chartex" xmlns:cx3="http://schemas.microsoft.com/office/drawing/2016/5/9/chartex" xmlns:cx4="http://schemas.microsoft.com/office/drawing/2016/5/10/chartex" xmlns:cx5="http://schemas.microsoft.com/office/drawing/2016/5/11/chartex" xmlns:cx6="http://schemas.microsoft.com/office/drawing/2016/5/12/chartex" xmlns:cx7="http://schemas.microsoft.com/office/drawing/2016/5/13/chartex" xmlns:cx8="http://schemas.microsoft.com/office/drawing/2016/5/14/chartex" xmlns:mc="http://schemas.openxmlformats.org/markup-compatibility/2006" xmlns:aink="http://schemas.microsoft.com/office/drawing/2016/ink" xmlns:am3d="http://schemas.microsoft.com/office/drawing/2017/model3d" xmlns:o="urn:schemas-microsoft-com:office:office" xmlns:r="http://schemas.openxmlformats.org/officeDocument/2006/relationships" xmlns:m="http://schemas.openxmlformats.org/officeDocument/2006/math" xmlns:v="urn:schemas-microsoft-com:vml" xmlns:wp14="http://schemas.microsoft.com/office/word/2010/wordprocessingDrawing" xmlns:wp="http://schemas.openxmlformats.org/drawingml/2006/wordprocessingDrawing" xmlns:w10="urn:schemas-microsoft-com:office:word" xmlns:w="http://schemas.openxmlformats.org/wordprocessingml/2006/main" xmlns:w14="http://schemas.microsoft.com/office/word/2010/wordml" xmlns:w15="http://schemas.microsoft.com/office/word/2012/wordml" xmlns:w16cid="http://schemas.microsoft.com/office/word/2016/wordml/cid" xmlns:w16se="http://schemas.microsoft.com/office/word/2015/wordml/symex" xmlns:wpg="http://schemas.microsoft.com/office/word/2010/wordprocessingGroup" xmlns:wpi="http://schemas.microsoft.com/office/word/2010/wordprocessingInk" xmlns:wne="http://schemas.microsoft.com/office/word/2006/wordml" xmlns:wps="http://schemas.microsoft.com/office/word/2010/wordprocessingShape" mc:Ignorable="w14 w15 w16se w16cid wp14">
+<w:footnotes xmlns:wpc="http://schemas.microsoft.com/office/word/2010/wordprocessingCanvas" xmlns:cx="http://schemas.microsoft.com/office/drawing/2014/chartex" xmlns:cx1="http://schemas.microsoft.com/office/drawing/2015/9/8/chartex" xmlns:mc="http://schemas.openxmlformats.org/markup-compatibility/2006" xmlns:o="urn:schemas-microsoft-com:office:office" xmlns:r="http://schemas.openxmlformats.org/officeDocument/2006/relationships" xmlns:m="http://schemas.openxmlformats.org/officeDocument/2006/math" xmlns:v="urn:schemas-microsoft-com:vml" xmlns:wp14="http://schemas.microsoft.com/office/word/2010/wordprocessingDrawing" xmlns:wp="http://schemas.openxmlformats.org/drawingml/2006/wordprocessingDrawing" xmlns:w10="urn:schemas-microsoft-com:office:word" xmlns:w="http://schemas.openxmlformats.org/wordprocessingml/2006/main" xmlns:w14="http://schemas.microsoft.com/office/word/2010/wordml" xmlns:w15="http://schemas.microsoft.com/office/word/2012/wordml" xmlns:w16se="http://schemas.microsoft.com/office/word/2015/wordml/symex" xmlns:wpg="http://schemas.microsoft.com/office/word/2010/wordprocessingGroup" xmlns:wpi="http://schemas.microsoft.com/office/word/2010/wordprocessingInk" xmlns:wne="http://schemas.microsoft.com/office/word/2006/wordml" xmlns:wps="http://schemas.microsoft.com/office/word/2010/wordprocessingShape" mc:Ignorable="w14 w15 w16se wp14">
   <w:footnote w:type="separator" w:id="-1">
     <w:p>
       <w:pPr>
@@ -9968,7 +9742,7 @@
 </file>
 
 <file path=word/header1.xml><?xml version="1.0" encoding="utf-8"?>
-<w:hdr xmlns:wpc="http://schemas.microsoft.com/office/word/2010/wordprocessingCanvas" xmlns:cx="http://schemas.microsoft.com/office/drawing/2014/chartex" xmlns:cx1="http://schemas.microsoft.com/office/drawing/2015/9/8/chartex" xmlns:cx2="http://schemas.microsoft.com/office/drawing/2015/10/21/chartex" xmlns:cx3="http://schemas.microsoft.com/office/drawing/2016/5/9/chartex" xmlns:cx4="http://schemas.microsoft.com/office/drawing/2016/5/10/chartex" xmlns:cx5="http://schemas.microsoft.com/office/drawing/2016/5/11/chartex" xmlns:cx6="http://schemas.microsoft.com/office/drawing/2016/5/12/chartex" xmlns:cx7="http://schemas.microsoft.com/office/drawing/2016/5/13/chartex" xmlns:cx8="http://schemas.microsoft.com/office/drawing/2016/5/14/chartex" xmlns:mc="http://schemas.openxmlformats.org/markup-compatibility/2006" xmlns:aink="http://schemas.microsoft.com/office/drawing/2016/ink" xmlns:am3d="http://schemas.microsoft.com/office/drawing/2017/model3d" xmlns:o="urn:schemas-microsoft-com:office:office" xmlns:r="http://schemas.openxmlformats.org/officeDocument/2006/relationships" xmlns:m="http://schemas.openxmlformats.org/officeDocument/2006/math" xmlns:v="urn:schemas-microsoft-com:vml" xmlns:wp14="http://schemas.microsoft.com/office/word/2010/wordprocessingDrawing" xmlns:wp="http://schemas.openxmlformats.org/drawingml/2006/wordprocessingDrawing" xmlns:w10="urn:schemas-microsoft-com:office:word" xmlns:w="http://schemas.openxmlformats.org/wordprocessingml/2006/main" xmlns:w14="http://schemas.microsoft.com/office/word/2010/wordml" xmlns:w15="http://schemas.microsoft.com/office/word/2012/wordml" xmlns:w16cid="http://schemas.microsoft.com/office/word/2016/wordml/cid" xmlns:w16se="http://schemas.microsoft.com/office/word/2015/wordml/symex" xmlns:wpg="http://schemas.microsoft.com/office/word/2010/wordprocessingGroup" xmlns:wpi="http://schemas.microsoft.com/office/word/2010/wordprocessingInk" xmlns:wne="http://schemas.microsoft.com/office/word/2006/wordml" xmlns:wps="http://schemas.microsoft.com/office/word/2010/wordprocessingShape" mc:Ignorable="w14 w15 w16se w16cid wp14">
+<w:hdr xmlns:wpc="http://schemas.microsoft.com/office/word/2010/wordprocessingCanvas" xmlns:cx="http://schemas.microsoft.com/office/drawing/2014/chartex" xmlns:cx1="http://schemas.microsoft.com/office/drawing/2015/9/8/chartex" xmlns:mc="http://schemas.openxmlformats.org/markup-compatibility/2006" xmlns:o="urn:schemas-microsoft-com:office:office" xmlns:r="http://schemas.openxmlformats.org/officeDocument/2006/relationships" xmlns:m="http://schemas.openxmlformats.org/officeDocument/2006/math" xmlns:v="urn:schemas-microsoft-com:vml" xmlns:wp14="http://schemas.microsoft.com/office/word/2010/wordprocessingDrawing" xmlns:wp="http://schemas.openxmlformats.org/drawingml/2006/wordprocessingDrawing" xmlns:w10="urn:schemas-microsoft-com:office:word" xmlns:w="http://schemas.openxmlformats.org/wordprocessingml/2006/main" xmlns:w14="http://schemas.microsoft.com/office/word/2010/wordml" xmlns:w15="http://schemas.microsoft.com/office/word/2012/wordml" xmlns:w16se="http://schemas.microsoft.com/office/word/2015/wordml/symex" xmlns:wpg="http://schemas.microsoft.com/office/word/2010/wordprocessingGroup" xmlns:wpi="http://schemas.microsoft.com/office/word/2010/wordprocessingInk" xmlns:wne="http://schemas.microsoft.com/office/word/2006/wordml" xmlns:wps="http://schemas.microsoft.com/office/word/2010/wordprocessingShape" mc:Ignorable="w14 w15 w16se wp14">
   <w:p>
     <w:pPr>
       <w:pStyle w:val="Header"/>
@@ -9979,7 +9753,7 @@
 </file>
 
 <file path=word/header2.xml><?xml version="1.0" encoding="utf-8"?>
-<w:hdr xmlns:wpc="http://schemas.microsoft.com/office/word/2010/wordprocessingCanvas" xmlns:cx="http://schemas.microsoft.com/office/drawing/2014/chartex" xmlns:cx1="http://schemas.microsoft.com/office/drawing/2015/9/8/chartex" xmlns:cx2="http://schemas.microsoft.com/office/drawing/2015/10/21/chartex" xmlns:cx3="http://schemas.microsoft.com/office/drawing/2016/5/9/chartex" xmlns:cx4="http://schemas.microsoft.com/office/drawing/2016/5/10/chartex" xmlns:cx5="http://schemas.microsoft.com/office/drawing/2016/5/11/chartex" xmlns:cx6="http://schemas.microsoft.com/office/drawing/2016/5/12/chartex" xmlns:cx7="http://schemas.microsoft.com/office/drawing/2016/5/13/chartex" xmlns:cx8="http://schemas.microsoft.com/office/drawing/2016/5/14/chartex" xmlns:mc="http://schemas.openxmlformats.org/markup-compatibility/2006" xmlns:aink="http://schemas.microsoft.com/office/drawing/2016/ink" xmlns:am3d="http://schemas.microsoft.com/office/drawing/2017/model3d" xmlns:o="urn:schemas-microsoft-com:office:office" xmlns:r="http://schemas.openxmlformats.org/officeDocument/2006/relationships" xmlns:m="http://schemas.openxmlformats.org/officeDocument/2006/math" xmlns:v="urn:schemas-microsoft-com:vml" xmlns:wp14="http://schemas.microsoft.com/office/word/2010/wordprocessingDrawing" xmlns:wp="http://schemas.openxmlformats.org/drawingml/2006/wordprocessingDrawing" xmlns:w10="urn:schemas-microsoft-com:office:word" xmlns:w="http://schemas.openxmlformats.org/wordprocessingml/2006/main" xmlns:w14="http://schemas.microsoft.com/office/word/2010/wordml" xmlns:w15="http://schemas.microsoft.com/office/word/2012/wordml" xmlns:w16cid="http://schemas.microsoft.com/office/word/2016/wordml/cid" xmlns:w16se="http://schemas.microsoft.com/office/word/2015/wordml/symex" xmlns:wpg="http://schemas.microsoft.com/office/word/2010/wordprocessingGroup" xmlns:wpi="http://schemas.microsoft.com/office/word/2010/wordprocessingInk" xmlns:wne="http://schemas.microsoft.com/office/word/2006/wordml" xmlns:wps="http://schemas.microsoft.com/office/word/2010/wordprocessingShape" mc:Ignorable="w14 w15 w16se w16cid wp14">
+<w:hdr xmlns:wpc="http://schemas.microsoft.com/office/word/2010/wordprocessingCanvas" xmlns:cx="http://schemas.microsoft.com/office/drawing/2014/chartex" xmlns:cx1="http://schemas.microsoft.com/office/drawing/2015/9/8/chartex" xmlns:mc="http://schemas.openxmlformats.org/markup-compatibility/2006" xmlns:o="urn:schemas-microsoft-com:office:office" xmlns:r="http://schemas.openxmlformats.org/officeDocument/2006/relationships" xmlns:m="http://schemas.openxmlformats.org/officeDocument/2006/math" xmlns:v="urn:schemas-microsoft-com:vml" xmlns:wp14="http://schemas.microsoft.com/office/word/2010/wordprocessingDrawing" xmlns:wp="http://schemas.openxmlformats.org/drawingml/2006/wordprocessingDrawing" xmlns:w10="urn:schemas-microsoft-com:office:word" xmlns:w="http://schemas.openxmlformats.org/wordprocessingml/2006/main" xmlns:w14="http://schemas.microsoft.com/office/word/2010/wordml" xmlns:w15="http://schemas.microsoft.com/office/word/2012/wordml" xmlns:w16se="http://schemas.microsoft.com/office/word/2015/wordml/symex" xmlns:wpg="http://schemas.microsoft.com/office/word/2010/wordprocessingGroup" xmlns:wpi="http://schemas.microsoft.com/office/word/2010/wordprocessingInk" xmlns:wne="http://schemas.microsoft.com/office/word/2006/wordml" xmlns:wps="http://schemas.microsoft.com/office/word/2010/wordprocessingShape" mc:Ignorable="w14 w15 w16se wp14">
   <w:p>
     <w:pPr>
       <w:rPr>
@@ -9991,7 +9765,7 @@
 </file>
 
 <file path=word/numbering.xml><?xml version="1.0" encoding="utf-8"?>
-<w:numbering xmlns:wpc="http://schemas.microsoft.com/office/word/2010/wordprocessingCanvas" xmlns:cx="http://schemas.microsoft.com/office/drawing/2014/chartex" xmlns:cx1="http://schemas.microsoft.com/office/drawing/2015/9/8/chartex" xmlns:cx2="http://schemas.microsoft.com/office/drawing/2015/10/21/chartex" xmlns:cx3="http://schemas.microsoft.com/office/drawing/2016/5/9/chartex" xmlns:cx4="http://schemas.microsoft.com/office/drawing/2016/5/10/chartex" xmlns:cx5="http://schemas.microsoft.com/office/drawing/2016/5/11/chartex" xmlns:cx6="http://schemas.microsoft.com/office/drawing/2016/5/12/chartex" xmlns:cx7="http://schemas.microsoft.com/office/drawing/2016/5/13/chartex" xmlns:cx8="http://schemas.microsoft.com/office/drawing/2016/5/14/chartex" xmlns:mc="http://schemas.openxmlformats.org/markup-compatibility/2006" xmlns:aink="http://schemas.microsoft.com/office/drawing/2016/ink" xmlns:am3d="http://schemas.microsoft.com/office/drawing/2017/model3d" xmlns:o="urn:schemas-microsoft-com:office:office" xmlns:r="http://schemas.openxmlformats.org/officeDocument/2006/relationships" xmlns:m="http://schemas.openxmlformats.org/officeDocument/2006/math" xmlns:v="urn:schemas-microsoft-com:vml" xmlns:wp14="http://schemas.microsoft.com/office/word/2010/wordprocessingDrawing" xmlns:wp="http://schemas.openxmlformats.org/drawingml/2006/wordprocessingDrawing" xmlns:w10="urn:schemas-microsoft-com:office:word" xmlns:w="http://schemas.openxmlformats.org/wordprocessingml/2006/main" xmlns:w14="http://schemas.microsoft.com/office/word/2010/wordml" xmlns:w15="http://schemas.microsoft.com/office/word/2012/wordml" xmlns:w16cid="http://schemas.microsoft.com/office/word/2016/wordml/cid" xmlns:w16se="http://schemas.microsoft.com/office/word/2015/wordml/symex" xmlns:wpg="http://schemas.microsoft.com/office/word/2010/wordprocessingGroup" xmlns:wpi="http://schemas.microsoft.com/office/word/2010/wordprocessingInk" xmlns:wne="http://schemas.microsoft.com/office/word/2006/wordml" xmlns:wps="http://schemas.microsoft.com/office/word/2010/wordprocessingShape" mc:Ignorable="w14 w15 w16se w16cid wp14">
+<w:numbering xmlns:wpc="http://schemas.microsoft.com/office/word/2010/wordprocessingCanvas" xmlns:cx="http://schemas.microsoft.com/office/drawing/2014/chartex" xmlns:cx1="http://schemas.microsoft.com/office/drawing/2015/9/8/chartex" xmlns:mc="http://schemas.openxmlformats.org/markup-compatibility/2006" xmlns:o="urn:schemas-microsoft-com:office:office" xmlns:r="http://schemas.openxmlformats.org/officeDocument/2006/relationships" xmlns:m="http://schemas.openxmlformats.org/officeDocument/2006/math" xmlns:v="urn:schemas-microsoft-com:vml" xmlns:wp14="http://schemas.microsoft.com/office/word/2010/wordprocessingDrawing" xmlns:wp="http://schemas.openxmlformats.org/drawingml/2006/wordprocessingDrawing" xmlns:w10="urn:schemas-microsoft-com:office:word" xmlns:w="http://schemas.openxmlformats.org/wordprocessingml/2006/main" xmlns:w14="http://schemas.microsoft.com/office/word/2010/wordml" xmlns:w15="http://schemas.microsoft.com/office/word/2012/wordml" xmlns:w16se="http://schemas.microsoft.com/office/word/2015/wordml/symex" xmlns:wpg="http://schemas.microsoft.com/office/word/2010/wordprocessingGroup" xmlns:wpi="http://schemas.microsoft.com/office/word/2010/wordprocessingInk" xmlns:wne="http://schemas.microsoft.com/office/word/2006/wordml" xmlns:wps="http://schemas.microsoft.com/office/word/2010/wordprocessingShape" mc:Ignorable="w14 w15 w16se wp14">
   <w:abstractNum w:abstractNumId="0" w15:restartNumberingAfterBreak="0">
     <w:nsid w:val="FFFFFF1D"/>
     <w:multiLevelType w:val="multilevel"/>
@@ -10812,7 +10586,7 @@
 </file>
 
 <file path=word/styles.xml><?xml version="1.0" encoding="utf-8"?>
-<w:styles xmlns:mc="http://schemas.openxmlformats.org/markup-compatibility/2006" xmlns:r="http://schemas.openxmlformats.org/officeDocument/2006/relationships" xmlns:w="http://schemas.openxmlformats.org/wordprocessingml/2006/main" xmlns:w14="http://schemas.microsoft.com/office/word/2010/wordml" xmlns:w15="http://schemas.microsoft.com/office/word/2012/wordml" xmlns:w16cid="http://schemas.microsoft.com/office/word/2016/wordml/cid" xmlns:w16se="http://schemas.microsoft.com/office/word/2015/wordml/symex" mc:Ignorable="w14 w15 w16se w16cid">
+<w:styles xmlns:mc="http://schemas.openxmlformats.org/markup-compatibility/2006" xmlns:r="http://schemas.openxmlformats.org/officeDocument/2006/relationships" xmlns:w="http://schemas.openxmlformats.org/wordprocessingml/2006/main" xmlns:w14="http://schemas.microsoft.com/office/word/2010/wordml" xmlns:w15="http://schemas.microsoft.com/office/word/2012/wordml" xmlns:w16se="http://schemas.microsoft.com/office/word/2015/wordml/symex" mc:Ignorable="w14 w15 w16se">
   <w:docDefaults>
     <w:rPrDefault>
       <w:rPr>
@@ -10828,7 +10602,7 @@
       </w:pPr>
     </w:pPrDefault>
   </w:docDefaults>
-  <w:latentStyles w:defLockedState="0" w:defUIPriority="99" w:defSemiHidden="0" w:defUnhideWhenUsed="0" w:defQFormat="0" w:count="376">
+  <w:latentStyles w:defLockedState="0" w:defUIPriority="99" w:defSemiHidden="0" w:defUnhideWhenUsed="0" w:defQFormat="0" w:count="371">
     <w:lsdException w:name="Normal" w:uiPriority="0" w:qFormat="1"/>
     <w:lsdException w:name="heading 1" w:uiPriority="9" w:qFormat="1"/>
     <w:lsdException w:name="heading 2" w:semiHidden="1" w:uiPriority="9" w:unhideWhenUsed="1" w:qFormat="1"/>
@@ -10934,6 +10708,7 @@
     <w:lsdException w:name="HTML Sample" w:semiHidden="1" w:unhideWhenUsed="1"/>
     <w:lsdException w:name="HTML Typewriter" w:semiHidden="1" w:unhideWhenUsed="1"/>
     <w:lsdException w:name="HTML Variable" w:semiHidden="1" w:unhideWhenUsed="1"/>
+    <w:lsdException w:name="Normal Table" w:semiHidden="1" w:unhideWhenUsed="1"/>
     <w:lsdException w:name="annotation subject" w:semiHidden="1" w:unhideWhenUsed="1"/>
     <w:lsdException w:name="No List" w:semiHidden="1" w:unhideWhenUsed="1"/>
     <w:lsdException w:name="Outline List 1" w:semiHidden="1" w:unhideWhenUsed="1"/>
@@ -10976,8 +10751,11 @@
     <w:lsdException w:name="Table Contemporary" w:semiHidden="1" w:unhideWhenUsed="1"/>
     <w:lsdException w:name="Table Elegant" w:semiHidden="1" w:unhideWhenUsed="1"/>
     <w:lsdException w:name="Table Professional" w:semiHidden="1" w:unhideWhenUsed="1"/>
+    <w:lsdException w:name="Table Subtle 1" w:semiHidden="1" w:unhideWhenUsed="1"/>
     <w:lsdException w:name="Table Subtle 2" w:semiHidden="1" w:unhideWhenUsed="1"/>
     <w:lsdException w:name="Table Web 1" w:semiHidden="1" w:unhideWhenUsed="1"/>
+    <w:lsdException w:name="Table Web 2" w:semiHidden="1" w:unhideWhenUsed="1"/>
+    <w:lsdException w:name="Table Web 3" w:semiHidden="1" w:unhideWhenUsed="1"/>
     <w:lsdException w:name="Balloon Text" w:semiHidden="1" w:unhideWhenUsed="1"/>
     <w:lsdException w:name="Table Grid" w:uiPriority="59"/>
     <w:lsdException w:name="Table Theme" w:semiHidden="1" w:unhideWhenUsed="1"/>
@@ -11196,11 +10974,6 @@
     <w:lsdException w:name="List Table 5 Dark Accent 6" w:uiPriority="50"/>
     <w:lsdException w:name="List Table 6 Colorful Accent 6" w:uiPriority="51"/>
     <w:lsdException w:name="List Table 7 Colorful Accent 6" w:uiPriority="52"/>
-    <w:lsdException w:name="Mention" w:semiHidden="1" w:unhideWhenUsed="1"/>
-    <w:lsdException w:name="Smart Hyperlink" w:semiHidden="1" w:unhideWhenUsed="1"/>
-    <w:lsdException w:name="Hashtag" w:semiHidden="1" w:unhideWhenUsed="1"/>
-    <w:lsdException w:name="Unresolved Mention" w:semiHidden="1" w:unhideWhenUsed="1"/>
-    <w:lsdException w:name="Smart Link" w:semiHidden="1" w:unhideWhenUsed="1"/>
   </w:latentStyles>
   <w:style w:type="paragraph" w:default="1" w:styleId="Normal">
     <w:name w:val="Normal"/>
@@ -11834,7 +11607,7 @@
 </file>
 
 <file path=customXml/itemProps2.xml><?xml version="1.0" encoding="utf-8"?>
-<ds:datastoreItem xmlns:ds="http://schemas.openxmlformats.org/officeDocument/2006/customXml" ds:itemID="{FAB3ACE2-0D22-4800-9975-DC2B059E4809}">
+<ds:datastoreItem xmlns:ds="http://schemas.openxmlformats.org/officeDocument/2006/customXml" ds:itemID="{6226476C-604C-47F0-93CC-A31D9CB57817}">
   <ds:schemaRefs>
     <ds:schemaRef ds:uri="http://schemas.openxmlformats.org/officeDocument/2006/bibliography"/>
   </ds:schemaRefs>

</xml_diff>

<commit_message>
426 - export word
</commit_message>
<xml_diff>
--- a/PFD/Resources/TemplateQuotation.docx
+++ b/PFD/Resources/TemplateQuotation.docx
@@ -4,6 +4,12 @@
   <w:body>
     <w:sdt>
       <w:sdtPr>
+        <w:rPr>
+          <w:rFonts w:asciiTheme="minorHAnsi" w:eastAsiaTheme="minorHAnsi" w:hAnsiTheme="minorHAnsi" w:cstheme="minorBidi"/>
+          <w:color w:val="auto"/>
+          <w:sz w:val="22"/>
+          <w:szCs w:val="22"/>
+        </w:rPr>
         <w:id w:val="1807509522"/>
         <w:docPartObj>
           <w:docPartGallery w:val="Cover Pages"/>
@@ -19,6 +25,9 @@
       </w:sdtEndPr>
       <w:sdtContent>
         <w:p>
+          <w:pPr>
+            <w:pStyle w:val="Heading1"/>
+          </w:pPr>
           <w:r>
             <w:rPr>
               <w:noProof/>
@@ -1187,7 +1196,6 @@
           <w:szCs w:val="16"/>
           <w:lang w:val="sk-SK" w:eastAsia="sk-SK"/>
         </w:rPr>
-        <w:lastRenderedPageBreak/>
         <w:drawing>
           <wp:anchor distT="0" distB="0" distL="114300" distR="114300" simplePos="0" relativeHeight="251696128" behindDoc="0" locked="0" layoutInCell="1" allowOverlap="1" wp14:anchorId="0CEF39E5" wp14:editId="4431D6B9">
             <wp:simplePos x="0" y="0"/>
@@ -1902,7 +1910,6 @@
           <w:szCs w:val="16"/>
           <w:lang w:val="sk-SK" w:eastAsia="sk-SK"/>
         </w:rPr>
-        <w:lastRenderedPageBreak/>
         <w:drawing>
           <wp:anchor distT="0" distB="0" distL="114300" distR="114300" simplePos="0" relativeHeight="251705344" behindDoc="1" locked="0" layoutInCell="1" allowOverlap="1" wp14:anchorId="7C5E8651" wp14:editId="3A74C78A">
             <wp:simplePos x="0" y="0"/>
@@ -6739,7 +6746,7 @@
           </mc:Choice>
           <mc:Fallback>
             <w:pict>
-              <v:rect w14:anchorId="26177F1A" id="Rectangle 33" o:spid="_x0000_s1026" style="position:absolute;margin-left:-61.75pt;margin-top:14.6pt;width:607.65pt;height:278.55pt;z-index:-251626497;visibility:visible;mso-wrap-style:square;mso-width-percent:0;mso-height-percent:0;mso-wrap-distance-left:9pt;mso-wrap-distance-top:0;mso-wrap-distance-right:9pt;mso-wrap-distance-bottom:0;mso-position-horizontal:absolute;mso-position-horizontal-relative:text;mso-position-vertical:absolute;mso-position-vertical-relative:text;mso-width-percent:0;mso-height-percent:0;mso-width-relative:margin;mso-height-relative:margin;v-text-anchor:middle" o:gfxdata="UEsDBBQABgAIAAAAIQC2gziS/gAAAOEBAAATAAAAW0NvbnRlbnRfVHlwZXNdLnhtbJSRQU7DMBBF&#10;90jcwfIWJU67QAgl6YK0S0CoHGBkTxKLZGx5TGhvj5O2G0SRWNoz/78nu9wcxkFMGNg6quQqL6RA&#10;0s5Y6ir5vt9lD1JwBDIwOMJKHpHlpr69KfdHjyxSmriSfYz+USnWPY7AufNIadK6MEJMx9ApD/oD&#10;OlTrorhX2lFEilmcO2RdNtjC5xDF9pCuTyYBB5bi6bQ4syoJ3g9WQ0ymaiLzg5KdCXlKLjvcW893&#10;SUOqXwnz5DrgnHtJTxOsQfEKIT7DmDSUCaxw7Rqn8787ZsmRM9e2VmPeBN4uqYvTtW7jvijg9N/y&#10;JsXecLq0q+WD6m8AAAD//wMAUEsDBBQABgAIAAAAIQA4/SH/1gAAAJQBAAALAAAAX3JlbHMvLnJl&#10;bHOkkMFqwzAMhu+DvYPRfXGawxijTi+j0GvpHsDYimMaW0Yy2fr2M4PBMnrbUb/Q94l/f/hMi1qR&#10;JVI2sOt6UJgd+ZiDgffL8ekFlFSbvV0oo4EbChzGx4f9GRdb25HMsYhqlCwG5lrLq9biZkxWOiqY&#10;22YiTra2kYMu1l1tQD30/bPm3wwYN0x18gb45AdQl1tp5j/sFB2T0FQ7R0nTNEV3j6o9feQzro1i&#10;OWA14Fm+Q8a1a8+Bvu/d/dMb2JY5uiPbhG/ktn4cqGU/er3pcvwCAAD//wMAUEsDBBQABgAIAAAA&#10;IQDX1/9qmgIAAIgFAAAOAAAAZHJzL2Uyb0RvYy54bWysVEtv2zAMvg/YfxB0Xx3nsbRBnSJokWFA&#10;0QZth54VWYoNyKImKXGyXz9Kst3Hih2G5aCIIvmR/Ezy8urYKHIQ1tWgC5qfjSgRmkNZ611Bfzyt&#10;v5xT4jzTJVOgRUFPwtGr5edPl61ZiDFUoEphCYJot2hNQSvvzSLLHK9Ew9wZGKFRKcE2zKNod1lp&#10;WYvojcrGo9HXrAVbGgtcOIevN0lJlxFfSsH9vZROeKIKirn5eNp4bsOZLS/ZYmeZqWrepcH+IYuG&#10;1RqDDlA3zDOyt/UfUE3NLTiQ/oxDk4GUNRexBqwmH72r5rFiRsRakBxnBprc/4Pld4eNJXVZ0MmE&#10;Es0a/EYPyBrTOyUIviFBrXELtHs0G9tJDq+h2qO0TfjHOsgxknoaSBVHTzg+zuf5PJ/NKOGom8wm&#10;8/P8IqBmL+7GOv9NQEPCpaAW40cy2eHW+WTam4RoDlRdrmulomB322tlyYHhF16vby7G0w79jZnS&#10;wVhDcEuI4SULpaVi4s2flAh2Sj8Iiaxg+uOYSexHMcRhnAvt86SqWClS+NkIf3300MHBI1YaAQOy&#10;xPgDdgfQWyaQHjtl2dkHVxHbeXAe/S2x5Dx4xMig/eDc1BrsRwAKq+oiJ/uepERNYGkL5Ql7xkIa&#10;Jmf4usbvdsuc3zCL04NzhhvB3+MhFbQFhe5GSQX210fvwR6bGrWUtDiNBXU/98wKStR3je1+kU+n&#10;YXyjMJ3NxyjY15rta43eN9eA7ZDj7jE8XoO9V/1VWmiecXGsQlRUMc0xdkG5t71w7dOWwNXDxWoV&#10;zXBkDfO3+tHwAB5YDX35dHxm1nTN67Hv76CfXLZ418PJNnhqWO09yDo2+AuvHd847rFxutUU9slr&#10;OVq9LNDlbwAAAP//AwBQSwMEFAAGAAgAAAAhAM1S8EbkAAAADAEAAA8AAABkcnMvZG93bnJldi54&#10;bWxMj0FPg0AQhe8m/ofNmHgx7cKSEoosDRo99WCsmqa3BUYgZWcJu7TUX+/2pMfJfHnve9lm1j07&#10;4Wg7QxLCZQAMqTJ1R42Ez4/XRQLMOkW16g2hhAta2OS3N5lKa3OmdzztXMN8CNlUSWidG1LObdWi&#10;VnZpBiT/+zajVs6fY8PrUZ19uO65CIKYa9WRb2jVgM8tVsfdpCV8xeXPdNgXx4eX7eVJbAf7FhWJ&#10;lPd3c/EIzOHs/mC46nt1yL1TaSaqLeslLEIRrTwrQawFsCsRrEO/ppSwSuIIeJ7x/yPyXwAAAP//&#10;AwBQSwECLQAUAAYACAAAACEAtoM4kv4AAADhAQAAEwAAAAAAAAAAAAAAAAAAAAAAW0NvbnRlbnRf&#10;VHlwZXNdLnhtbFBLAQItABQABgAIAAAAIQA4/SH/1gAAAJQBAAALAAAAAAAAAAAAAAAAAC8BAABf&#10;cmVscy8ucmVsc1BLAQItABQABgAIAAAAIQDX1/9qmgIAAIgFAAAOAAAAAAAAAAAAAAAAAC4CAABk&#10;cnMvZTJvRG9jLnhtbFBLAQItABQABgAIAAAAIQDNUvBG5AAAAAwBAAAPAAAAAAAAAAAAAAAAAPQE&#10;AABkcnMvZG93bnJldi54bWxQSwUGAAAAAAQABADzAAAABQYAAAAA&#10;" fillcolor="#ffd924" stroked="f" strokeweight="2pt"/>
+              <v:rect w14:anchorId="28F967E4" id="Rectangle 33" o:spid="_x0000_s1026" style="position:absolute;margin-left:-61.75pt;margin-top:14.6pt;width:607.65pt;height:278.55pt;z-index:-251626497;visibility:visible;mso-wrap-style:square;mso-width-percent:0;mso-height-percent:0;mso-wrap-distance-left:9pt;mso-wrap-distance-top:0;mso-wrap-distance-right:9pt;mso-wrap-distance-bottom:0;mso-position-horizontal:absolute;mso-position-horizontal-relative:text;mso-position-vertical:absolute;mso-position-vertical-relative:text;mso-width-percent:0;mso-height-percent:0;mso-width-relative:margin;mso-height-relative:margin;v-text-anchor:middle" o:gfxdata="UEsDBBQABgAIAAAAIQC2gziS/gAAAOEBAAATAAAAW0NvbnRlbnRfVHlwZXNdLnhtbJSRQU7DMBBF&#10;90jcwfIWJU67QAgl6YK0S0CoHGBkTxKLZGx5TGhvj5O2G0SRWNoz/78nu9wcxkFMGNg6quQqL6RA&#10;0s5Y6ir5vt9lD1JwBDIwOMJKHpHlpr69KfdHjyxSmriSfYz+USnWPY7AufNIadK6MEJMx9ApD/oD&#10;OlTrorhX2lFEilmcO2RdNtjC5xDF9pCuTyYBB5bi6bQ4syoJ3g9WQ0ymaiLzg5KdCXlKLjvcW893&#10;SUOqXwnz5DrgnHtJTxOsQfEKIT7DmDSUCaxw7Rqn8787ZsmRM9e2VmPeBN4uqYvTtW7jvijg9N/y&#10;JsXecLq0q+WD6m8AAAD//wMAUEsDBBQABgAIAAAAIQA4/SH/1gAAAJQBAAALAAAAX3JlbHMvLnJl&#10;bHOkkMFqwzAMhu+DvYPRfXGawxijTi+j0GvpHsDYimMaW0Yy2fr2M4PBMnrbUb/Q94l/f/hMi1qR&#10;JVI2sOt6UJgd+ZiDgffL8ekFlFSbvV0oo4EbChzGx4f9GRdb25HMsYhqlCwG5lrLq9biZkxWOiqY&#10;22YiTra2kYMu1l1tQD30/bPm3wwYN0x18gb45AdQl1tp5j/sFB2T0FQ7R0nTNEV3j6o9feQzro1i&#10;OWA14Fm+Q8a1a8+Bvu/d/dMb2JY5uiPbhG/ktn4cqGU/er3pcvwCAAD//wMAUEsDBBQABgAIAAAA&#10;IQDX1/9qmgIAAIgFAAAOAAAAZHJzL2Uyb0RvYy54bWysVEtv2zAMvg/YfxB0Xx3nsbRBnSJokWFA&#10;0QZth54VWYoNyKImKXGyXz9Kst3Hih2G5aCIIvmR/Ezy8urYKHIQ1tWgC5qfjSgRmkNZ611Bfzyt&#10;v5xT4jzTJVOgRUFPwtGr5edPl61ZiDFUoEphCYJot2hNQSvvzSLLHK9Ew9wZGKFRKcE2zKNod1lp&#10;WYvojcrGo9HXrAVbGgtcOIevN0lJlxFfSsH9vZROeKIKirn5eNp4bsOZLS/ZYmeZqWrepcH+IYuG&#10;1RqDDlA3zDOyt/UfUE3NLTiQ/oxDk4GUNRexBqwmH72r5rFiRsRakBxnBprc/4Pld4eNJXVZ0MmE&#10;Es0a/EYPyBrTOyUIviFBrXELtHs0G9tJDq+h2qO0TfjHOsgxknoaSBVHTzg+zuf5PJ/NKOGom8wm&#10;8/P8IqBmL+7GOv9NQEPCpaAW40cy2eHW+WTam4RoDlRdrmulomB322tlyYHhF16vby7G0w79jZnS&#10;wVhDcEuI4SULpaVi4s2flAh2Sj8Iiaxg+uOYSexHMcRhnAvt86SqWClS+NkIf3300MHBI1YaAQOy&#10;xPgDdgfQWyaQHjtl2dkHVxHbeXAe/S2x5Dx4xMig/eDc1BrsRwAKq+oiJ/uepERNYGkL5Ql7xkIa&#10;Jmf4usbvdsuc3zCL04NzhhvB3+MhFbQFhe5GSQX210fvwR6bGrWUtDiNBXU/98wKStR3je1+kU+n&#10;YXyjMJ3NxyjY15rta43eN9eA7ZDj7jE8XoO9V/1VWmiecXGsQlRUMc0xdkG5t71w7dOWwNXDxWoV&#10;zXBkDfO3+tHwAB5YDX35dHxm1nTN67Hv76CfXLZ418PJNnhqWO09yDo2+AuvHd847rFxutUU9slr&#10;OVq9LNDlbwAAAP//AwBQSwMEFAAGAAgAAAAhAM1S8EbkAAAADAEAAA8AAABkcnMvZG93bnJldi54&#10;bWxMj0FPg0AQhe8m/ofNmHgx7cKSEoosDRo99WCsmqa3BUYgZWcJu7TUX+/2pMfJfHnve9lm1j07&#10;4Wg7QxLCZQAMqTJ1R42Ez4/XRQLMOkW16g2hhAta2OS3N5lKa3OmdzztXMN8CNlUSWidG1LObdWi&#10;VnZpBiT/+zajVs6fY8PrUZ19uO65CIKYa9WRb2jVgM8tVsfdpCV8xeXPdNgXx4eX7eVJbAf7FhWJ&#10;lPd3c/EIzOHs/mC46nt1yL1TaSaqLeslLEIRrTwrQawFsCsRrEO/ppSwSuIIeJ7x/yPyXwAAAP//&#10;AwBQSwECLQAUAAYACAAAACEAtoM4kv4AAADhAQAAEwAAAAAAAAAAAAAAAAAAAAAAW0NvbnRlbnRf&#10;VHlwZXNdLnhtbFBLAQItABQABgAIAAAAIQA4/SH/1gAAAJQBAAALAAAAAAAAAAAAAAAAAC8BAABf&#10;cmVscy8ucmVsc1BLAQItABQABgAIAAAAIQDX1/9qmgIAAIgFAAAOAAAAAAAAAAAAAAAAAC4CAABk&#10;cnMvZTJvRG9jLnhtbFBLAQItABQABgAIAAAAIQDNUvBG5AAAAAwBAAAPAAAAAAAAAAAAAAAAAPQE&#10;AABkcnMvZG93bnJldi54bWxQSwUGAAAAAAQABADzAAAABQYAAAAA&#10;" fillcolor="#ffd924" stroked="f" strokeweight="2pt"/>
             </w:pict>
           </mc:Fallback>
         </mc:AlternateContent>
@@ -6911,8 +6918,6 @@
         </w:rPr>
         <w:t>ate</w:t>
       </w:r>
-      <w:bookmarkStart w:id="0" w:name="_GoBack"/>
-      <w:bookmarkEnd w:id="0"/>
       <w:r>
         <w:rPr>
           <w:rFonts w:ascii="Frank New" w:hAnsi="Frank New" w:cs="Times New Roman"/>
@@ -9042,7 +9047,7 @@
           <w:szCs w:val="13"/>
         </w:rPr>
       </w:pPr>
-      <w:bookmarkStart w:id="1" w:name="_Hlk13493701"/>
+      <w:bookmarkStart w:id="0" w:name="_Hlk13493701"/>
       <w:r>
         <w:rPr>
           <w:b/>
@@ -9091,7 +9096,7 @@
         <w:t xml:space="preserve"> the singular number or plural number shall include the plural number and the singular number respectively and words importing one gender (whether masculine, feminine or neuter) shall include all genders.</w:t>
       </w:r>
     </w:p>
-    <w:bookmarkEnd w:id="1"/>
+    <w:bookmarkEnd w:id="0"/>
     <w:p>
       <w:pPr>
         <w:pStyle w:val="ListParagraph"/>
@@ -9248,7 +9253,7 @@
           <w:szCs w:val="13"/>
         </w:rPr>
       </w:pPr>
-      <w:bookmarkStart w:id="2" w:name="_Hlk13493936"/>
+      <w:bookmarkStart w:id="1" w:name="_Hlk13493936"/>
       <w:r>
         <w:rPr>
           <w:b/>
@@ -9337,7 +9342,7 @@
         </w:rPr>
       </w:pPr>
     </w:p>
-    <w:bookmarkEnd w:id="2"/>
+    <w:bookmarkEnd w:id="1"/>
     <w:p>
       <w:pPr>
         <w:rPr>
@@ -9423,6 +9428,8 @@
         </w:rPr>
         <w:t xml:space="preserve"> – MATERIAL LIST</w:t>
       </w:r>
+      <w:bookmarkStart w:id="2" w:name="_GoBack"/>
+      <w:bookmarkEnd w:id="2"/>
     </w:p>
     <w:p>
       <w:pPr>
@@ -9623,7 +9630,7 @@
         <w:rStyle w:val="PageNumber"/>
         <w:noProof/>
       </w:rPr>
-      <w:t>6</w:t>
+      <w:t>7</w:t>
     </w:r>
     <w:r>
       <w:rPr>
@@ -10979,6 +10986,28 @@
     <w:name w:val="Normal"/>
     <w:qFormat/>
   </w:style>
+  <w:style w:type="paragraph" w:styleId="Heading1">
+    <w:name w:val="heading 1"/>
+    <w:aliases w:val="Heading1"/>
+    <w:basedOn w:val="Normal"/>
+    <w:next w:val="Normal"/>
+    <w:link w:val="Heading1Char"/>
+    <w:uiPriority w:val="9"/>
+    <w:qFormat/>
+    <w:rsid w:val="00A81C4D"/>
+    <w:pPr>
+      <w:keepNext/>
+      <w:keepLines/>
+      <w:spacing w:before="240" w:after="0"/>
+      <w:outlineLvl w:val="0"/>
+    </w:pPr>
+    <w:rPr>
+      <w:rFonts w:asciiTheme="majorHAnsi" w:eastAsiaTheme="majorEastAsia" w:hAnsiTheme="majorHAnsi" w:cstheme="majorBidi"/>
+      <w:color w:val="365F91" w:themeColor="accent1" w:themeShade="BF"/>
+      <w:sz w:val="32"/>
+      <w:szCs w:val="32"/>
+    </w:rPr>
+  </w:style>
   <w:style w:type="character" w:default="1" w:styleId="DefaultParagraphFont">
     <w:name w:val="Default Paragraph Font"/>
     <w:uiPriority w:val="1"/>
@@ -11126,6 +11155,7 @@
   </w:style>
   <w:style w:type="paragraph" w:styleId="NoSpacing">
     <w:name w:val="No Spacing"/>
+    <w:aliases w:val="NoSpacing"/>
     <w:link w:val="NoSpacingChar"/>
     <w:uiPriority w:val="1"/>
     <w:qFormat/>
@@ -11140,6 +11170,7 @@
   </w:style>
   <w:style w:type="character" w:customStyle="1" w:styleId="NoSpacingChar">
     <w:name w:val="No Spacing Char"/>
+    <w:aliases w:val="NoSpacing Char"/>
     <w:basedOn w:val="DefaultParagraphFont"/>
     <w:link w:val="NoSpacing"/>
     <w:uiPriority w:val="1"/>
@@ -11293,6 +11324,20 @@
     <w:rPr>
       <w:b/>
       <w:bCs/>
+    </w:rPr>
+  </w:style>
+  <w:style w:type="character" w:customStyle="1" w:styleId="Heading1Char">
+    <w:name w:val="Heading 1 Char"/>
+    <w:aliases w:val="Heading1 Char"/>
+    <w:basedOn w:val="DefaultParagraphFont"/>
+    <w:link w:val="Heading1"/>
+    <w:uiPriority w:val="9"/>
+    <w:rsid w:val="00A81C4D"/>
+    <w:rPr>
+      <w:rFonts w:asciiTheme="majorHAnsi" w:eastAsiaTheme="majorEastAsia" w:hAnsiTheme="majorHAnsi" w:cstheme="majorBidi"/>
+      <w:color w:val="365F91" w:themeColor="accent1" w:themeShade="BF"/>
+      <w:sz w:val="32"/>
+      <w:szCs w:val="32"/>
     </w:rPr>
   </w:style>
 </w:styles>
@@ -11607,7 +11652,7 @@
 </file>
 
 <file path=customXml/itemProps2.xml><?xml version="1.0" encoding="utf-8"?>
-<ds:datastoreItem xmlns:ds="http://schemas.openxmlformats.org/officeDocument/2006/customXml" ds:itemID="{6226476C-604C-47F0-93CC-A31D9CB57817}">
+<ds:datastoreItem xmlns:ds="http://schemas.openxmlformats.org/officeDocument/2006/customXml" ds:itemID="{A57CCFDF-5A26-4271-8360-D61CA715AC52}">
   <ds:schemaRefs>
     <ds:schemaRef ds:uri="http://schemas.openxmlformats.org/officeDocument/2006/bibliography"/>
   </ds:schemaRefs>

</xml_diff>

<commit_message>
Upravy - Project Name Nefunguje spravne
</commit_message>
<xml_diff>
--- a/PFD/Resources/TemplateQuotation.docx
+++ b/PFD/Resources/TemplateQuotation.docx
@@ -425,7 +425,20 @@
                                     <w:szCs w:val="24"/>
                                     <w:lang w:val="en-US"/>
                                   </w:rPr>
-                                  <w:t>ContactPerson</w:t>
+                                  <w:t>Sales</w:t>
+                                </w:r>
+                                <w:r>
+                                  <w:rPr>
+                                    <w:rFonts w:ascii="Frank New" w:hAnsi="Frank New"/>
+                                    <w:b/>
+                                    <w:bCs/>
+                                    <w:caps/>
+                                    <w:color w:val="FFFFFF" w:themeColor="background1"/>
+                                    <w:sz w:val="24"/>
+                                    <w:szCs w:val="24"/>
+                                    <w:lang w:val="en-US"/>
+                                  </w:rPr>
+                                  <w:t>Person</w:t>
                                 </w:r>
                                 <w:r>
                                   <w:rPr>
@@ -637,7 +650,20 @@
                               <w:szCs w:val="24"/>
                               <w:lang w:val="en-US"/>
                             </w:rPr>
-                            <w:t>ContactPerson</w:t>
+                            <w:t>Sales</w:t>
+                          </w:r>
+                          <w:r>
+                            <w:rPr>
+                              <w:rFonts w:ascii="Frank New" w:hAnsi="Frank New"/>
+                              <w:b/>
+                              <w:bCs/>
+                              <w:caps/>
+                              <w:color w:val="FFFFFF" w:themeColor="background1"/>
+                              <w:sz w:val="24"/>
+                              <w:szCs w:val="24"/>
+                              <w:lang w:val="en-US"/>
+                            </w:rPr>
+                            <w:t>Person</w:t>
                           </w:r>
                           <w:r>
                             <w:rPr>
@@ -2933,7 +2959,6 @@
         </w:rPr>
         <w:t>[</w:t>
       </w:r>
-      <w:proofErr w:type="spellStart"/>
       <w:r>
         <w:rPr>
           <w:rFonts w:ascii="Tahoma" w:hAnsi="Tahoma" w:cs="Tahoma"/>
@@ -2948,16 +2973,7 @@
           <w:sz w:val="16"/>
           <w:szCs w:val="16"/>
         </w:rPr>
-        <w:t>rojectNumber</w:t>
-      </w:r>
-      <w:proofErr w:type="spellEnd"/>
-      <w:r>
-        <w:rPr>
-          <w:rFonts w:ascii="Tahoma" w:hAnsi="Tahoma" w:cs="Tahoma"/>
-          <w:sz w:val="16"/>
-          <w:szCs w:val="16"/>
-        </w:rPr>
-        <w:t>]</w:t>
+        <w:t>rojectNumber]</w:t>
       </w:r>
     </w:p>
     <w:p>
@@ -3102,7 +3118,198 @@
         </w:rPr>
         <w:t>[</w:t>
       </w:r>
-      <w:proofErr w:type="spellStart"/>
+      <w:r>
+        <w:rPr>
+          <w:rFonts w:ascii="Tahoma" w:hAnsi="Tahoma" w:cs="Tahoma"/>
+          <w:sz w:val="16"/>
+          <w:szCs w:val="16"/>
+        </w:rPr>
+        <w:t>Sales</w:t>
+      </w:r>
+      <w:r>
+        <w:rPr>
+          <w:rFonts w:ascii="Tahoma" w:hAnsi="Tahoma" w:cs="Tahoma"/>
+          <w:sz w:val="16"/>
+          <w:szCs w:val="16"/>
+        </w:rPr>
+        <w:t>Person</w:t>
+      </w:r>
+      <w:r>
+        <w:rPr>
+          <w:rFonts w:ascii="Tahoma" w:hAnsi="Tahoma" w:cs="Tahoma"/>
+          <w:sz w:val="16"/>
+          <w:szCs w:val="16"/>
+        </w:rPr>
+        <w:t>]</w:t>
+      </w:r>
+    </w:p>
+    <w:p>
+      <w:pPr>
+        <w:spacing w:after="0"/>
+        <w:rPr>
+          <w:rFonts w:ascii="Tahoma" w:hAnsi="Tahoma" w:cs="Tahoma"/>
+          <w:sz w:val="16"/>
+          <w:szCs w:val="16"/>
+        </w:rPr>
+      </w:pPr>
+      <w:r>
+        <w:rPr>
+          <w:rFonts w:ascii="Tahoma" w:hAnsi="Tahoma" w:cs="Tahoma"/>
+          <w:sz w:val="16"/>
+          <w:szCs w:val="16"/>
+        </w:rPr>
+        <w:t>Building Site:</w:t>
+      </w:r>
+      <w:r>
+        <w:rPr>
+          <w:rFonts w:ascii="Tahoma" w:hAnsi="Tahoma" w:cs="Tahoma"/>
+          <w:sz w:val="16"/>
+          <w:szCs w:val="16"/>
+        </w:rPr>
+        <w:tab/>
+      </w:r>
+      <w:r>
+        <w:rPr>
+          <w:rFonts w:ascii="Tahoma" w:hAnsi="Tahoma" w:cs="Tahoma"/>
+          <w:sz w:val="16"/>
+          <w:szCs w:val="16"/>
+        </w:rPr>
+        <w:tab/>
+      </w:r>
+      <w:r>
+        <w:rPr>
+          <w:rFonts w:ascii="Tahoma" w:hAnsi="Tahoma" w:cs="Tahoma"/>
+          <w:sz w:val="16"/>
+          <w:szCs w:val="16"/>
+        </w:rPr>
+        <w:t>[</w:t>
+      </w:r>
+      <w:r>
+        <w:rPr>
+          <w:rFonts w:ascii="Tahoma" w:hAnsi="Tahoma" w:cs="Tahoma"/>
+          <w:sz w:val="16"/>
+          <w:szCs w:val="16"/>
+        </w:rPr>
+        <w:t>Project</w:t>
+      </w:r>
+      <w:r>
+        <w:rPr>
+          <w:rFonts w:ascii="Tahoma" w:hAnsi="Tahoma" w:cs="Tahoma"/>
+          <w:sz w:val="16"/>
+          <w:szCs w:val="16"/>
+        </w:rPr>
+        <w:t>S</w:t>
+      </w:r>
+      <w:r>
+        <w:rPr>
+          <w:rFonts w:ascii="Tahoma" w:hAnsi="Tahoma" w:cs="Tahoma"/>
+          <w:sz w:val="16"/>
+          <w:szCs w:val="16"/>
+        </w:rPr>
+        <w:t>ite]</w:t>
+      </w:r>
+    </w:p>
+    <w:p>
+      <w:pPr>
+        <w:spacing w:after="0"/>
+        <w:rPr>
+          <w:rFonts w:ascii="Tahoma" w:hAnsi="Tahoma" w:cs="Tahoma"/>
+          <w:sz w:val="16"/>
+          <w:szCs w:val="16"/>
+        </w:rPr>
+      </w:pPr>
+      <w:r>
+        <w:rPr>
+          <w:rFonts w:ascii="Tahoma" w:hAnsi="Tahoma" w:cs="Tahoma"/>
+          <w:sz w:val="16"/>
+          <w:szCs w:val="16"/>
+        </w:rPr>
+        <w:t>Customer</w:t>
+      </w:r>
+      <w:r>
+        <w:rPr>
+          <w:rFonts w:ascii="Tahoma" w:hAnsi="Tahoma" w:cs="Tahoma"/>
+          <w:sz w:val="16"/>
+          <w:szCs w:val="16"/>
+        </w:rPr>
+        <w:t>:</w:t>
+      </w:r>
+      <w:r>
+        <w:rPr>
+          <w:rFonts w:ascii="Tahoma" w:hAnsi="Tahoma" w:cs="Tahoma"/>
+          <w:sz w:val="16"/>
+          <w:szCs w:val="16"/>
+        </w:rPr>
+        <w:tab/>
+      </w:r>
+      <w:r>
+        <w:rPr>
+          <w:rFonts w:ascii="Tahoma" w:hAnsi="Tahoma" w:cs="Tahoma"/>
+          <w:sz w:val="16"/>
+          <w:szCs w:val="16"/>
+        </w:rPr>
+        <w:tab/>
+      </w:r>
+      <w:r>
+        <w:rPr>
+          <w:rFonts w:ascii="Tahoma" w:hAnsi="Tahoma" w:cs="Tahoma"/>
+          <w:sz w:val="16"/>
+          <w:szCs w:val="16"/>
+        </w:rPr>
+        <w:t>[</w:t>
+      </w:r>
+      <w:r>
+        <w:rPr>
+          <w:rFonts w:ascii="Tahoma" w:hAnsi="Tahoma" w:cs="Tahoma"/>
+          <w:sz w:val="16"/>
+          <w:szCs w:val="16"/>
+        </w:rPr>
+        <w:t>C</w:t>
+      </w:r>
+      <w:r>
+        <w:rPr>
+          <w:rFonts w:ascii="Tahoma" w:hAnsi="Tahoma" w:cs="Tahoma"/>
+          <w:sz w:val="16"/>
+          <w:szCs w:val="16"/>
+        </w:rPr>
+        <w:t>ustomerName]</w:t>
+      </w:r>
+    </w:p>
+    <w:p>
+      <w:pPr>
+        <w:spacing w:after="0"/>
+        <w:rPr>
+          <w:rFonts w:ascii="Tahoma" w:hAnsi="Tahoma" w:cs="Tahoma"/>
+          <w:sz w:val="16"/>
+          <w:szCs w:val="16"/>
+        </w:rPr>
+      </w:pPr>
+    </w:p>
+    <w:p>
+      <w:pPr>
+        <w:spacing w:after="0"/>
+        <w:rPr>
+          <w:rFonts w:ascii="Tahoma" w:hAnsi="Tahoma" w:cs="Tahoma"/>
+          <w:sz w:val="16"/>
+          <w:szCs w:val="16"/>
+        </w:rPr>
+      </w:pPr>
+      <w:r>
+        <w:rPr>
+          <w:rFonts w:ascii="Tahoma" w:hAnsi="Tahoma" w:cs="Tahoma"/>
+          <w:sz w:val="16"/>
+          <w:szCs w:val="16"/>
+        </w:rPr>
+        <w:t>Attention:</w:t>
+      </w:r>
+      <w:r>
+        <w:rPr>
+          <w:rFonts w:ascii="Tahoma" w:hAnsi="Tahoma" w:cs="Tahoma"/>
+          <w:sz w:val="16"/>
+          <w:szCs w:val="16"/>
+        </w:rPr>
+        <w:t xml:space="preserve"> [Customer</w:t>
+      </w:r>
       <w:r>
         <w:rPr>
           <w:rFonts w:ascii="Tahoma" w:hAnsi="Tahoma" w:cs="Tahoma"/>
@@ -3111,7 +3318,6 @@
         </w:rPr>
         <w:t>ContactPerson</w:t>
       </w:r>
-      <w:proofErr w:type="spellEnd"/>
       <w:r>
         <w:rPr>
           <w:rFonts w:ascii="Tahoma" w:hAnsi="Tahoma" w:cs="Tahoma"/>
@@ -3120,237 +3326,6 @@
         </w:rPr>
         <w:t>]</w:t>
       </w:r>
-    </w:p>
-    <w:p>
-      <w:pPr>
-        <w:spacing w:after="0"/>
-        <w:rPr>
-          <w:rFonts w:ascii="Tahoma" w:hAnsi="Tahoma" w:cs="Tahoma"/>
-          <w:sz w:val="16"/>
-          <w:szCs w:val="16"/>
-        </w:rPr>
-      </w:pPr>
-      <w:r>
-        <w:rPr>
-          <w:rFonts w:ascii="Tahoma" w:hAnsi="Tahoma" w:cs="Tahoma"/>
-          <w:sz w:val="16"/>
-          <w:szCs w:val="16"/>
-        </w:rPr>
-        <w:t>Building Site:</w:t>
-      </w:r>
-      <w:r>
-        <w:rPr>
-          <w:rFonts w:ascii="Tahoma" w:hAnsi="Tahoma" w:cs="Tahoma"/>
-          <w:sz w:val="16"/>
-          <w:szCs w:val="16"/>
-        </w:rPr>
-        <w:tab/>
-      </w:r>
-      <w:r>
-        <w:rPr>
-          <w:rFonts w:ascii="Tahoma" w:hAnsi="Tahoma" w:cs="Tahoma"/>
-          <w:sz w:val="16"/>
-          <w:szCs w:val="16"/>
-        </w:rPr>
-        <w:tab/>
-      </w:r>
-      <w:r>
-        <w:rPr>
-          <w:rFonts w:ascii="Tahoma" w:hAnsi="Tahoma" w:cs="Tahoma"/>
-          <w:sz w:val="16"/>
-          <w:szCs w:val="16"/>
-        </w:rPr>
-        <w:t>[</w:t>
-      </w:r>
-      <w:proofErr w:type="spellStart"/>
-      <w:r>
-        <w:rPr>
-          <w:rFonts w:ascii="Tahoma" w:hAnsi="Tahoma" w:cs="Tahoma"/>
-          <w:sz w:val="16"/>
-          <w:szCs w:val="16"/>
-        </w:rPr>
-        <w:t>Project</w:t>
-      </w:r>
-      <w:r>
-        <w:rPr>
-          <w:rFonts w:ascii="Tahoma" w:hAnsi="Tahoma" w:cs="Tahoma"/>
-          <w:sz w:val="16"/>
-          <w:szCs w:val="16"/>
-        </w:rPr>
-        <w:t>S</w:t>
-      </w:r>
-      <w:r>
-        <w:rPr>
-          <w:rFonts w:ascii="Tahoma" w:hAnsi="Tahoma" w:cs="Tahoma"/>
-          <w:sz w:val="16"/>
-          <w:szCs w:val="16"/>
-        </w:rPr>
-        <w:t>ite</w:t>
-      </w:r>
-      <w:proofErr w:type="spellEnd"/>
-      <w:r>
-        <w:rPr>
-          <w:rFonts w:ascii="Tahoma" w:hAnsi="Tahoma" w:cs="Tahoma"/>
-          <w:sz w:val="16"/>
-          <w:szCs w:val="16"/>
-        </w:rPr>
-        <w:t>]</w:t>
-      </w:r>
-    </w:p>
-    <w:p>
-      <w:pPr>
-        <w:spacing w:after="0"/>
-        <w:rPr>
-          <w:rFonts w:ascii="Tahoma" w:hAnsi="Tahoma" w:cs="Tahoma"/>
-          <w:sz w:val="16"/>
-          <w:szCs w:val="16"/>
-        </w:rPr>
-      </w:pPr>
-      <w:r>
-        <w:rPr>
-          <w:rFonts w:ascii="Tahoma" w:hAnsi="Tahoma" w:cs="Tahoma"/>
-          <w:sz w:val="16"/>
-          <w:szCs w:val="16"/>
-        </w:rPr>
-        <w:t>Customer</w:t>
-      </w:r>
-      <w:r>
-        <w:rPr>
-          <w:rFonts w:ascii="Tahoma" w:hAnsi="Tahoma" w:cs="Tahoma"/>
-          <w:sz w:val="16"/>
-          <w:szCs w:val="16"/>
-        </w:rPr>
-        <w:t>:</w:t>
-      </w:r>
-      <w:r>
-        <w:rPr>
-          <w:rFonts w:ascii="Tahoma" w:hAnsi="Tahoma" w:cs="Tahoma"/>
-          <w:sz w:val="16"/>
-          <w:szCs w:val="16"/>
-        </w:rPr>
-        <w:tab/>
-      </w:r>
-      <w:r>
-        <w:rPr>
-          <w:rFonts w:ascii="Tahoma" w:hAnsi="Tahoma" w:cs="Tahoma"/>
-          <w:sz w:val="16"/>
-          <w:szCs w:val="16"/>
-        </w:rPr>
-        <w:tab/>
-      </w:r>
-      <w:r>
-        <w:rPr>
-          <w:rFonts w:ascii="Tahoma" w:hAnsi="Tahoma" w:cs="Tahoma"/>
-          <w:sz w:val="16"/>
-          <w:szCs w:val="16"/>
-        </w:rPr>
-        <w:t>[</w:t>
-      </w:r>
-      <w:proofErr w:type="spellStart"/>
-      <w:r>
-        <w:rPr>
-          <w:rFonts w:ascii="Tahoma" w:hAnsi="Tahoma" w:cs="Tahoma"/>
-          <w:sz w:val="16"/>
-          <w:szCs w:val="16"/>
-        </w:rPr>
-        <w:t>C</w:t>
-      </w:r>
-      <w:r>
-        <w:rPr>
-          <w:rFonts w:ascii="Tahoma" w:hAnsi="Tahoma" w:cs="Tahoma"/>
-          <w:sz w:val="16"/>
-          <w:szCs w:val="16"/>
-        </w:rPr>
-        <w:t>ustomerName</w:t>
-      </w:r>
-      <w:proofErr w:type="spellEnd"/>
-      <w:r>
-        <w:rPr>
-          <w:rFonts w:ascii="Tahoma" w:hAnsi="Tahoma" w:cs="Tahoma"/>
-          <w:sz w:val="16"/>
-          <w:szCs w:val="16"/>
-        </w:rPr>
-        <w:t>]</w:t>
-      </w:r>
-    </w:p>
-    <w:p>
-      <w:pPr>
-        <w:spacing w:after="0"/>
-        <w:rPr>
-          <w:rFonts w:ascii="Tahoma" w:hAnsi="Tahoma" w:cs="Tahoma"/>
-          <w:sz w:val="16"/>
-          <w:szCs w:val="16"/>
-        </w:rPr>
-      </w:pPr>
-    </w:p>
-    <w:p>
-      <w:pPr>
-        <w:spacing w:after="0"/>
-        <w:rPr>
-          <w:rFonts w:ascii="Tahoma" w:hAnsi="Tahoma" w:cs="Tahoma"/>
-          <w:sz w:val="16"/>
-          <w:szCs w:val="16"/>
-        </w:rPr>
-      </w:pPr>
-      <w:r>
-        <w:rPr>
-          <w:rFonts w:ascii="Tahoma" w:hAnsi="Tahoma" w:cs="Tahoma"/>
-          <w:sz w:val="16"/>
-          <w:szCs w:val="16"/>
-        </w:rPr>
-        <w:t xml:space="preserve">Attention: </w:t>
-      </w:r>
-      <w:sdt>
-        <w:sdtPr>
-          <w:rPr>
-            <w:rFonts w:ascii="Tahoma" w:hAnsi="Tahoma" w:cs="Tahoma"/>
-            <w:sz w:val="16"/>
-            <w:szCs w:val="16"/>
-          </w:rPr>
-          <w:alias w:val="Subject"/>
-          <w:tag w:val=""/>
-          <w:id w:val="857386497"/>
-          <w:dataBinding w:prefixMappings="xmlns:ns0='http://purl.org/dc/elements/1.1/' xmlns:ns1='http://schemas.openxmlformats.org/package/2006/metadata/core-properties' " w:xpath="/ns1:coreProperties[1]/ns0:subject[1]" w:storeItemID="{6C3C8BC8-F283-45AE-878A-BAB7291924A1}"/>
-          <w:text/>
-        </w:sdtPr>
-        <w:sdtEndPr/>
-        <w:sdtContent>
-          <w:r>
-            <w:rPr>
-              <w:rFonts w:ascii="Tahoma" w:hAnsi="Tahoma" w:cs="Tahoma"/>
-              <w:sz w:val="16"/>
-              <w:szCs w:val="16"/>
-            </w:rPr>
-            <w:t>[</w:t>
-          </w:r>
-          <w:proofErr w:type="spellStart"/>
-          <w:r>
-            <w:rPr>
-              <w:rFonts w:ascii="Tahoma" w:hAnsi="Tahoma" w:cs="Tahoma"/>
-              <w:sz w:val="16"/>
-              <w:szCs w:val="16"/>
-            </w:rPr>
-            <w:t>C</w:t>
-          </w:r>
-          <w:r>
-            <w:rPr>
-              <w:rFonts w:ascii="Tahoma" w:hAnsi="Tahoma" w:cs="Tahoma"/>
-              <w:sz w:val="16"/>
-              <w:szCs w:val="16"/>
-            </w:rPr>
-            <w:t>ustomerName</w:t>
-          </w:r>
-          <w:proofErr w:type="spellEnd"/>
-          <w:r>
-            <w:rPr>
-              <w:rFonts w:ascii="Tahoma" w:hAnsi="Tahoma" w:cs="Tahoma"/>
-              <w:sz w:val="16"/>
-              <w:szCs w:val="16"/>
-            </w:rPr>
-            <w:t>]</w:t>
-          </w:r>
-        </w:sdtContent>
-      </w:sdt>
     </w:p>
     <w:p>
       <w:pPr>
@@ -3402,64 +3377,35 @@
           <w:sz w:val="16"/>
           <w:szCs w:val="16"/>
         </w:rPr>
-        <w:t xml:space="preserve">: </w:t>
-      </w:r>
-      <w:sdt>
-        <w:sdtPr>
-          <w:rPr>
-            <w:rFonts w:ascii="Tahoma" w:hAnsi="Tahoma" w:cs="Tahoma"/>
-            <w:b/>
-            <w:sz w:val="16"/>
-            <w:szCs w:val="16"/>
-          </w:rPr>
-          <w:alias w:val="Title"/>
-          <w:tag w:val=""/>
-          <w:id w:val="901340689"/>
-          <w:dataBinding w:prefixMappings="xmlns:ns0='http://purl.org/dc/elements/1.1/' xmlns:ns1='http://schemas.openxmlformats.org/package/2006/metadata/core-properties' " w:xpath="/ns1:coreProperties[1]/ns0:title[1]" w:storeItemID="{6C3C8BC8-F283-45AE-878A-BAB7291924A1}"/>
-          <w:text/>
-        </w:sdtPr>
-        <w:sdtEndPr/>
-        <w:sdtContent>
-          <w:r>
-            <w:rPr>
-              <w:rFonts w:ascii="Tahoma" w:hAnsi="Tahoma" w:cs="Tahoma"/>
-              <w:b/>
-              <w:sz w:val="16"/>
-              <w:szCs w:val="16"/>
-            </w:rPr>
-            <w:t>Proposed building for [</w:t>
-          </w:r>
-          <w:proofErr w:type="spellStart"/>
-          <w:r>
-            <w:rPr>
-              <w:rFonts w:ascii="Tahoma" w:hAnsi="Tahoma" w:cs="Tahoma"/>
-              <w:b/>
-              <w:sz w:val="16"/>
-              <w:szCs w:val="16"/>
-            </w:rPr>
-            <w:t>P</w:t>
-          </w:r>
-          <w:r>
-            <w:rPr>
-              <w:rFonts w:ascii="Tahoma" w:hAnsi="Tahoma" w:cs="Tahoma"/>
-              <w:b/>
-              <w:sz w:val="16"/>
-              <w:szCs w:val="16"/>
-            </w:rPr>
-            <w:t>rojectName</w:t>
-          </w:r>
-          <w:proofErr w:type="spellEnd"/>
-          <w:r>
-            <w:rPr>
-              <w:rFonts w:ascii="Tahoma" w:hAnsi="Tahoma" w:cs="Tahoma"/>
-              <w:b/>
-              <w:sz w:val="16"/>
-              <w:szCs w:val="16"/>
-            </w:rPr>
-            <w:t>]. Gable Building.</w:t>
-          </w:r>
-        </w:sdtContent>
-      </w:sdt>
+        <w:t>:</w:t>
+      </w:r>
+      <w:r>
+        <w:rPr>
+          <w:rFonts w:ascii="Tahoma" w:hAnsi="Tahoma" w:cs="Tahoma"/>
+          <w:b/>
+          <w:sz w:val="16"/>
+          <w:szCs w:val="16"/>
+        </w:rPr>
+        <w:t xml:space="preserve"> Proposed building for</w:t>
+      </w:r>
+      <w:r>
+        <w:rPr>
+          <w:rFonts w:ascii="Tahoma" w:hAnsi="Tahoma" w:cs="Tahoma"/>
+          <w:b/>
+          <w:sz w:val="16"/>
+          <w:szCs w:val="16"/>
+        </w:rPr>
+        <w:t xml:space="preserve"> [ProjectName]</w:t>
+      </w:r>
+      <w:r>
+        <w:rPr>
+          <w:rFonts w:ascii="Tahoma" w:hAnsi="Tahoma" w:cs="Tahoma"/>
+          <w:b/>
+          <w:sz w:val="16"/>
+          <w:szCs w:val="16"/>
+        </w:rPr>
+        <w:t>. Gable Building.</w:t>
+      </w:r>
     </w:p>
     <w:p>
       <w:pPr>
@@ -3522,25 +3468,7 @@
           <w:sz w:val="16"/>
           <w:szCs w:val="16"/>
         </w:rPr>
-        <w:t xml:space="preserve">All of </w:t>
-      </w:r>
-      <w:proofErr w:type="spellStart"/>
-      <w:r>
-        <w:rPr>
-          <w:rFonts w:ascii="Tahoma" w:hAnsi="Tahoma" w:cs="Tahoma"/>
-          <w:sz w:val="16"/>
-          <w:szCs w:val="16"/>
-        </w:rPr>
-        <w:t>Formsteel’s</w:t>
-      </w:r>
-      <w:proofErr w:type="spellEnd"/>
-      <w:r>
-        <w:rPr>
-          <w:rFonts w:ascii="Tahoma" w:hAnsi="Tahoma" w:cs="Tahoma"/>
-          <w:sz w:val="16"/>
-          <w:szCs w:val="16"/>
-        </w:rPr>
-        <w:t xml:space="preserve"> Cold Rolled products are completely Galvanised on both sides, which provides a 50 </w:t>
+        <w:t xml:space="preserve">All of Formsteel’s Cold Rolled products are completely Galvanised on both sides, which provides a 50 </w:t>
       </w:r>
       <w:r>
         <w:rPr>
@@ -3704,7 +3632,6 @@
         </w:rPr>
         <w:t>[</w:t>
       </w:r>
-      <w:proofErr w:type="spellStart"/>
       <w:r>
         <w:rPr>
           <w:rFonts w:ascii="Tahoma" w:hAnsi="Tahoma" w:cs="Tahoma"/>
@@ -3712,9 +3639,17 @@
           <w:sz w:val="16"/>
           <w:szCs w:val="16"/>
         </w:rPr>
-        <w:t>ContactPerson</w:t>
-      </w:r>
-      <w:proofErr w:type="spellEnd"/>
+        <w:t>Sales</w:t>
+      </w:r>
+      <w:r>
+        <w:rPr>
+          <w:rFonts w:ascii="Tahoma" w:hAnsi="Tahoma" w:cs="Tahoma"/>
+          <w:b/>
+          <w:sz w:val="16"/>
+          <w:szCs w:val="16"/>
+        </w:rPr>
+        <w:t>Person</w:t>
+      </w:r>
       <w:r>
         <w:rPr>
           <w:rFonts w:ascii="Tahoma" w:hAnsi="Tahoma" w:cs="Tahoma"/>
@@ -3744,7 +3679,7 @@
           <w:szCs w:val="16"/>
           <w:shd w:val="clear" w:color="auto" w:fill="FFFFFF"/>
         </w:rPr>
-        <w:t xml:space="preserve">REGIONAL SALES MANAGER </w:t>
+        <w:t>REGIONAL SALES MANAGER</w:t>
       </w:r>
     </w:p>
     <w:p>
@@ -3777,7 +3712,6 @@
         </w:rPr>
         <w:t>[</w:t>
       </w:r>
-      <w:proofErr w:type="spellStart"/>
       <w:r>
         <w:rPr>
           <w:rFonts w:ascii="Tahoma" w:eastAsia="Times New Roman" w:hAnsi="Tahoma" w:cs="Tahoma"/>
@@ -3785,9 +3719,17 @@
           <w:szCs w:val="16"/>
           <w:shd w:val="clear" w:color="auto" w:fill="FFFFFF"/>
         </w:rPr>
-        <w:t>ContactPersonPhone</w:t>
-      </w:r>
-      <w:proofErr w:type="spellEnd"/>
+        <w:t>Sales</w:t>
+      </w:r>
+      <w:r>
+        <w:rPr>
+          <w:rFonts w:ascii="Tahoma" w:eastAsia="Times New Roman" w:hAnsi="Tahoma" w:cs="Tahoma"/>
+          <w:sz w:val="16"/>
+          <w:szCs w:val="16"/>
+          <w:shd w:val="clear" w:color="auto" w:fill="FFFFFF"/>
+        </w:rPr>
+        <w:t>PersonPhone</w:t>
+      </w:r>
       <w:r>
         <w:rPr>
           <w:rFonts w:ascii="Tahoma" w:eastAsia="Times New Roman" w:hAnsi="Tahoma" w:cs="Tahoma"/>
@@ -3893,55 +3835,19 @@
           <w:sz w:val="28"/>
           <w:szCs w:val="28"/>
         </w:rPr>
-        <w:t xml:space="preserve">: </w:t>
-      </w:r>
-      <w:sdt>
-        <w:sdtPr>
-          <w:rPr>
-            <w:rFonts w:ascii="Frank New" w:hAnsi="Frank New" w:cs="Tahoma"/>
-            <w:b/>
-            <w:sz w:val="28"/>
-            <w:szCs w:val="28"/>
-          </w:rPr>
-          <w:alias w:val="Title"/>
-          <w:tag w:val=""/>
-          <w:id w:val="-32587240"/>
-          <w:dataBinding w:prefixMappings="xmlns:ns0='http://purl.org/dc/elements/1.1/' xmlns:ns1='http://schemas.openxmlformats.org/package/2006/metadata/core-properties' " w:xpath="/ns1:coreProperties[1]/ns0:title[1]" w:storeItemID="{6C3C8BC8-F283-45AE-878A-BAB7291924A1}"/>
-          <w:text/>
-        </w:sdtPr>
-        <w:sdtEndPr/>
-        <w:sdtContent>
-          <w:r>
-            <w:rPr>
-              <w:rFonts w:ascii="Frank New" w:hAnsi="Frank New" w:cs="Tahoma"/>
-              <w:b/>
-              <w:sz w:val="28"/>
-              <w:szCs w:val="28"/>
-            </w:rPr>
-            <w:t>Proposed building for [</w:t>
-          </w:r>
-          <w:proofErr w:type="spellStart"/>
-          <w:r>
-            <w:rPr>
-              <w:rFonts w:ascii="Frank New" w:hAnsi="Frank New" w:cs="Tahoma"/>
-              <w:b/>
-              <w:sz w:val="28"/>
-              <w:szCs w:val="28"/>
-            </w:rPr>
-            <w:t>ProjectName</w:t>
-          </w:r>
-          <w:proofErr w:type="spellEnd"/>
-          <w:r>
-            <w:rPr>
-              <w:rFonts w:ascii="Frank New" w:hAnsi="Frank New" w:cs="Tahoma"/>
-              <w:b/>
-              <w:sz w:val="28"/>
-              <w:szCs w:val="28"/>
-            </w:rPr>
-            <w:t>]. Gable Building.</w:t>
-          </w:r>
-        </w:sdtContent>
-      </w:sdt>
+        <w:t>:</w:t>
+      </w:r>
+      <w:r>
+        <w:rPr>
+          <w:rFonts w:ascii="Frank New" w:hAnsi="Frank New" w:cs="Tahoma"/>
+          <w:b/>
+          <w:sz w:val="28"/>
+          <w:szCs w:val="28"/>
+        </w:rPr>
+        <w:t xml:space="preserve"> Proposed building for [ProjectName]. Gable Building.</w:t>
+      </w:r>
+      <w:bookmarkStart w:id="0" w:name="_GoBack"/>
+      <w:bookmarkEnd w:id="0"/>
     </w:p>
     <w:p>
       <w:pPr>
@@ -4092,7 +3998,6 @@
         </w:rPr>
         <w:t>[</w:t>
       </w:r>
-      <w:proofErr w:type="spellStart"/>
       <w:r>
         <w:rPr>
           <w:rFonts w:ascii="Tahoma" w:hAnsi="Tahoma" w:cs="Tahoma"/>
@@ -4101,7 +4006,6 @@
         </w:rPr>
         <w:t>GableWidth</w:t>
       </w:r>
-      <w:proofErr w:type="spellEnd"/>
       <w:r>
         <w:rPr>
           <w:rFonts w:ascii="Tahoma" w:hAnsi="Tahoma" w:cs="Tahoma"/>
@@ -4166,7 +4070,6 @@
         </w:rPr>
         <w:t>[</w:t>
       </w:r>
-      <w:proofErr w:type="spellStart"/>
       <w:r>
         <w:rPr>
           <w:rFonts w:ascii="Tahoma" w:hAnsi="Tahoma" w:cs="Tahoma"/>
@@ -4175,7 +4078,6 @@
         </w:rPr>
         <w:t>WallHeight</w:t>
       </w:r>
-      <w:proofErr w:type="spellEnd"/>
       <w:r>
         <w:rPr>
           <w:rFonts w:ascii="Tahoma" w:hAnsi="Tahoma" w:cs="Tahoma"/>
@@ -4256,7 +4158,6 @@
         </w:rPr>
         <w:t>[</w:t>
       </w:r>
-      <w:proofErr w:type="spellStart"/>
       <w:r>
         <w:rPr>
           <w:rFonts w:ascii="Tahoma" w:hAnsi="Tahoma" w:cs="Tahoma"/>
@@ -4265,7 +4166,6 @@
         </w:rPr>
         <w:t>RoofPitch_deg</w:t>
       </w:r>
-      <w:proofErr w:type="spellEnd"/>
       <w:r>
         <w:rPr>
           <w:rFonts w:ascii="Tahoma" w:hAnsi="Tahoma" w:cs="Tahoma"/>
@@ -4377,7 +4277,6 @@
         </w:rPr>
         <w:t>[</w:t>
       </w:r>
-      <w:proofErr w:type="spellStart"/>
       <w:r>
         <w:rPr>
           <w:rFonts w:ascii="Tahoma" w:hAnsi="Tahoma" w:cs="Tahoma"/>
@@ -4386,7 +4285,6 @@
         </w:rPr>
         <w:t>BayWidth</w:t>
       </w:r>
-      <w:proofErr w:type="spellEnd"/>
       <w:r>
         <w:rPr>
           <w:rFonts w:ascii="Tahoma" w:hAnsi="Tahoma" w:cs="Tahoma"/>
@@ -4506,25 +4404,7 @@
           <w:sz w:val="16"/>
           <w:szCs w:val="16"/>
         </w:rPr>
-        <w:t>[</w:t>
-      </w:r>
-      <w:proofErr w:type="spellStart"/>
-      <w:r>
-        <w:rPr>
-          <w:rFonts w:ascii="Tahoma" w:hAnsi="Tahoma" w:cs="Tahoma"/>
-          <w:sz w:val="16"/>
-          <w:szCs w:val="16"/>
-        </w:rPr>
-        <w:t>roofCladding</w:t>
-      </w:r>
-      <w:proofErr w:type="spellEnd"/>
-      <w:r>
-        <w:rPr>
-          <w:rFonts w:ascii="Tahoma" w:hAnsi="Tahoma" w:cs="Tahoma"/>
-          <w:sz w:val="16"/>
-          <w:szCs w:val="16"/>
-        </w:rPr>
-        <w:t>]</w:t>
+        <w:t>[roofCladding]</w:t>
       </w:r>
       <w:r>
         <w:rPr>
@@ -4540,25 +4420,7 @@
           <w:sz w:val="16"/>
           <w:szCs w:val="16"/>
         </w:rPr>
-        <w:t>[</w:t>
-      </w:r>
-      <w:proofErr w:type="spellStart"/>
-      <w:r>
-        <w:rPr>
-          <w:rFonts w:ascii="Tahoma" w:hAnsi="Tahoma" w:cs="Tahoma"/>
-          <w:sz w:val="16"/>
-          <w:szCs w:val="16"/>
-        </w:rPr>
-        <w:t>roofCoating</w:t>
-      </w:r>
-      <w:proofErr w:type="spellEnd"/>
-      <w:r>
-        <w:rPr>
-          <w:rFonts w:ascii="Tahoma" w:hAnsi="Tahoma" w:cs="Tahoma"/>
-          <w:sz w:val="16"/>
-          <w:szCs w:val="16"/>
-        </w:rPr>
-        <w:t>]</w:t>
+        <w:t>[roofCoating]</w:t>
       </w:r>
       <w:r>
         <w:rPr>
@@ -4621,43 +4483,24 @@
           <w:sz w:val="16"/>
           <w:szCs w:val="16"/>
         </w:rPr>
+        <w:t>[wallCladding]</w:t>
+      </w:r>
+      <w:r>
+        <w:rPr>
+          <w:rFonts w:ascii="Tahoma" w:hAnsi="Tahoma" w:cs="Tahoma"/>
+          <w:sz w:val="16"/>
+          <w:szCs w:val="16"/>
+        </w:rPr>
+        <w:t xml:space="preserve">, </w:t>
+      </w:r>
+      <w:r>
+        <w:rPr>
+          <w:rFonts w:ascii="Tahoma" w:hAnsi="Tahoma" w:cs="Tahoma"/>
+          <w:sz w:val="16"/>
+          <w:szCs w:val="16"/>
+        </w:rPr>
         <w:t>[</w:t>
       </w:r>
-      <w:proofErr w:type="spellStart"/>
-      <w:r>
-        <w:rPr>
-          <w:rFonts w:ascii="Tahoma" w:hAnsi="Tahoma" w:cs="Tahoma"/>
-          <w:sz w:val="16"/>
-          <w:szCs w:val="16"/>
-        </w:rPr>
-        <w:t>wallCladding</w:t>
-      </w:r>
-      <w:proofErr w:type="spellEnd"/>
-      <w:r>
-        <w:rPr>
-          <w:rFonts w:ascii="Tahoma" w:hAnsi="Tahoma" w:cs="Tahoma"/>
-          <w:sz w:val="16"/>
-          <w:szCs w:val="16"/>
-        </w:rPr>
-        <w:t>]</w:t>
-      </w:r>
-      <w:r>
-        <w:rPr>
-          <w:rFonts w:ascii="Tahoma" w:hAnsi="Tahoma" w:cs="Tahoma"/>
-          <w:sz w:val="16"/>
-          <w:szCs w:val="16"/>
-        </w:rPr>
-        <w:t xml:space="preserve">, </w:t>
-      </w:r>
-      <w:r>
-        <w:rPr>
-          <w:rFonts w:ascii="Tahoma" w:hAnsi="Tahoma" w:cs="Tahoma"/>
-          <w:sz w:val="16"/>
-          <w:szCs w:val="16"/>
-        </w:rPr>
-        <w:t>[</w:t>
-      </w:r>
-      <w:proofErr w:type="spellStart"/>
       <w:r>
         <w:rPr>
           <w:rFonts w:ascii="Tahoma" w:hAnsi="Tahoma" w:cs="Tahoma"/>
@@ -4672,16 +4515,7 @@
           <w:sz w:val="16"/>
           <w:szCs w:val="16"/>
         </w:rPr>
-        <w:t>Coating</w:t>
-      </w:r>
-      <w:proofErr w:type="spellEnd"/>
-      <w:r>
-        <w:rPr>
-          <w:rFonts w:ascii="Tahoma" w:hAnsi="Tahoma" w:cs="Tahoma"/>
-          <w:sz w:val="16"/>
-          <w:szCs w:val="16"/>
-        </w:rPr>
-        <w:t>]</w:t>
+        <w:t>Coating]</w:t>
       </w:r>
       <w:r>
         <w:rPr>
@@ -4895,25 +4729,7 @@
           <w:sz w:val="16"/>
           <w:szCs w:val="16"/>
         </w:rPr>
-        <w:t>[</w:t>
-      </w:r>
-      <w:proofErr w:type="spellStart"/>
-      <w:r>
-        <w:rPr>
-          <w:rFonts w:ascii="Tahoma" w:hAnsi="Tahoma" w:cs="Tahoma"/>
-          <w:sz w:val="16"/>
-          <w:szCs w:val="16"/>
-        </w:rPr>
-        <w:t>numberRollerDoors</w:t>
-      </w:r>
-      <w:proofErr w:type="spellEnd"/>
-      <w:r>
-        <w:rPr>
-          <w:rFonts w:ascii="Tahoma" w:hAnsi="Tahoma" w:cs="Tahoma"/>
-          <w:sz w:val="16"/>
-          <w:szCs w:val="16"/>
-        </w:rPr>
-        <w:t>]</w:t>
+        <w:t>[numberRollerDoors]</w:t>
       </w:r>
       <w:r>
         <w:rPr>
@@ -4988,7 +4804,6 @@
         </w:rPr>
         <w:t xml:space="preserve">Frame </w:t>
       </w:r>
-      <w:bookmarkStart w:id="0" w:name="_GoBack"/>
       <w:r>
         <w:rPr>
           <w:rFonts w:ascii="Tahoma" w:hAnsi="Tahoma" w:cs="Tahoma"/>
@@ -5003,25 +4818,7 @@
           <w:sz w:val="16"/>
           <w:szCs w:val="16"/>
         </w:rPr>
-        <w:t>[</w:t>
-      </w:r>
-      <w:proofErr w:type="spellStart"/>
-      <w:r>
-        <w:rPr>
-          <w:rFonts w:ascii="Tahoma" w:hAnsi="Tahoma" w:cs="Tahoma"/>
-          <w:sz w:val="16"/>
-          <w:szCs w:val="16"/>
-        </w:rPr>
-        <w:t>numberPersonnelDoors</w:t>
-      </w:r>
-      <w:proofErr w:type="spellEnd"/>
-      <w:r>
-        <w:rPr>
-          <w:rFonts w:ascii="Tahoma" w:hAnsi="Tahoma" w:cs="Tahoma"/>
-          <w:sz w:val="16"/>
-          <w:szCs w:val="16"/>
-        </w:rPr>
-        <w:t>]</w:t>
+        <w:t>[numberPersonnelDoors]</w:t>
       </w:r>
       <w:r>
         <w:rPr>
@@ -5031,7 +4828,6 @@
         </w:rPr>
         <w:t xml:space="preserve"> </w:t>
       </w:r>
-      <w:bookmarkEnd w:id="0"/>
       <w:r>
         <w:rPr>
           <w:rFonts w:ascii="Tahoma" w:hAnsi="Tahoma" w:cs="Tahoma"/>
@@ -5283,7 +5079,6 @@
         </w:rPr>
         <w:t>], wind zone [</w:t>
       </w:r>
-      <w:proofErr w:type="spellStart"/>
       <w:r>
         <w:rPr>
           <w:rFonts w:ascii="Tahoma" w:hAnsi="Tahoma" w:cs="Tahoma"/>
@@ -5316,7 +5111,6 @@
         </w:rPr>
         <w:t>egion</w:t>
       </w:r>
-      <w:proofErr w:type="spellEnd"/>
       <w:r>
         <w:rPr>
           <w:rFonts w:ascii="Tahoma" w:hAnsi="Tahoma" w:cs="Tahoma"/>
@@ -5518,7 +5312,6 @@
         </w:rPr>
         <w:t>[</w:t>
       </w:r>
-      <w:proofErr w:type="spellStart"/>
       <w:r>
         <w:rPr>
           <w:rFonts w:ascii="Tahoma" w:hAnsi="Tahoma" w:cs="Tahoma"/>
@@ -5526,9 +5319,8 @@
           <w:sz w:val="16"/>
           <w:szCs w:val="16"/>
         </w:rPr>
-        <w:t>price_WithMargin_</w:t>
-      </w:r>
-      <w:proofErr w:type="gramStart"/>
+        <w:t>price_WithMargin_WithoutGST</w:t>
+      </w:r>
       <w:r>
         <w:rPr>
           <w:rFonts w:ascii="Tahoma" w:hAnsi="Tahoma" w:cs="Tahoma"/>
@@ -5536,9 +5328,8 @@
           <w:sz w:val="16"/>
           <w:szCs w:val="16"/>
         </w:rPr>
-        <w:t>WithoutGST</w:t>
-      </w:r>
-      <w:proofErr w:type="spellEnd"/>
+        <w:t>]</w:t>
+      </w:r>
       <w:r>
         <w:rPr>
           <w:rFonts w:ascii="Tahoma" w:hAnsi="Tahoma" w:cs="Tahoma"/>
@@ -5546,26 +5337,7 @@
           <w:sz w:val="16"/>
           <w:szCs w:val="16"/>
         </w:rPr>
-        <w:t>]</w:t>
-      </w:r>
-      <w:r>
-        <w:rPr>
-          <w:rFonts w:ascii="Tahoma" w:hAnsi="Tahoma" w:cs="Tahoma"/>
-          <w:b/>
-          <w:sz w:val="16"/>
-          <w:szCs w:val="16"/>
-        </w:rPr>
-        <w:t>+</w:t>
-      </w:r>
-      <w:proofErr w:type="gramEnd"/>
-      <w:r>
-        <w:rPr>
-          <w:rFonts w:ascii="Tahoma" w:hAnsi="Tahoma" w:cs="Tahoma"/>
-          <w:b/>
-          <w:sz w:val="16"/>
-          <w:szCs w:val="16"/>
-        </w:rPr>
-        <w:t>GST</w:t>
+        <w:t>+GST</w:t>
       </w:r>
     </w:p>
     <w:p>
@@ -6083,18 +5855,8 @@
           <w:sz w:val="16"/>
           <w:szCs w:val="16"/>
         </w:rPr>
-        <w:t xml:space="preserve">Roof </w:t>
-      </w:r>
-      <w:proofErr w:type="spellStart"/>
-      <w:r>
-        <w:rPr>
-          <w:rFonts w:ascii="Tahoma" w:hAnsi="Tahoma" w:cs="Tahoma"/>
-          <w:sz w:val="16"/>
-          <w:szCs w:val="16"/>
-        </w:rPr>
-        <w:t>clearlites</w:t>
-      </w:r>
-      <w:proofErr w:type="spellEnd"/>
+        <w:t>Roof clearlites</w:t>
+      </w:r>
       <w:r>
         <w:rPr>
           <w:rFonts w:ascii="Tahoma" w:hAnsi="Tahoma" w:cs="Tahoma"/>
@@ -6283,7 +6045,6 @@
         </w:rPr>
         <w:t>[</w:t>
       </w:r>
-      <w:proofErr w:type="spellStart"/>
       <w:r>
         <w:rPr>
           <w:rFonts w:ascii="Tahoma" w:hAnsi="Tahoma" w:cs="Tahoma"/>
@@ -6291,9 +6052,8 @@
           <w:sz w:val="16"/>
           <w:szCs w:val="16"/>
         </w:rPr>
-        <w:t>ContactPerson</w:t>
-      </w:r>
-      <w:proofErr w:type="spellEnd"/>
+        <w:t>Sales</w:t>
+      </w:r>
       <w:r>
         <w:rPr>
           <w:rFonts w:ascii="Tahoma" w:hAnsi="Tahoma" w:cs="Tahoma"/>
@@ -6301,6 +6061,15 @@
           <w:sz w:val="16"/>
           <w:szCs w:val="16"/>
         </w:rPr>
+        <w:t>Person</w:t>
+      </w:r>
+      <w:r>
+        <w:rPr>
+          <w:rFonts w:ascii="Tahoma" w:hAnsi="Tahoma" w:cs="Tahoma"/>
+          <w:b/>
+          <w:sz w:val="16"/>
+          <w:szCs w:val="16"/>
+        </w:rPr>
         <w:t>]</w:t>
       </w:r>
     </w:p>
@@ -6353,7 +6122,6 @@
         </w:rPr>
         <w:t>[</w:t>
       </w:r>
-      <w:proofErr w:type="spellStart"/>
       <w:r>
         <w:rPr>
           <w:rFonts w:ascii="Tahoma" w:eastAsia="Times New Roman" w:hAnsi="Tahoma" w:cs="Tahoma"/>
@@ -6361,9 +6129,17 @@
           <w:szCs w:val="16"/>
           <w:shd w:val="clear" w:color="auto" w:fill="FFFFFF"/>
         </w:rPr>
-        <w:t>ContactPersonPhone</w:t>
-      </w:r>
-      <w:proofErr w:type="spellEnd"/>
+        <w:t>Sales</w:t>
+      </w:r>
+      <w:r>
+        <w:rPr>
+          <w:rFonts w:ascii="Tahoma" w:eastAsia="Times New Roman" w:hAnsi="Tahoma" w:cs="Tahoma"/>
+          <w:sz w:val="16"/>
+          <w:szCs w:val="16"/>
+          <w:shd w:val="clear" w:color="auto" w:fill="FFFFFF"/>
+        </w:rPr>
+        <w:t>PersonPhone</w:t>
+      </w:r>
       <w:r>
         <w:rPr>
           <w:rFonts w:ascii="Tahoma" w:eastAsia="Times New Roman" w:hAnsi="Tahoma" w:cs="Tahoma"/>
@@ -7022,7 +6798,6 @@
         </w:rPr>
         <w:t>[</w:t>
       </w:r>
-      <w:proofErr w:type="spellStart"/>
       <w:r>
         <w:rPr>
           <w:rFonts w:ascii="Frank New" w:hAnsi="Frank New" w:cs="Times New Roman"/>
@@ -7041,9 +6816,8 @@
           <w:szCs w:val="18"/>
           <w:lang w:val="en-GB" w:eastAsia="en-GB"/>
         </w:rPr>
-        <w:t>rojectNumber</w:t>
-      </w:r>
-      <w:proofErr w:type="spellEnd"/>
+        <w:t>rojectNumber]</w:t>
+      </w:r>
       <w:r>
         <w:rPr>
           <w:rFonts w:ascii="Frank New" w:hAnsi="Frank New" w:cs="Times New Roman"/>
@@ -7052,7 +6826,7 @@
           <w:szCs w:val="18"/>
           <w:lang w:val="en-GB" w:eastAsia="en-GB"/>
         </w:rPr>
-        <w:t>]</w:t>
+        <w:t xml:space="preserve">, dated </w:t>
       </w:r>
       <w:r>
         <w:rPr>
@@ -7062,7 +6836,7 @@
           <w:szCs w:val="18"/>
           <w:lang w:val="en-GB" w:eastAsia="en-GB"/>
         </w:rPr>
-        <w:t xml:space="preserve">, dated </w:t>
+        <w:t>[</w:t>
       </w:r>
       <w:r>
         <w:rPr>
@@ -7072,7 +6846,7 @@
           <w:szCs w:val="18"/>
           <w:lang w:val="en-GB" w:eastAsia="en-GB"/>
         </w:rPr>
-        <w:t>[</w:t>
+        <w:t>D</w:t>
       </w:r>
       <w:r>
         <w:rPr>
@@ -7082,7 +6856,7 @@
           <w:szCs w:val="18"/>
           <w:lang w:val="en-GB" w:eastAsia="en-GB"/>
         </w:rPr>
-        <w:t>D</w:t>
+        <w:t>ate</w:t>
       </w:r>
       <w:r>
         <w:rPr>
@@ -7092,7 +6866,7 @@
           <w:szCs w:val="18"/>
           <w:lang w:val="en-GB" w:eastAsia="en-GB"/>
         </w:rPr>
-        <w:t>ate</w:t>
+        <w:t>]</w:t>
       </w:r>
       <w:r>
         <w:rPr>
@@ -7102,7 +6876,7 @@
           <w:szCs w:val="18"/>
           <w:lang w:val="en-GB" w:eastAsia="en-GB"/>
         </w:rPr>
-        <w:t>]</w:t>
+        <w:t xml:space="preserve">, including optional extras and agree to Formsteel Limited standard Terms &amp; Conditions of trade, please complete your order number, signature, and initial each page, then scan and return to </w:t>
       </w:r>
       <w:r>
         <w:rPr>
@@ -7112,7 +6886,7 @@
           <w:szCs w:val="18"/>
           <w:lang w:val="en-GB" w:eastAsia="en-GB"/>
         </w:rPr>
-        <w:t xml:space="preserve">, including optional extras and agree to Formsteel Limited standard Terms &amp; Conditions of trade, please complete your order number, signature, and initial each page, then scan and return to </w:t>
+        <w:t>[</w:t>
       </w:r>
       <w:r>
         <w:rPr>
@@ -7122,9 +6896,8 @@
           <w:szCs w:val="18"/>
           <w:lang w:val="en-GB" w:eastAsia="en-GB"/>
         </w:rPr>
-        <w:t>[</w:t>
-      </w:r>
-      <w:proofErr w:type="spellStart"/>
+        <w:t>Sales</w:t>
+      </w:r>
       <w:r>
         <w:rPr>
           <w:rFonts w:ascii="Frank New" w:hAnsi="Frank New" w:cs="Times New Roman"/>
@@ -7133,9 +6906,8 @@
           <w:szCs w:val="18"/>
           <w:lang w:val="en-GB" w:eastAsia="en-GB"/>
         </w:rPr>
-        <w:t>ContactPersonEmail</w:t>
-      </w:r>
-      <w:proofErr w:type="spellEnd"/>
+        <w:t>PersonEmail</w:t>
+      </w:r>
       <w:r>
         <w:rPr>
           <w:rFonts w:ascii="Frank New" w:hAnsi="Frank New" w:cs="Times New Roman"/>
@@ -7555,9 +7327,8 @@
                                     <w:rFonts w:ascii="Frank New" w:hAnsi="Frank New"/>
                                     <w:b/>
                                     <w:u w:val="single"/>
-                                    <w:lang w:val="en-GB"/>
                                   </w:rPr>
-                                  <w:t>FORMSTEEL LTD. - Standard Terms &amp; Conditions of Trade</w:t>
+                                  <w:t>Formsteel Technologies</w:t>
                                 </w:r>
                               </w:p>
                             </w:sdtContent>
@@ -7633,9 +7404,8 @@
                               <w:rFonts w:ascii="Frank New" w:hAnsi="Frank New"/>
                               <w:b/>
                               <w:u w:val="single"/>
-                              <w:lang w:val="en-GB"/>
                             </w:rPr>
-                            <w:t>FORMSTEEL LTD. - Standard Terms &amp; Conditions of Trade</w:t>
+                            <w:t>Formsteel Technologies</w:t>
                           </w:r>
                         </w:p>
                       </w:sdtContent>
@@ -7921,27 +7691,7 @@
           <w:szCs w:val="12"/>
           <w:lang w:val="en-GB"/>
         </w:rPr>
-        <w:t xml:space="preserve">The materials supplied will be manufactured </w:t>
-      </w:r>
-      <w:proofErr w:type="gramStart"/>
-      <w:r>
-        <w:rPr>
-          <w:bCs/>
-          <w:sz w:val="12"/>
-          <w:szCs w:val="12"/>
-          <w:lang w:val="en-GB"/>
-        </w:rPr>
-        <w:t>As</w:t>
-      </w:r>
-      <w:proofErr w:type="gramEnd"/>
-      <w:r>
-        <w:rPr>
-          <w:bCs/>
-          <w:sz w:val="12"/>
-          <w:szCs w:val="12"/>
-          <w:lang w:val="en-GB"/>
-        </w:rPr>
-        <w:t xml:space="preserve"> per Engineering drawings and calculations sourced by a suitably qualified Engineer or an independent design professional contracted by Buyer.</w:t>
+        <w:t>The materials supplied will be manufactured As per Engineering drawings and calculations sourced by a suitably qualified Engineer or an independent design professional contracted by Buyer.</w:t>
       </w:r>
     </w:p>
     <w:p>
@@ -8006,9 +7756,8 @@
           <w:szCs w:val="12"/>
           <w:lang w:val="en-US"/>
         </w:rPr>
-        <w:t xml:space="preserve"> consignment note before signing for delivery, and the Seller informed of the details immediately.  Failure to perform these steps will result in NON acceptance of the damage claims by either the carrier or the Seller.  The kitset components should be checked against the packing slip supplied and any shortages reported to the Seller within twenty-four hours of delivery.  Shortage claims made outside this period will not be </w:t>
-      </w:r>
-      <w:proofErr w:type="spellStart"/>
+        <w:t xml:space="preserve"> consignment note before signing for delivery, and the Seller informed of the details immediately.  Failure to perform these steps will result in NON acceptance of the damage claims by either the carrier or the Seller.  The kitset components should be checked against the packing slip supplied and any shortages reported to the Seller within twenty-four hours of delivery.  Shortage claims made outside this period will not be recogni</w:t>
+      </w:r>
       <w:r>
         <w:rPr>
           <w:bCs/>
@@ -8016,7 +7765,7 @@
           <w:szCs w:val="12"/>
           <w:lang w:val="en-US"/>
         </w:rPr>
-        <w:t>recogni</w:t>
+        <w:t>s</w:t>
       </w:r>
       <w:r>
         <w:rPr>
@@ -8025,6 +7774,33 @@
           <w:szCs w:val="12"/>
           <w:lang w:val="en-US"/>
         </w:rPr>
+        <w:t xml:space="preserve">ed.  If rolls of </w:t>
+      </w:r>
+      <w:r>
+        <w:rPr>
+          <w:bCs/>
+          <w:sz w:val="12"/>
+          <w:szCs w:val="12"/>
+          <w:lang w:val="en-US"/>
+        </w:rPr>
+        <w:t>roofing underlay</w:t>
+      </w:r>
+      <w:r>
+        <w:rPr>
+          <w:bCs/>
+          <w:sz w:val="12"/>
+          <w:szCs w:val="12"/>
+          <w:lang w:val="en-US"/>
+        </w:rPr>
+        <w:t xml:space="preserve"> are included in the kitset these will deteriorate if left out in the weather, and should be stored in a dry place or adequately covered.  No claims for deterioration will be recogni</w:t>
+      </w:r>
+      <w:r>
+        <w:rPr>
+          <w:bCs/>
+          <w:sz w:val="12"/>
+          <w:szCs w:val="12"/>
+          <w:lang w:val="en-US"/>
+        </w:rPr>
         <w:t>s</w:t>
       </w:r>
       <w:r>
@@ -8034,73 +7810,7 @@
           <w:szCs w:val="12"/>
           <w:lang w:val="en-US"/>
         </w:rPr>
-        <w:t>ed</w:t>
-      </w:r>
-      <w:proofErr w:type="spellEnd"/>
-      <w:r>
-        <w:rPr>
-          <w:bCs/>
-          <w:sz w:val="12"/>
-          <w:szCs w:val="12"/>
-          <w:lang w:val="en-US"/>
-        </w:rPr>
-        <w:t xml:space="preserve">.  If rolls of </w:t>
-      </w:r>
-      <w:r>
-        <w:rPr>
-          <w:bCs/>
-          <w:sz w:val="12"/>
-          <w:szCs w:val="12"/>
-          <w:lang w:val="en-US"/>
-        </w:rPr>
-        <w:t>roofing underlay</w:t>
-      </w:r>
-      <w:r>
-        <w:rPr>
-          <w:bCs/>
-          <w:sz w:val="12"/>
-          <w:szCs w:val="12"/>
-          <w:lang w:val="en-US"/>
-        </w:rPr>
-        <w:t xml:space="preserve"> are included in the kitset these will deteriorate if left out in the weather, and should be stored in a dry place or adequately covered.  No claims for deterioration will be </w:t>
-      </w:r>
-      <w:proofErr w:type="spellStart"/>
-      <w:r>
-        <w:rPr>
-          <w:bCs/>
-          <w:sz w:val="12"/>
-          <w:szCs w:val="12"/>
-          <w:lang w:val="en-US"/>
-        </w:rPr>
-        <w:t>recogni</w:t>
-      </w:r>
-      <w:r>
-        <w:rPr>
-          <w:bCs/>
-          <w:sz w:val="12"/>
-          <w:szCs w:val="12"/>
-          <w:lang w:val="en-US"/>
-        </w:rPr>
-        <w:t>s</w:t>
-      </w:r>
-      <w:r>
-        <w:rPr>
-          <w:bCs/>
-          <w:sz w:val="12"/>
-          <w:szCs w:val="12"/>
-          <w:lang w:val="en-US"/>
-        </w:rPr>
-        <w:t>ed</w:t>
-      </w:r>
-      <w:proofErr w:type="spellEnd"/>
-      <w:r>
-        <w:rPr>
-          <w:bCs/>
-          <w:sz w:val="12"/>
-          <w:szCs w:val="12"/>
-          <w:lang w:val="en-US"/>
-        </w:rPr>
-        <w:t xml:space="preserve"> if </w:t>
+        <w:t xml:space="preserve">ed if </w:t>
       </w:r>
       <w:r>
         <w:rPr>
@@ -8770,25 +8480,7 @@
           <w:szCs w:val="12"/>
           <w:lang w:val="en-GB"/>
         </w:rPr>
-        <w:t xml:space="preserve">The Seller will be responsible for insurance cover against theft / damage / deterioration of components until arrival on site at which time insurance cover shall become the Buyer’s care.  The risk of any loss, damage or deterioration of the materials supplied due to any </w:t>
-      </w:r>
-      <w:proofErr w:type="gramStart"/>
-      <w:r>
-        <w:rPr>
-          <w:sz w:val="12"/>
-          <w:szCs w:val="12"/>
-          <w:lang w:val="en-GB"/>
-        </w:rPr>
-        <w:t>cause</w:t>
-      </w:r>
-      <w:proofErr w:type="gramEnd"/>
-      <w:r>
-        <w:rPr>
-          <w:sz w:val="12"/>
-          <w:szCs w:val="12"/>
-          <w:lang w:val="en-GB"/>
-        </w:rPr>
-        <w:t xml:space="preserve"> whatsoever shall pass to the Buyer when the goods are delivered to the Buyer, or into the custody of the Buyers behalf.  (Including a freight company responsible for the delivery of the goods).</w:t>
+        <w:t>The Seller will be responsible for insurance cover against theft / damage / deterioration of components until arrival on site at which time insurance cover shall become the Buyer’s care.  The risk of any loss, damage or deterioration of the materials supplied due to any cause whatsoever shall pass to the Buyer when the goods are delivered to the Buyer, or into the custody of the Buyers behalf.  (Including a freight company responsible for the delivery of the goods).</w:t>
       </w:r>
     </w:p>
     <w:p>
@@ -11869,7 +11561,7 @@
 </file>
 
 <file path=customXml/itemProps2.xml><?xml version="1.0" encoding="utf-8"?>
-<ds:datastoreItem xmlns:ds="http://schemas.openxmlformats.org/officeDocument/2006/customXml" ds:itemID="{413F5125-F26A-4A1A-8492-1311B31B60BF}">
+<ds:datastoreItem xmlns:ds="http://schemas.openxmlformats.org/officeDocument/2006/customXml" ds:itemID="{24A3E297-42D1-4AD5-B1D9-77A950B9A503}">
   <ds:schemaRefs>
     <ds:schemaRef ds:uri="http://schemas.openxmlformats.org/officeDocument/2006/bibliography"/>
   </ds:schemaRefs>

</xml_diff>

<commit_message>
BUg 434 - oprava sablony
</commit_message>
<xml_diff>
--- a/PFD/Resources/TemplateQuotation.docx
+++ b/PFD/Resources/TemplateQuotation.docx
@@ -464,7 +464,21 @@
                                     <w:szCs w:val="24"/>
                                     <w:lang w:val="en-US"/>
                                   </w:rPr>
-                                  <w:t>_UC</w:t>
+                                  <w:t>_</w:t>
+                                </w:r>
+                                <w:proofErr w:type="gramStart"/>
+                                <w:r>
+                                  <w:rPr>
+                                    <w:rFonts w:ascii="Frank New" w:hAnsi="Frank New"/>
+                                    <w:b/>
+                                    <w:bCs/>
+                                    <w:caps/>
+                                    <w:color w:val="FFFFFF" w:themeColor="background1"/>
+                                    <w:sz w:val="24"/>
+                                    <w:szCs w:val="24"/>
+                                    <w:lang w:val="en-US"/>
+                                  </w:rPr>
+                                  <w:t>UC</w:t>
                                 </w:r>
                                 <w:r>
                                   <w:rPr>
@@ -488,7 +502,20 @@
                                     <w:szCs w:val="24"/>
                                     <w:lang w:val="en-US"/>
                                   </w:rPr>
-                                  <w:t xml:space="preserve">   |   </w:t>
+                                  <w:t xml:space="preserve">   </w:t>
+                                </w:r>
+                                <w:proofErr w:type="gramEnd"/>
+                                <w:r>
+                                  <w:rPr>
+                                    <w:rFonts w:ascii="Frank New" w:hAnsi="Frank New"/>
+                                    <w:b/>
+                                    <w:bCs/>
+                                    <w:color w:val="FFFFFF" w:themeColor="background1"/>
+                                    <w:sz w:val="24"/>
+                                    <w:szCs w:val="24"/>
+                                    <w:lang w:val="en-US"/>
+                                  </w:rPr>
+                                  <w:t xml:space="preserve">|   </w:t>
                                 </w:r>
                                 <w:r>
                                   <w:rPr>
@@ -715,7 +742,21 @@
                               <w:szCs w:val="24"/>
                               <w:lang w:val="en-US"/>
                             </w:rPr>
-                            <w:t>_UC</w:t>
+                            <w:t>_</w:t>
+                          </w:r>
+                          <w:proofErr w:type="gramStart"/>
+                          <w:r>
+                            <w:rPr>
+                              <w:rFonts w:ascii="Frank New" w:hAnsi="Frank New"/>
+                              <w:b/>
+                              <w:bCs/>
+                              <w:caps/>
+                              <w:color w:val="FFFFFF" w:themeColor="background1"/>
+                              <w:sz w:val="24"/>
+                              <w:szCs w:val="24"/>
+                              <w:lang w:val="en-US"/>
+                            </w:rPr>
+                            <w:t>UC</w:t>
                           </w:r>
                           <w:r>
                             <w:rPr>
@@ -739,7 +780,20 @@
                               <w:szCs w:val="24"/>
                               <w:lang w:val="en-US"/>
                             </w:rPr>
-                            <w:t xml:space="preserve">   |   </w:t>
+                            <w:t xml:space="preserve">   </w:t>
+                          </w:r>
+                          <w:proofErr w:type="gramEnd"/>
+                          <w:r>
+                            <w:rPr>
+                              <w:rFonts w:ascii="Frank New" w:hAnsi="Frank New"/>
+                              <w:b/>
+                              <w:bCs/>
+                              <w:color w:val="FFFFFF" w:themeColor="background1"/>
+                              <w:sz w:val="24"/>
+                              <w:szCs w:val="24"/>
+                              <w:lang w:val="en-US"/>
+                            </w:rPr>
+                            <w:t xml:space="preserve">|   </w:t>
                           </w:r>
                           <w:r>
                             <w:rPr>
@@ -3011,6 +3065,7 @@
         </w:rPr>
         <w:t>[</w:t>
       </w:r>
+      <w:proofErr w:type="spellStart"/>
       <w:r>
         <w:rPr>
           <w:rFonts w:ascii="Tahoma" w:hAnsi="Tahoma" w:cs="Tahoma"/>
@@ -3025,7 +3080,16 @@
           <w:sz w:val="16"/>
           <w:szCs w:val="16"/>
         </w:rPr>
-        <w:t>rojectNumber]</w:t>
+        <w:t>rojectNumber</w:t>
+      </w:r>
+      <w:proofErr w:type="spellEnd"/>
+      <w:r>
+        <w:rPr>
+          <w:rFonts w:ascii="Tahoma" w:hAnsi="Tahoma" w:cs="Tahoma"/>
+          <w:sz w:val="16"/>
+          <w:szCs w:val="16"/>
+        </w:rPr>
+        <w:t>]</w:t>
       </w:r>
     </w:p>
     <w:p>
@@ -3170,6 +3234,7 @@
         </w:rPr>
         <w:t>[</w:t>
       </w:r>
+      <w:proofErr w:type="spellStart"/>
       <w:r>
         <w:rPr>
           <w:rFonts w:ascii="Tahoma" w:hAnsi="Tahoma" w:cs="Tahoma"/>
@@ -3186,6 +3251,7 @@
         </w:rPr>
         <w:t>Person</w:t>
       </w:r>
+      <w:proofErr w:type="spellEnd"/>
       <w:r>
         <w:rPr>
           <w:rFonts w:ascii="Tahoma" w:hAnsi="Tahoma" w:cs="Tahoma"/>
@@ -3236,6 +3302,7 @@
         </w:rPr>
         <w:t>[</w:t>
       </w:r>
+      <w:proofErr w:type="spellStart"/>
       <w:r>
         <w:rPr>
           <w:rFonts w:ascii="Tahoma" w:hAnsi="Tahoma" w:cs="Tahoma"/>
@@ -3258,7 +3325,16 @@
           <w:sz w:val="16"/>
           <w:szCs w:val="16"/>
         </w:rPr>
-        <w:t>ite]</w:t>
+        <w:t>ite</w:t>
+      </w:r>
+      <w:proofErr w:type="spellEnd"/>
+      <w:r>
+        <w:rPr>
+          <w:rFonts w:ascii="Tahoma" w:hAnsi="Tahoma" w:cs="Tahoma"/>
+          <w:sz w:val="16"/>
+          <w:szCs w:val="16"/>
+        </w:rPr>
+        <w:t>]</w:t>
       </w:r>
     </w:p>
     <w:p>
@@ -3310,6 +3386,7 @@
         </w:rPr>
         <w:t>[</w:t>
       </w:r>
+      <w:proofErr w:type="spellStart"/>
       <w:r>
         <w:rPr>
           <w:rFonts w:ascii="Tahoma" w:hAnsi="Tahoma" w:cs="Tahoma"/>
@@ -3324,7 +3401,16 @@
           <w:sz w:val="16"/>
           <w:szCs w:val="16"/>
         </w:rPr>
-        <w:t>ustomerName]</w:t>
+        <w:t>ustomerName</w:t>
+      </w:r>
+      <w:proofErr w:type="spellEnd"/>
+      <w:r>
+        <w:rPr>
+          <w:rFonts w:ascii="Tahoma" w:hAnsi="Tahoma" w:cs="Tahoma"/>
+          <w:sz w:val="16"/>
+          <w:szCs w:val="16"/>
+        </w:rPr>
+        <w:t>]</w:t>
       </w:r>
     </w:p>
     <w:p>
@@ -3360,7 +3446,16 @@
           <w:sz w:val="16"/>
           <w:szCs w:val="16"/>
         </w:rPr>
-        <w:t xml:space="preserve"> [Customer</w:t>
+        <w:t xml:space="preserve"> [</w:t>
+      </w:r>
+      <w:proofErr w:type="spellStart"/>
+      <w:r>
+        <w:rPr>
+          <w:rFonts w:ascii="Tahoma" w:hAnsi="Tahoma" w:cs="Tahoma"/>
+          <w:sz w:val="16"/>
+          <w:szCs w:val="16"/>
+        </w:rPr>
+        <w:t>Customer</w:t>
       </w:r>
       <w:r>
         <w:rPr>
@@ -3370,6 +3465,7 @@
         </w:rPr>
         <w:t>ContactPerson</w:t>
       </w:r>
+      <w:proofErr w:type="spellEnd"/>
       <w:r>
         <w:rPr>
           <w:rFonts w:ascii="Tahoma" w:hAnsi="Tahoma" w:cs="Tahoma"/>
@@ -3447,8 +3543,9 @@
           <w:sz w:val="16"/>
           <w:szCs w:val="16"/>
         </w:rPr>
-        <w:t xml:space="preserve"> [ProjectName]</w:t>
-      </w:r>
+        <w:t xml:space="preserve"> [</w:t>
+      </w:r>
+      <w:proofErr w:type="spellStart"/>
       <w:r>
         <w:rPr>
           <w:rFonts w:ascii="Tahoma" w:hAnsi="Tahoma" w:cs="Tahoma"/>
@@ -3456,6 +3553,25 @@
           <w:sz w:val="16"/>
           <w:szCs w:val="16"/>
         </w:rPr>
+        <w:t>ProjectName</w:t>
+      </w:r>
+      <w:proofErr w:type="spellEnd"/>
+      <w:r>
+        <w:rPr>
+          <w:rFonts w:ascii="Tahoma" w:hAnsi="Tahoma" w:cs="Tahoma"/>
+          <w:b/>
+          <w:sz w:val="16"/>
+          <w:szCs w:val="16"/>
+        </w:rPr>
+        <w:t>]</w:t>
+      </w:r>
+      <w:r>
+        <w:rPr>
+          <w:rFonts w:ascii="Tahoma" w:hAnsi="Tahoma" w:cs="Tahoma"/>
+          <w:b/>
+          <w:sz w:val="16"/>
+          <w:szCs w:val="16"/>
+        </w:rPr>
         <w:t>. Gable Building.</w:t>
       </w:r>
     </w:p>
@@ -3484,7 +3600,25 @@
           <w:sz w:val="16"/>
           <w:szCs w:val="16"/>
         </w:rPr>
-        <w:t xml:space="preserve">Thank you for taking your time to consider a quality FORMSTEEL PRE-FABRICATED BUILDING SYSTEM. Formsteel is an innovative manufacturer of world class high-tensile steel building systems. We have provided solutions to virtually every industry throughout New Zealand and Pacific regions for 46 plus </w:t>
+        <w:t xml:space="preserve">Thank you for taking your time to consider a quality FORMSTEEL PRE-FABRICATED BUILDING SYSTEM. </w:t>
+      </w:r>
+      <w:proofErr w:type="spellStart"/>
+      <w:r>
+        <w:rPr>
+          <w:rFonts w:ascii="Tahoma" w:hAnsi="Tahoma" w:cs="Tahoma"/>
+          <w:sz w:val="16"/>
+          <w:szCs w:val="16"/>
+        </w:rPr>
+        <w:t>Formsteel</w:t>
+      </w:r>
+      <w:proofErr w:type="spellEnd"/>
+      <w:r>
+        <w:rPr>
+          <w:rFonts w:ascii="Tahoma" w:hAnsi="Tahoma" w:cs="Tahoma"/>
+          <w:sz w:val="16"/>
+          <w:szCs w:val="16"/>
+        </w:rPr>
+        <w:t xml:space="preserve"> is an innovative manufacturer of world class high-tensile steel building systems. We have provided solutions to virtually every industry throughout New Zealand and Pacific regions for 46 plus </w:t>
       </w:r>
       <w:r>
         <w:rPr>
@@ -3520,7 +3654,25 @@
           <w:sz w:val="16"/>
           <w:szCs w:val="16"/>
         </w:rPr>
-        <w:t xml:space="preserve">All of Formsteel’s Cold Rolled products are completely Galvanised on both sides, which provides a 50 </w:t>
+        <w:t xml:space="preserve">All of </w:t>
+      </w:r>
+      <w:proofErr w:type="spellStart"/>
+      <w:r>
+        <w:rPr>
+          <w:rFonts w:ascii="Tahoma" w:hAnsi="Tahoma" w:cs="Tahoma"/>
+          <w:sz w:val="16"/>
+          <w:szCs w:val="16"/>
+        </w:rPr>
+        <w:t>Formsteel’s</w:t>
+      </w:r>
+      <w:proofErr w:type="spellEnd"/>
+      <w:r>
+        <w:rPr>
+          <w:rFonts w:ascii="Tahoma" w:hAnsi="Tahoma" w:cs="Tahoma"/>
+          <w:sz w:val="16"/>
+          <w:szCs w:val="16"/>
+        </w:rPr>
+        <w:t xml:space="preserve"> Cold Rolled products are completely Galvanised on both sides, which provides a 50 </w:t>
       </w:r>
       <w:r>
         <w:rPr>
@@ -3684,6 +3836,7 @@
         </w:rPr>
         <w:t>[</w:t>
       </w:r>
+      <w:proofErr w:type="spellStart"/>
       <w:r>
         <w:rPr>
           <w:rFonts w:ascii="Tahoma" w:hAnsi="Tahoma" w:cs="Tahoma"/>
@@ -3702,6 +3855,7 @@
         </w:rPr>
         <w:t>Person</w:t>
       </w:r>
+      <w:proofErr w:type="spellEnd"/>
       <w:r>
         <w:rPr>
           <w:rFonts w:ascii="Tahoma" w:hAnsi="Tahoma" w:cs="Tahoma"/>
@@ -3764,6 +3918,7 @@
         </w:rPr>
         <w:t>[</w:t>
       </w:r>
+      <w:proofErr w:type="spellStart"/>
       <w:r>
         <w:rPr>
           <w:rFonts w:ascii="Tahoma" w:eastAsia="Times New Roman" w:hAnsi="Tahoma" w:cs="Tahoma"/>
@@ -3782,6 +3937,7 @@
         </w:rPr>
         <w:t>PersonPhone</w:t>
       </w:r>
+      <w:proofErr w:type="spellEnd"/>
       <w:r>
         <w:rPr>
           <w:rFonts w:ascii="Tahoma" w:eastAsia="Times New Roman" w:hAnsi="Tahoma" w:cs="Tahoma"/>
@@ -3795,7 +3951,8 @@
     <w:p>
       <w:pPr>
         <w:rPr>
-          <w:rFonts w:ascii="Tahoma" w:hAnsi="Tahoma" w:cs="Tahoma"/>
+          <w:rFonts w:ascii="Frank New" w:hAnsi="Frank New" w:cs="Tahoma"/>
+          <w:b/>
           <w:sz w:val="28"/>
           <w:szCs w:val="28"/>
         </w:rPr>
@@ -3870,6 +4027,15 @@
         </w:rPr>
         <w:br w:type="page"/>
       </w:r>
+    </w:p>
+    <w:p>
+      <w:pPr>
+        <w:rPr>
+          <w:rFonts w:ascii="Tahoma" w:hAnsi="Tahoma" w:cs="Tahoma"/>
+          <w:sz w:val="28"/>
+          <w:szCs w:val="28"/>
+        </w:rPr>
+      </w:pPr>
       <w:r>
         <w:rPr>
           <w:rFonts w:ascii="Frank New" w:hAnsi="Frank New" w:cs="Tahoma"/>
@@ -3878,7 +4044,7 @@
           <w:szCs w:val="28"/>
         </w:rPr>
         <w:lastRenderedPageBreak/>
-        <w:t>PROJECT</w:t>
+        <w:t xml:space="preserve">PROJECT: Proposed building for </w:t>
       </w:r>
       <w:r>
         <w:rPr>
@@ -3887,8 +4053,9 @@
           <w:sz w:val="28"/>
           <w:szCs w:val="28"/>
         </w:rPr>
-        <w:t>:</w:t>
-      </w:r>
+        <w:t>[</w:t>
+      </w:r>
+      <w:proofErr w:type="spellStart"/>
       <w:r>
         <w:rPr>
           <w:rFonts w:ascii="Frank New" w:hAnsi="Frank New" w:cs="Tahoma"/>
@@ -3896,8 +4063,38 @@
           <w:sz w:val="28"/>
           <w:szCs w:val="28"/>
         </w:rPr>
-        <w:t xml:space="preserve"> Proposed building for [ProjectName]. Gable Building.</w:t>
-      </w:r>
+        <w:t>ProjectName</w:t>
+      </w:r>
+      <w:proofErr w:type="spellEnd"/>
+      <w:r>
+        <w:rPr>
+          <w:rFonts w:ascii="Frank New" w:hAnsi="Frank New" w:cs="Tahoma"/>
+          <w:b/>
+          <w:sz w:val="28"/>
+          <w:szCs w:val="28"/>
+        </w:rPr>
+        <w:t>].</w:t>
+      </w:r>
+      <w:r>
+        <w:rPr>
+          <w:rFonts w:ascii="Frank New" w:hAnsi="Frank New" w:cs="Tahoma"/>
+          <w:b/>
+          <w:sz w:val="28"/>
+          <w:szCs w:val="28"/>
+        </w:rPr>
+        <w:t xml:space="preserve"> Gable Building.</w:t>
+      </w:r>
+      <w:bookmarkStart w:id="0" w:name="_GoBack"/>
+      <w:bookmarkEnd w:id="0"/>
+    </w:p>
+    <w:p>
+      <w:pPr>
+        <w:rPr>
+          <w:rFonts w:ascii="Tahoma" w:hAnsi="Tahoma" w:cs="Tahoma"/>
+          <w:sz w:val="28"/>
+          <w:szCs w:val="28"/>
+        </w:rPr>
+      </w:pPr>
     </w:p>
     <w:p>
       <w:pPr>
@@ -4048,6 +4245,7 @@
         </w:rPr>
         <w:t>[</w:t>
       </w:r>
+      <w:proofErr w:type="spellStart"/>
       <w:r>
         <w:rPr>
           <w:rFonts w:ascii="Tahoma" w:hAnsi="Tahoma" w:cs="Tahoma"/>
@@ -4056,6 +4254,7 @@
         </w:rPr>
         <w:t>GableWidth</w:t>
       </w:r>
+      <w:proofErr w:type="spellEnd"/>
       <w:r>
         <w:rPr>
           <w:rFonts w:ascii="Tahoma" w:hAnsi="Tahoma" w:cs="Tahoma"/>
@@ -4120,6 +4319,7 @@
         </w:rPr>
         <w:t>[</w:t>
       </w:r>
+      <w:proofErr w:type="spellStart"/>
       <w:r>
         <w:rPr>
           <w:rFonts w:ascii="Tahoma" w:hAnsi="Tahoma" w:cs="Tahoma"/>
@@ -4128,6 +4328,7 @@
         </w:rPr>
         <w:t>WallHeight</w:t>
       </w:r>
+      <w:proofErr w:type="spellEnd"/>
       <w:r>
         <w:rPr>
           <w:rFonts w:ascii="Tahoma" w:hAnsi="Tahoma" w:cs="Tahoma"/>
@@ -4208,14 +4409,25 @@
         </w:rPr>
         <w:t>[</w:t>
       </w:r>
-      <w:r>
-        <w:rPr>
-          <w:rFonts w:ascii="Tahoma" w:hAnsi="Tahoma" w:cs="Tahoma"/>
-          <w:sz w:val="16"/>
-          <w:szCs w:val="16"/>
-        </w:rPr>
-        <w:t>RoofPitch_deg</w:t>
-      </w:r>
+      <w:proofErr w:type="spellStart"/>
+      <w:r>
+        <w:rPr>
+          <w:rFonts w:ascii="Tahoma" w:hAnsi="Tahoma" w:cs="Tahoma"/>
+          <w:sz w:val="16"/>
+          <w:szCs w:val="16"/>
+        </w:rPr>
+        <w:t>RoofPitch_</w:t>
+      </w:r>
+      <w:proofErr w:type="gramStart"/>
+      <w:r>
+        <w:rPr>
+          <w:rFonts w:ascii="Tahoma" w:hAnsi="Tahoma" w:cs="Tahoma"/>
+          <w:sz w:val="16"/>
+          <w:szCs w:val="16"/>
+        </w:rPr>
+        <w:t>deg</w:t>
+      </w:r>
+      <w:proofErr w:type="spellEnd"/>
       <w:r>
         <w:rPr>
           <w:rFonts w:ascii="Tahoma" w:hAnsi="Tahoma" w:cs="Tahoma"/>
@@ -4224,15 +4436,22 @@
         </w:rPr>
         <w:t>]</w:t>
       </w:r>
-      <w:bookmarkStart w:id="0" w:name="_GoBack"/>
-      <w:bookmarkEnd w:id="0"/>
-      <w:r>
-        <w:rPr>
-          <w:rFonts w:ascii="Tahoma" w:hAnsi="Tahoma" w:cs="Tahoma"/>
-          <w:sz w:val="16"/>
-          <w:szCs w:val="16"/>
-        </w:rPr>
-        <w:t>°)</w:t>
+      <w:r>
+        <w:rPr>
+          <w:rFonts w:ascii="Tahoma" w:hAnsi="Tahoma" w:cs="Tahoma"/>
+          <w:sz w:val="16"/>
+          <w:szCs w:val="16"/>
+        </w:rPr>
+        <w:t>°</w:t>
+      </w:r>
+      <w:proofErr w:type="gramEnd"/>
+      <w:r>
+        <w:rPr>
+          <w:rFonts w:ascii="Tahoma" w:hAnsi="Tahoma" w:cs="Tahoma"/>
+          <w:sz w:val="16"/>
+          <w:szCs w:val="16"/>
+        </w:rPr>
+        <w:t>)</w:t>
       </w:r>
     </w:p>
     <w:p>
@@ -4311,7 +4530,25 @@
           <w:sz w:val="16"/>
           <w:szCs w:val="16"/>
         </w:rPr>
-        <w:t xml:space="preserve">Quality Galvanised Formsteel System, Main Portal Spacing </w:t>
+        <w:t xml:space="preserve">Quality Galvanised </w:t>
+      </w:r>
+      <w:proofErr w:type="spellStart"/>
+      <w:r>
+        <w:rPr>
+          <w:rFonts w:ascii="Tahoma" w:hAnsi="Tahoma" w:cs="Tahoma"/>
+          <w:sz w:val="16"/>
+          <w:szCs w:val="16"/>
+        </w:rPr>
+        <w:t>Formsteel</w:t>
+      </w:r>
+      <w:proofErr w:type="spellEnd"/>
+      <w:r>
+        <w:rPr>
+          <w:rFonts w:ascii="Tahoma" w:hAnsi="Tahoma" w:cs="Tahoma"/>
+          <w:sz w:val="16"/>
+          <w:szCs w:val="16"/>
+        </w:rPr>
+        <w:t xml:space="preserve"> System, Main Portal Spacing </w:t>
       </w:r>
       <w:r>
         <w:rPr>
@@ -4321,6 +4558,7 @@
         </w:rPr>
         <w:t>[</w:t>
       </w:r>
+      <w:proofErr w:type="spellStart"/>
       <w:r>
         <w:rPr>
           <w:rFonts w:ascii="Tahoma" w:hAnsi="Tahoma" w:cs="Tahoma"/>
@@ -4329,6 +4567,7 @@
         </w:rPr>
         <w:t>BayWidth</w:t>
       </w:r>
+      <w:proofErr w:type="spellEnd"/>
       <w:r>
         <w:rPr>
           <w:rFonts w:ascii="Tahoma" w:hAnsi="Tahoma" w:cs="Tahoma"/>
@@ -4448,7 +4687,25 @@
           <w:sz w:val="16"/>
           <w:szCs w:val="16"/>
         </w:rPr>
-        <w:t>[roofCladding]</w:t>
+        <w:t>[</w:t>
+      </w:r>
+      <w:proofErr w:type="spellStart"/>
+      <w:r>
+        <w:rPr>
+          <w:rFonts w:ascii="Tahoma" w:hAnsi="Tahoma" w:cs="Tahoma"/>
+          <w:sz w:val="16"/>
+          <w:szCs w:val="16"/>
+        </w:rPr>
+        <w:t>roofCladding</w:t>
+      </w:r>
+      <w:proofErr w:type="spellEnd"/>
+      <w:r>
+        <w:rPr>
+          <w:rFonts w:ascii="Tahoma" w:hAnsi="Tahoma" w:cs="Tahoma"/>
+          <w:sz w:val="16"/>
+          <w:szCs w:val="16"/>
+        </w:rPr>
+        <w:t>]</w:t>
       </w:r>
       <w:r>
         <w:rPr>
@@ -4464,7 +4721,25 @@
           <w:sz w:val="16"/>
           <w:szCs w:val="16"/>
         </w:rPr>
-        <w:t>[roofCoating]</w:t>
+        <w:t>[</w:t>
+      </w:r>
+      <w:proofErr w:type="spellStart"/>
+      <w:r>
+        <w:rPr>
+          <w:rFonts w:ascii="Tahoma" w:hAnsi="Tahoma" w:cs="Tahoma"/>
+          <w:sz w:val="16"/>
+          <w:szCs w:val="16"/>
+        </w:rPr>
+        <w:t>roofCoating</w:t>
+      </w:r>
+      <w:proofErr w:type="spellEnd"/>
+      <w:r>
+        <w:rPr>
+          <w:rFonts w:ascii="Tahoma" w:hAnsi="Tahoma" w:cs="Tahoma"/>
+          <w:sz w:val="16"/>
+          <w:szCs w:val="16"/>
+        </w:rPr>
+        <w:t>]</w:t>
       </w:r>
       <w:r>
         <w:rPr>
@@ -4527,7 +4802,25 @@
           <w:sz w:val="16"/>
           <w:szCs w:val="16"/>
         </w:rPr>
-        <w:t>[wallCladding]</w:t>
+        <w:t>[</w:t>
+      </w:r>
+      <w:proofErr w:type="spellStart"/>
+      <w:r>
+        <w:rPr>
+          <w:rFonts w:ascii="Tahoma" w:hAnsi="Tahoma" w:cs="Tahoma"/>
+          <w:sz w:val="16"/>
+          <w:szCs w:val="16"/>
+        </w:rPr>
+        <w:t>wallCladding</w:t>
+      </w:r>
+      <w:proofErr w:type="spellEnd"/>
+      <w:r>
+        <w:rPr>
+          <w:rFonts w:ascii="Tahoma" w:hAnsi="Tahoma" w:cs="Tahoma"/>
+          <w:sz w:val="16"/>
+          <w:szCs w:val="16"/>
+        </w:rPr>
+        <w:t>]</w:t>
       </w:r>
       <w:r>
         <w:rPr>
@@ -4545,6 +4838,7 @@
         </w:rPr>
         <w:t>[</w:t>
       </w:r>
+      <w:proofErr w:type="spellStart"/>
       <w:r>
         <w:rPr>
           <w:rFonts w:ascii="Tahoma" w:hAnsi="Tahoma" w:cs="Tahoma"/>
@@ -4559,7 +4853,16 @@
           <w:sz w:val="16"/>
           <w:szCs w:val="16"/>
         </w:rPr>
-        <w:t>Coating]</w:t>
+        <w:t>Coating</w:t>
+      </w:r>
+      <w:proofErr w:type="spellEnd"/>
+      <w:r>
+        <w:rPr>
+          <w:rFonts w:ascii="Tahoma" w:hAnsi="Tahoma" w:cs="Tahoma"/>
+          <w:sz w:val="16"/>
+          <w:szCs w:val="16"/>
+        </w:rPr>
+        <w:t>]</w:t>
       </w:r>
       <w:r>
         <w:rPr>
@@ -4773,7 +5076,25 @@
           <w:sz w:val="16"/>
           <w:szCs w:val="16"/>
         </w:rPr>
-        <w:t>[numberRollerDoors]</w:t>
+        <w:t>[</w:t>
+      </w:r>
+      <w:proofErr w:type="spellStart"/>
+      <w:r>
+        <w:rPr>
+          <w:rFonts w:ascii="Tahoma" w:hAnsi="Tahoma" w:cs="Tahoma"/>
+          <w:sz w:val="16"/>
+          <w:szCs w:val="16"/>
+        </w:rPr>
+        <w:t>numberRollerDoors</w:t>
+      </w:r>
+      <w:proofErr w:type="spellEnd"/>
+      <w:r>
+        <w:rPr>
+          <w:rFonts w:ascii="Tahoma" w:hAnsi="Tahoma" w:cs="Tahoma"/>
+          <w:sz w:val="16"/>
+          <w:szCs w:val="16"/>
+        </w:rPr>
+        <w:t>]</w:t>
       </w:r>
       <w:r>
         <w:rPr>
@@ -4862,7 +5183,25 @@
           <w:sz w:val="16"/>
           <w:szCs w:val="16"/>
         </w:rPr>
-        <w:t>[numberPersonnelDoors]</w:t>
+        <w:t>[</w:t>
+      </w:r>
+      <w:proofErr w:type="spellStart"/>
+      <w:r>
+        <w:rPr>
+          <w:rFonts w:ascii="Tahoma" w:hAnsi="Tahoma" w:cs="Tahoma"/>
+          <w:sz w:val="16"/>
+          <w:szCs w:val="16"/>
+        </w:rPr>
+        <w:t>numberPersonnelDoors</w:t>
+      </w:r>
+      <w:proofErr w:type="spellEnd"/>
+      <w:r>
+        <w:rPr>
+          <w:rFonts w:ascii="Tahoma" w:hAnsi="Tahoma" w:cs="Tahoma"/>
+          <w:sz w:val="16"/>
+          <w:szCs w:val="16"/>
+        </w:rPr>
+        <w:t>]</w:t>
       </w:r>
       <w:r>
         <w:rPr>
@@ -5067,7 +5406,25 @@
           <w:szCs w:val="16"/>
         </w:rPr>
         <w:tab/>
-        <w:t>Structural engineering plans, calculations and PS1 (including design of concrete foundation) for building consent - Formsteel content only.</w:t>
+        <w:t xml:space="preserve">Structural engineering plans, calculations and PS1 (including design of concrete foundation) for building consent - </w:t>
+      </w:r>
+      <w:proofErr w:type="spellStart"/>
+      <w:r>
+        <w:rPr>
+          <w:rFonts w:ascii="Tahoma" w:hAnsi="Tahoma" w:cs="Tahoma"/>
+          <w:sz w:val="16"/>
+          <w:szCs w:val="16"/>
+        </w:rPr>
+        <w:t>Formsteel</w:t>
+      </w:r>
+      <w:proofErr w:type="spellEnd"/>
+      <w:r>
+        <w:rPr>
+          <w:rFonts w:ascii="Tahoma" w:hAnsi="Tahoma" w:cs="Tahoma"/>
+          <w:sz w:val="16"/>
+          <w:szCs w:val="16"/>
+        </w:rPr>
+        <w:t xml:space="preserve"> content only.</w:t>
       </w:r>
     </w:p>
     <w:p>
@@ -5123,6 +5480,7 @@
         </w:rPr>
         <w:t>], wind zone [</w:t>
       </w:r>
+      <w:proofErr w:type="spellStart"/>
       <w:r>
         <w:rPr>
           <w:rFonts w:ascii="Tahoma" w:hAnsi="Tahoma" w:cs="Tahoma"/>
@@ -5155,6 +5513,7 @@
         </w:rPr>
         <w:t>egion</w:t>
       </w:r>
+      <w:proofErr w:type="spellEnd"/>
       <w:r>
         <w:rPr>
           <w:rFonts w:ascii="Tahoma" w:hAnsi="Tahoma" w:cs="Tahoma"/>
@@ -5215,7 +5574,25 @@
           <w:szCs w:val="16"/>
         </w:rPr>
         <w:tab/>
-        <w:t>Includes Formsteel colour coded frame drawing for construction purposes only.</w:t>
+        <w:t xml:space="preserve">Includes </w:t>
+      </w:r>
+      <w:proofErr w:type="spellStart"/>
+      <w:r>
+        <w:rPr>
+          <w:rFonts w:ascii="Tahoma" w:hAnsi="Tahoma" w:cs="Tahoma"/>
+          <w:sz w:val="16"/>
+          <w:szCs w:val="16"/>
+        </w:rPr>
+        <w:t>Formsteel</w:t>
+      </w:r>
+      <w:proofErr w:type="spellEnd"/>
+      <w:r>
+        <w:rPr>
+          <w:rFonts w:ascii="Tahoma" w:hAnsi="Tahoma" w:cs="Tahoma"/>
+          <w:sz w:val="16"/>
+          <w:szCs w:val="16"/>
+        </w:rPr>
+        <w:t xml:space="preserve"> colour coded frame drawing for construction purposes only.</w:t>
       </w:r>
     </w:p>
     <w:p>
@@ -5356,6 +5733,7 @@
         </w:rPr>
         <w:t>[</w:t>
       </w:r>
+      <w:proofErr w:type="spellStart"/>
       <w:r>
         <w:rPr>
           <w:rFonts w:ascii="Tahoma" w:hAnsi="Tahoma" w:cs="Tahoma"/>
@@ -5363,8 +5741,9 @@
           <w:sz w:val="16"/>
           <w:szCs w:val="16"/>
         </w:rPr>
-        <w:t>price_WithMargin_WithoutGST</w:t>
-      </w:r>
+        <w:t>price_WithMargin_</w:t>
+      </w:r>
+      <w:proofErr w:type="gramStart"/>
       <w:r>
         <w:rPr>
           <w:rFonts w:ascii="Tahoma" w:hAnsi="Tahoma" w:cs="Tahoma"/>
@@ -5372,6 +5751,16 @@
           <w:sz w:val="16"/>
           <w:szCs w:val="16"/>
         </w:rPr>
+        <w:t>WithoutGST</w:t>
+      </w:r>
+      <w:proofErr w:type="spellEnd"/>
+      <w:r>
+        <w:rPr>
+          <w:rFonts w:ascii="Tahoma" w:hAnsi="Tahoma" w:cs="Tahoma"/>
+          <w:b/>
+          <w:sz w:val="16"/>
+          <w:szCs w:val="16"/>
+        </w:rPr>
         <w:t>]</w:t>
       </w:r>
       <w:r>
@@ -5381,7 +5770,17 @@
           <w:sz w:val="16"/>
           <w:szCs w:val="16"/>
         </w:rPr>
-        <w:t>+GST</w:t>
+        <w:t>+</w:t>
+      </w:r>
+      <w:proofErr w:type="gramEnd"/>
+      <w:r>
+        <w:rPr>
+          <w:rFonts w:ascii="Tahoma" w:hAnsi="Tahoma" w:cs="Tahoma"/>
+          <w:b/>
+          <w:sz w:val="16"/>
+          <w:szCs w:val="16"/>
+        </w:rPr>
+        <w:t>GST</w:t>
       </w:r>
     </w:p>
     <w:p>
@@ -5457,7 +5856,25 @@
           <w:sz w:val="16"/>
           <w:szCs w:val="16"/>
         </w:rPr>
-        <w:t>If a Hiab delivery is required it will need to be quoted by Formsteel and treated as a variation to this contract. Any extra fees for Hiab will be on-charged to the client.</w:t>
+        <w:t xml:space="preserve">If a Hiab delivery is required it will need to be quoted by </w:t>
+      </w:r>
+      <w:proofErr w:type="spellStart"/>
+      <w:r>
+        <w:rPr>
+          <w:rFonts w:ascii="Tahoma" w:hAnsi="Tahoma" w:cs="Tahoma"/>
+          <w:sz w:val="16"/>
+          <w:szCs w:val="16"/>
+        </w:rPr>
+        <w:t>Formsteel</w:t>
+      </w:r>
+      <w:proofErr w:type="spellEnd"/>
+      <w:r>
+        <w:rPr>
+          <w:rFonts w:ascii="Tahoma" w:hAnsi="Tahoma" w:cs="Tahoma"/>
+          <w:sz w:val="16"/>
+          <w:szCs w:val="16"/>
+        </w:rPr>
+        <w:t xml:space="preserve"> and treated as a variation to this contract. Any extra fees for Hiab will be on-charged to the client.</w:t>
       </w:r>
     </w:p>
     <w:p>
@@ -5552,7 +5969,24 @@
           <w:szCs w:val="16"/>
         </w:rPr>
         <w:tab/>
-        <w:t>Formsteel standard payment terms apply:</w:t>
+      </w:r>
+      <w:proofErr w:type="spellStart"/>
+      <w:r>
+        <w:rPr>
+          <w:rFonts w:ascii="Tahoma" w:hAnsi="Tahoma" w:cs="Tahoma"/>
+          <w:sz w:val="16"/>
+          <w:szCs w:val="16"/>
+        </w:rPr>
+        <w:t>Formsteel</w:t>
+      </w:r>
+      <w:proofErr w:type="spellEnd"/>
+      <w:r>
+        <w:rPr>
+          <w:rFonts w:ascii="Tahoma" w:hAnsi="Tahoma" w:cs="Tahoma"/>
+          <w:sz w:val="16"/>
+          <w:szCs w:val="16"/>
+        </w:rPr>
+        <w:t xml:space="preserve"> standard payment terms apply:</w:t>
       </w:r>
     </w:p>
     <w:p>
@@ -5899,8 +6333,18 @@
           <w:sz w:val="16"/>
           <w:szCs w:val="16"/>
         </w:rPr>
-        <w:t>Roof clearlites</w:t>
-      </w:r>
+        <w:t xml:space="preserve">Roof </w:t>
+      </w:r>
+      <w:proofErr w:type="spellStart"/>
+      <w:r>
+        <w:rPr>
+          <w:rFonts w:ascii="Tahoma" w:hAnsi="Tahoma" w:cs="Tahoma"/>
+          <w:sz w:val="16"/>
+          <w:szCs w:val="16"/>
+        </w:rPr>
+        <w:t>clearlites</w:t>
+      </w:r>
+      <w:proofErr w:type="spellEnd"/>
       <w:r>
         <w:rPr>
           <w:rFonts w:ascii="Tahoma" w:hAnsi="Tahoma" w:cs="Tahoma"/>
@@ -6019,7 +6463,25 @@
           <w:sz w:val="16"/>
           <w:szCs w:val="16"/>
         </w:rPr>
-        <w:t>Prices do not include G.S.T. or any council fees and is valid for 30 days from the date of this contract. This contract is subject to Formsteel Technologies Limited Standard Terms &amp; Conditions of trade. We trust this information will be of assistance to you and look forward to your further communication.</w:t>
+        <w:t xml:space="preserve">Prices do not include G.S.T. or any council fees and is valid for 30 days from the date of this contract. This contract is subject to </w:t>
+      </w:r>
+      <w:proofErr w:type="spellStart"/>
+      <w:r>
+        <w:rPr>
+          <w:rFonts w:ascii="Tahoma" w:hAnsi="Tahoma" w:cs="Tahoma"/>
+          <w:sz w:val="16"/>
+          <w:szCs w:val="16"/>
+        </w:rPr>
+        <w:t>Formsteel</w:t>
+      </w:r>
+      <w:proofErr w:type="spellEnd"/>
+      <w:r>
+        <w:rPr>
+          <w:rFonts w:ascii="Tahoma" w:hAnsi="Tahoma" w:cs="Tahoma"/>
+          <w:sz w:val="16"/>
+          <w:szCs w:val="16"/>
+        </w:rPr>
+        <w:t xml:space="preserve"> Technologies Limited Standard Terms &amp; Conditions of trade. We trust this information will be of assistance to you and look forward to your further communication.</w:t>
       </w:r>
     </w:p>
     <w:p>
@@ -6089,6 +6551,7 @@
         </w:rPr>
         <w:t>[</w:t>
       </w:r>
+      <w:proofErr w:type="spellStart"/>
       <w:r>
         <w:rPr>
           <w:rFonts w:ascii="Tahoma" w:hAnsi="Tahoma" w:cs="Tahoma"/>
@@ -6107,6 +6570,7 @@
         </w:rPr>
         <w:t>Person</w:t>
       </w:r>
+      <w:proofErr w:type="spellEnd"/>
       <w:r>
         <w:rPr>
           <w:rFonts w:ascii="Tahoma" w:hAnsi="Tahoma" w:cs="Tahoma"/>
@@ -6166,6 +6630,7 @@
         </w:rPr>
         <w:t>[</w:t>
       </w:r>
+      <w:proofErr w:type="spellStart"/>
       <w:r>
         <w:rPr>
           <w:rFonts w:ascii="Tahoma" w:eastAsia="Times New Roman" w:hAnsi="Tahoma" w:cs="Tahoma"/>
@@ -6184,6 +6649,7 @@
         </w:rPr>
         <w:t>PersonPhone</w:t>
       </w:r>
+      <w:proofErr w:type="spellEnd"/>
       <w:r>
         <w:rPr>
           <w:rFonts w:ascii="Tahoma" w:eastAsia="Times New Roman" w:hAnsi="Tahoma" w:cs="Tahoma"/>
@@ -6842,6 +7308,7 @@
         </w:rPr>
         <w:t>[</w:t>
       </w:r>
+      <w:proofErr w:type="spellStart"/>
       <w:r>
         <w:rPr>
           <w:rFonts w:ascii="Frank New" w:hAnsi="Frank New" w:cs="Times New Roman"/>
@@ -6860,8 +7327,9 @@
           <w:szCs w:val="18"/>
           <w:lang w:val="en-GB" w:eastAsia="en-GB"/>
         </w:rPr>
-        <w:t>rojectNumber]</w:t>
-      </w:r>
+        <w:t>rojectNumber</w:t>
+      </w:r>
+      <w:proofErr w:type="spellEnd"/>
       <w:r>
         <w:rPr>
           <w:rFonts w:ascii="Frank New" w:hAnsi="Frank New" w:cs="Times New Roman"/>
@@ -6870,7 +7338,7 @@
           <w:szCs w:val="18"/>
           <w:lang w:val="en-GB" w:eastAsia="en-GB"/>
         </w:rPr>
-        <w:t xml:space="preserve">, dated </w:t>
+        <w:t>]</w:t>
       </w:r>
       <w:r>
         <w:rPr>
@@ -6880,7 +7348,7 @@
           <w:szCs w:val="18"/>
           <w:lang w:val="en-GB" w:eastAsia="en-GB"/>
         </w:rPr>
-        <w:t>[</w:t>
+        <w:t xml:space="preserve">, dated </w:t>
       </w:r>
       <w:r>
         <w:rPr>
@@ -6890,7 +7358,7 @@
           <w:szCs w:val="18"/>
           <w:lang w:val="en-GB" w:eastAsia="en-GB"/>
         </w:rPr>
-        <w:t>D</w:t>
+        <w:t>[</w:t>
       </w:r>
       <w:r>
         <w:rPr>
@@ -6900,7 +7368,7 @@
           <w:szCs w:val="18"/>
           <w:lang w:val="en-GB" w:eastAsia="en-GB"/>
         </w:rPr>
-        <w:t>ate</w:t>
+        <w:t>D</w:t>
       </w:r>
       <w:r>
         <w:rPr>
@@ -6910,7 +7378,7 @@
           <w:szCs w:val="18"/>
           <w:lang w:val="en-GB" w:eastAsia="en-GB"/>
         </w:rPr>
-        <w:t>]</w:t>
+        <w:t>ate</w:t>
       </w:r>
       <w:r>
         <w:rPr>
@@ -6920,7 +7388,7 @@
           <w:szCs w:val="18"/>
           <w:lang w:val="en-GB" w:eastAsia="en-GB"/>
         </w:rPr>
-        <w:t xml:space="preserve">, including optional extras and agree to Formsteel Limited standard Terms &amp; Conditions of trade, please complete your order number, signature, and initial each page, then scan and return to </w:t>
+        <w:t>]</w:t>
       </w:r>
       <w:r>
         <w:rPr>
@@ -6930,8 +7398,9 @@
           <w:szCs w:val="18"/>
           <w:lang w:val="en-GB" w:eastAsia="en-GB"/>
         </w:rPr>
-        <w:t>[</w:t>
-      </w:r>
+        <w:t xml:space="preserve">, including optional extras and agree to </w:t>
+      </w:r>
+      <w:proofErr w:type="spellStart"/>
       <w:r>
         <w:rPr>
           <w:rFonts w:ascii="Frank New" w:hAnsi="Frank New" w:cs="Times New Roman"/>
@@ -6940,8 +7409,9 @@
           <w:szCs w:val="18"/>
           <w:lang w:val="en-GB" w:eastAsia="en-GB"/>
         </w:rPr>
-        <w:t>Sales</w:t>
-      </w:r>
+        <w:t>Formsteel</w:t>
+      </w:r>
+      <w:proofErr w:type="spellEnd"/>
       <w:r>
         <w:rPr>
           <w:rFonts w:ascii="Frank New" w:hAnsi="Frank New" w:cs="Times New Roman"/>
@@ -6950,8 +7420,40 @@
           <w:szCs w:val="18"/>
           <w:lang w:val="en-GB" w:eastAsia="en-GB"/>
         </w:rPr>
+        <w:t xml:space="preserve"> Limited standard Terms &amp; Conditions of trade, please complete your order number, signature, and initial each page, then scan and return to </w:t>
+      </w:r>
+      <w:r>
+        <w:rPr>
+          <w:rFonts w:ascii="Frank New" w:hAnsi="Frank New" w:cs="Times New Roman"/>
+          <w:spacing w:val="2"/>
+          <w:sz w:val="18"/>
+          <w:szCs w:val="18"/>
+          <w:lang w:val="en-GB" w:eastAsia="en-GB"/>
+        </w:rPr>
+        <w:t>[</w:t>
+      </w:r>
+      <w:proofErr w:type="spellStart"/>
+      <w:r>
+        <w:rPr>
+          <w:rFonts w:ascii="Frank New" w:hAnsi="Frank New" w:cs="Times New Roman"/>
+          <w:spacing w:val="2"/>
+          <w:sz w:val="18"/>
+          <w:szCs w:val="18"/>
+          <w:lang w:val="en-GB" w:eastAsia="en-GB"/>
+        </w:rPr>
+        <w:t>Sales</w:t>
+      </w:r>
+      <w:r>
+        <w:rPr>
+          <w:rFonts w:ascii="Frank New" w:hAnsi="Frank New" w:cs="Times New Roman"/>
+          <w:spacing w:val="2"/>
+          <w:sz w:val="18"/>
+          <w:szCs w:val="18"/>
+          <w:lang w:val="en-GB" w:eastAsia="en-GB"/>
+        </w:rPr>
         <w:t>PersonEmail</w:t>
       </w:r>
+      <w:proofErr w:type="spellEnd"/>
       <w:r>
         <w:rPr>
           <w:rFonts w:ascii="Frank New" w:hAnsi="Frank New" w:cs="Times New Roman"/>
@@ -7366,13 +7868,23 @@
                                     <w:u w:val="single"/>
                                   </w:rPr>
                                 </w:pPr>
+                                <w:proofErr w:type="spellStart"/>
                                 <w:r>
                                   <w:rPr>
                                     <w:rFonts w:ascii="Frank New" w:hAnsi="Frank New"/>
                                     <w:b/>
                                     <w:u w:val="single"/>
                                   </w:rPr>
-                                  <w:t>Formsteel Technologies</w:t>
+                                  <w:t>Formsteel</w:t>
+                                </w:r>
+                                <w:proofErr w:type="spellEnd"/>
+                                <w:r>
+                                  <w:rPr>
+                                    <w:rFonts w:ascii="Frank New" w:hAnsi="Frank New"/>
+                                    <w:b/>
+                                    <w:u w:val="single"/>
+                                  </w:rPr>
+                                  <w:t xml:space="preserve"> Technologies</w:t>
                                 </w:r>
                               </w:p>
                             </w:sdtContent>
@@ -7443,13 +7955,23 @@
                               <w:u w:val="single"/>
                             </w:rPr>
                           </w:pPr>
+                          <w:proofErr w:type="spellStart"/>
                           <w:r>
                             <w:rPr>
                               <w:rFonts w:ascii="Frank New" w:hAnsi="Frank New"/>
                               <w:b/>
                               <w:u w:val="single"/>
                             </w:rPr>
-                            <w:t>Formsteel Technologies</w:t>
+                            <w:t>Formsteel</w:t>
+                          </w:r>
+                          <w:proofErr w:type="spellEnd"/>
+                          <w:r>
+                            <w:rPr>
+                              <w:rFonts w:ascii="Frank New" w:hAnsi="Frank New"/>
+                              <w:b/>
+                              <w:u w:val="single"/>
+                            </w:rPr>
+                            <w:t xml:space="preserve"> Technologies</w:t>
                           </w:r>
                         </w:p>
                       </w:sdtContent>
@@ -7505,7 +8027,39 @@
           <w:sz w:val="12"/>
           <w:szCs w:val="12"/>
         </w:rPr>
-        <w:t>“Seller” shall mean Formsteel Technologies Ltd its successors and assigns or any person acting on behalf of and with the authority of Formsteel Technologies Limited.</w:t>
+        <w:t xml:space="preserve">“Seller” shall mean </w:t>
+      </w:r>
+      <w:proofErr w:type="spellStart"/>
+      <w:r>
+        <w:rPr>
+          <w:sz w:val="12"/>
+          <w:szCs w:val="12"/>
+        </w:rPr>
+        <w:t>Formsteel</w:t>
+      </w:r>
+      <w:proofErr w:type="spellEnd"/>
+      <w:r>
+        <w:rPr>
+          <w:sz w:val="12"/>
+          <w:szCs w:val="12"/>
+        </w:rPr>
+        <w:t xml:space="preserve"> Technologies Ltd its successors and assigns or any person acting on behalf of and with the authority of </w:t>
+      </w:r>
+      <w:proofErr w:type="spellStart"/>
+      <w:r>
+        <w:rPr>
+          <w:sz w:val="12"/>
+          <w:szCs w:val="12"/>
+        </w:rPr>
+        <w:t>Formsteel</w:t>
+      </w:r>
+      <w:proofErr w:type="spellEnd"/>
+      <w:r>
+        <w:rPr>
+          <w:sz w:val="12"/>
+          <w:szCs w:val="12"/>
+        </w:rPr>
+        <w:t xml:space="preserve"> Technologies Limited.</w:t>
       </w:r>
     </w:p>
     <w:p>
@@ -7592,7 +8146,23 @@
           <w:sz w:val="12"/>
           <w:szCs w:val="12"/>
         </w:rPr>
-        <w:t>The Buyer has engaged Formsteel to manufacture a structure for a building for delivery to the land referred to as “site”.</w:t>
+        <w:t xml:space="preserve">The Buyer has engaged </w:t>
+      </w:r>
+      <w:proofErr w:type="spellStart"/>
+      <w:r>
+        <w:rPr>
+          <w:sz w:val="12"/>
+          <w:szCs w:val="12"/>
+        </w:rPr>
+        <w:t>Formsteel</w:t>
+      </w:r>
+      <w:proofErr w:type="spellEnd"/>
+      <w:r>
+        <w:rPr>
+          <w:sz w:val="12"/>
+          <w:szCs w:val="12"/>
+        </w:rPr>
+        <w:t xml:space="preserve"> to manufacture a structure for a building for delivery to the land referred to as “site”.</w:t>
       </w:r>
     </w:p>
     <w:p>
@@ -7735,7 +8305,27 @@
           <w:szCs w:val="12"/>
           <w:lang w:val="en-GB"/>
         </w:rPr>
-        <w:t>The materials supplied will be manufactured As per Engineering drawings and calculations sourced by a suitably qualified Engineer or an independent design professional contracted by Buyer.</w:t>
+        <w:t xml:space="preserve">The materials supplied will be manufactured </w:t>
+      </w:r>
+      <w:proofErr w:type="gramStart"/>
+      <w:r>
+        <w:rPr>
+          <w:bCs/>
+          <w:sz w:val="12"/>
+          <w:szCs w:val="12"/>
+          <w:lang w:val="en-GB"/>
+        </w:rPr>
+        <w:t>As</w:t>
+      </w:r>
+      <w:proofErr w:type="gramEnd"/>
+      <w:r>
+        <w:rPr>
+          <w:bCs/>
+          <w:sz w:val="12"/>
+          <w:szCs w:val="12"/>
+          <w:lang w:val="en-GB"/>
+        </w:rPr>
+        <w:t xml:space="preserve"> per Engineering drawings and calculations sourced by a suitably qualified Engineer or an independent design professional contracted by Buyer.</w:t>
       </w:r>
     </w:p>
     <w:p>
@@ -7800,8 +8390,9 @@
           <w:szCs w:val="12"/>
           <w:lang w:val="en-US"/>
         </w:rPr>
-        <w:t xml:space="preserve"> consignment note before signing for delivery, and the Seller informed of the details immediately.  Failure to perform these steps will result in NON acceptance of the damage claims by either the carrier or the Seller.  The kitset components should be checked against the packing slip supplied and any shortages reported to the Seller within twenty-four hours of delivery.  Shortage claims made outside this period will not be recogni</w:t>
-      </w:r>
+        <w:t xml:space="preserve"> consignment note before signing for delivery, and the Seller informed of the details immediately.  Failure to perform these steps will result in NON acceptance of the damage claims by either the carrier or the Seller.  The kitset components should be checked against the packing slip supplied and any shortages reported to the Seller within twenty-four hours of delivery.  Shortage claims made outside this period will not be </w:t>
+      </w:r>
+      <w:proofErr w:type="spellStart"/>
       <w:r>
         <w:rPr>
           <w:bCs/>
@@ -7809,6 +8400,15 @@
           <w:szCs w:val="12"/>
           <w:lang w:val="en-US"/>
         </w:rPr>
+        <w:t>recogni</w:t>
+      </w:r>
+      <w:r>
+        <w:rPr>
+          <w:bCs/>
+          <w:sz w:val="12"/>
+          <w:szCs w:val="12"/>
+          <w:lang w:val="en-US"/>
+        </w:rPr>
         <w:t>s</w:t>
       </w:r>
       <w:r>
@@ -7818,8 +8418,9 @@
           <w:szCs w:val="12"/>
           <w:lang w:val="en-US"/>
         </w:rPr>
-        <w:t xml:space="preserve">ed.  If rolls of </w:t>
-      </w:r>
+        <w:t>ed</w:t>
+      </w:r>
+      <w:proofErr w:type="spellEnd"/>
       <w:r>
         <w:rPr>
           <w:bCs/>
@@ -7827,6 +8428,15 @@
           <w:szCs w:val="12"/>
           <w:lang w:val="en-US"/>
         </w:rPr>
+        <w:t xml:space="preserve">.  If rolls of </w:t>
+      </w:r>
+      <w:r>
+        <w:rPr>
+          <w:bCs/>
+          <w:sz w:val="12"/>
+          <w:szCs w:val="12"/>
+          <w:lang w:val="en-US"/>
+        </w:rPr>
         <w:t>roofing underlay</w:t>
       </w:r>
       <w:r>
@@ -7836,8 +8446,9 @@
           <w:szCs w:val="12"/>
           <w:lang w:val="en-US"/>
         </w:rPr>
-        <w:t xml:space="preserve"> are included in the kitset these will deteriorate if left out in the weather, and should be stored in a dry place or adequately covered.  No claims for deterioration will be recogni</w:t>
-      </w:r>
+        <w:t xml:space="preserve"> are included in the kitset these will deteriorate if left out in the weather, and should be stored in a dry place or adequately covered.  No claims for deterioration will be </w:t>
+      </w:r>
+      <w:proofErr w:type="spellStart"/>
       <w:r>
         <w:rPr>
           <w:bCs/>
@@ -7845,6 +8456,15 @@
           <w:szCs w:val="12"/>
           <w:lang w:val="en-US"/>
         </w:rPr>
+        <w:t>recogni</w:t>
+      </w:r>
+      <w:r>
+        <w:rPr>
+          <w:bCs/>
+          <w:sz w:val="12"/>
+          <w:szCs w:val="12"/>
+          <w:lang w:val="en-US"/>
+        </w:rPr>
         <w:t>s</w:t>
       </w:r>
       <w:r>
@@ -7854,7 +8474,17 @@
           <w:szCs w:val="12"/>
           <w:lang w:val="en-US"/>
         </w:rPr>
-        <w:t xml:space="preserve">ed if </w:t>
+        <w:t>ed</w:t>
+      </w:r>
+      <w:proofErr w:type="spellEnd"/>
+      <w:r>
+        <w:rPr>
+          <w:bCs/>
+          <w:sz w:val="12"/>
+          <w:szCs w:val="12"/>
+          <w:lang w:val="en-US"/>
+        </w:rPr>
+        <w:t xml:space="preserve"> if </w:t>
       </w:r>
       <w:r>
         <w:rPr>
@@ -8148,7 +8778,25 @@
           <w:szCs w:val="12"/>
           <w:lang w:val="en-GB"/>
         </w:rPr>
-        <w:t>In the event of any authority requiring amendments to the specifications for any reason other than negligence on behalf of the Formsteel or its employees then the Buyer will meet all additional costs which may arise from the amendments (including but not LIMITED to additional labour and material costs and engineering fees) and such costs shall be deemed to be an extra to the contract.</w:t>
+        <w:t xml:space="preserve">In the event of any authority requiring amendments to the specifications for any reason other than negligence on behalf of the </w:t>
+      </w:r>
+      <w:proofErr w:type="spellStart"/>
+      <w:r>
+        <w:rPr>
+          <w:sz w:val="12"/>
+          <w:szCs w:val="12"/>
+          <w:lang w:val="en-GB"/>
+        </w:rPr>
+        <w:t>Formsteel</w:t>
+      </w:r>
+      <w:proofErr w:type="spellEnd"/>
+      <w:r>
+        <w:rPr>
+          <w:sz w:val="12"/>
+          <w:szCs w:val="12"/>
+          <w:lang w:val="en-GB"/>
+        </w:rPr>
+        <w:t xml:space="preserve"> or its employees then the Buyer will meet all additional costs which may arise from the amendments (including but not LIMITED to additional labour and material costs and engineering fees) and such costs shall be deemed to be an extra to the contract.</w:t>
       </w:r>
     </w:p>
     <w:p>
@@ -8524,7 +9172,25 @@
           <w:szCs w:val="12"/>
           <w:lang w:val="en-GB"/>
         </w:rPr>
-        <w:t>The Seller will be responsible for insurance cover against theft / damage / deterioration of components until arrival on site at which time insurance cover shall become the Buyer’s care.  The risk of any loss, damage or deterioration of the materials supplied due to any cause whatsoever shall pass to the Buyer when the goods are delivered to the Buyer, or into the custody of the Buyers behalf.  (Including a freight company responsible for the delivery of the goods).</w:t>
+        <w:t xml:space="preserve">The Seller will be responsible for insurance cover against theft / damage / deterioration of components until arrival on site at which time insurance cover shall become the Buyer’s care.  The risk of any loss, damage or deterioration of the materials supplied due to any </w:t>
+      </w:r>
+      <w:proofErr w:type="gramStart"/>
+      <w:r>
+        <w:rPr>
+          <w:sz w:val="12"/>
+          <w:szCs w:val="12"/>
+          <w:lang w:val="en-GB"/>
+        </w:rPr>
+        <w:t>cause</w:t>
+      </w:r>
+      <w:proofErr w:type="gramEnd"/>
+      <w:r>
+        <w:rPr>
+          <w:sz w:val="12"/>
+          <w:szCs w:val="12"/>
+          <w:lang w:val="en-GB"/>
+        </w:rPr>
+        <w:t xml:space="preserve"> whatsoever shall pass to the Buyer when the goods are delivered to the Buyer, or into the custody of the Buyers behalf.  (Including a freight company responsible for the delivery of the goods).</w:t>
       </w:r>
     </w:p>
     <w:p>
@@ -11605,7 +12271,7 @@
 </file>
 
 <file path=customXml/itemProps2.xml><?xml version="1.0" encoding="utf-8"?>
-<ds:datastoreItem xmlns:ds="http://schemas.openxmlformats.org/officeDocument/2006/customXml" ds:itemID="{3A3BFAF5-F9A2-4988-937A-B50807B559CB}">
+<ds:datastoreItem xmlns:ds="http://schemas.openxmlformats.org/officeDocument/2006/customXml" ds:itemID="{9236C460-21AE-4C34-B631-55BCD8FB5B72}">
   <ds:schemaRefs>
     <ds:schemaRef ds:uri="http://schemas.openxmlformats.org/officeDocument/2006/bibliography"/>
   </ds:schemaRefs>

</xml_diff>